<commit_message>
Modify LinuxNote - Adding deletion of prefix/suffix from stirng
</commit_message>
<xml_diff>
--- a/המחברת של אפיק - Linux.docx
+++ b/המחברת של אפיק - Linux.docx
@@ -436,7 +436,7 @@
     <w:p>
       <w:pPr>
         <w:tabs>
-          <w:tab w:val="left" w:pos="7375"/>
+          <w:tab w:val="left" w:pos="7233"/>
         </w:tabs>
         <w:bidi/>
         <w:rPr>
@@ -861,7 +861,7 @@
     <w:p>
       <w:pPr>
         <w:tabs>
-          <w:tab w:val="left" w:pos="2556"/>
+          <w:tab w:val="left" w:pos="2414"/>
         </w:tabs>
         <w:bidi/>
         <w:rPr>
@@ -1218,8 +1218,7 @@
     <w:p>
       <w:pPr>
         <w:tabs>
-          <w:tab w:val="left" w:pos="7800"/>
-          <w:tab w:val="left" w:pos="8084"/>
+          <w:tab w:val="left" w:pos="7659"/>
         </w:tabs>
         <w:bidi/>
         <w:rPr>
@@ -1510,7 +1509,6 @@
           <w:szCs w:val="24"/>
           <w:rtl/>
         </w:rPr>
-        <w:lastRenderedPageBreak/>
         <w:t xml:space="preserve">שרשור שני קבצים לפי כל שורה, עם </w:t>
       </w:r>
       <w:r>
@@ -1686,6 +1684,7 @@
           <w:szCs w:val="24"/>
           <w:rtl/>
         </w:rPr>
+        <w:lastRenderedPageBreak/>
         <w:t>שינוי רקורסיבי של מילה בכל הקבצים:</w:t>
       </w:r>
       <w:r>
@@ -3409,14 +3408,16 @@
           <w:color w:val="FF0000"/>
           <w:sz w:val="24"/>
           <w:szCs w:val="24"/>
-        </w:rPr>
-      </w:pPr>
-      <w:proofErr w:type="spellStart"/>
-      <w:r>
-        <w:rPr>
-          <w:sz w:val="24"/>
-          <w:szCs w:val="24"/>
-        </w:rPr>
+          <w:rtl/>
+        </w:rPr>
+      </w:pPr>
+      <w:proofErr w:type="spellStart"/>
+      <w:r>
+        <w:rPr>
+          <w:sz w:val="24"/>
+          <w:szCs w:val="24"/>
+        </w:rPr>
+        <w:lastRenderedPageBreak/>
         <w:t>Sgdisk</w:t>
       </w:r>
       <w:proofErr w:type="spellEnd"/>
@@ -3526,6 +3527,216 @@
           <w:color w:val="FF0000"/>
           <w:sz w:val="24"/>
           <w:szCs w:val="24"/>
+          <w:rtl/>
+        </w:rPr>
+      </w:pPr>
+    </w:p>
+    <w:p>
+      <w:pPr>
+        <w:bidi/>
+        <w:spacing w:after="120" w:line="240" w:lineRule="auto"/>
+        <w:rPr>
+          <w:sz w:val="24"/>
+          <w:szCs w:val="24"/>
+        </w:rPr>
+      </w:pPr>
+      <w:r>
+        <w:rPr>
+          <w:rFonts w:hint="cs"/>
+          <w:sz w:val="24"/>
+          <w:szCs w:val="24"/>
+          <w:rtl/>
+        </w:rPr>
+        <w:t xml:space="preserve">מחיקת </w:t>
+      </w:r>
+      <w:r>
+        <w:rPr>
+          <w:sz w:val="24"/>
+          <w:szCs w:val="24"/>
+        </w:rPr>
+        <w:t>String</w:t>
+      </w:r>
+      <w:r>
+        <w:rPr>
+          <w:rFonts w:hint="cs"/>
+          <w:sz w:val="24"/>
+          <w:szCs w:val="24"/>
+          <w:rtl/>
+        </w:rPr>
+        <w:t xml:space="preserve"> מתחילתו/סופו של </w:t>
+      </w:r>
+      <w:r>
+        <w:rPr>
+          <w:sz w:val="24"/>
+          <w:szCs w:val="24"/>
+        </w:rPr>
+        <w:t>String</w:t>
+      </w:r>
+      <w:r>
+        <w:rPr>
+          <w:rFonts w:hint="cs"/>
+          <w:sz w:val="24"/>
+          <w:szCs w:val="24"/>
+          <w:rtl/>
+        </w:rPr>
+        <w:t xml:space="preserve"> אחר</w:t>
+      </w:r>
+      <w:r>
+        <w:rPr>
+          <w:sz w:val="24"/>
+          <w:szCs w:val="24"/>
+        </w:rPr>
+        <w:t xml:space="preserve"> </w:t>
+      </w:r>
+      <w:r>
+        <w:rPr>
+          <w:rFonts w:hint="cs"/>
+          <w:sz w:val="24"/>
+          <w:szCs w:val="24"/>
+          <w:rtl/>
+        </w:rPr>
+        <w:t>(</w:t>
+      </w:r>
+      <w:r>
+        <w:rPr>
+          <w:sz w:val="24"/>
+          <w:szCs w:val="24"/>
+        </w:rPr>
+        <w:t>string</w:t>
+      </w:r>
+      <w:r>
+        <w:rPr>
+          <w:rFonts w:hint="cs"/>
+          <w:sz w:val="24"/>
+          <w:szCs w:val="24"/>
+          <w:rtl/>
+        </w:rPr>
+        <w:t xml:space="preserve">, </w:t>
+      </w:r>
+      <w:r>
+        <w:rPr>
+          <w:sz w:val="24"/>
+          <w:szCs w:val="24"/>
+        </w:rPr>
+        <w:t>prefix</w:t>
+      </w:r>
+      <w:r>
+        <w:rPr>
+          <w:rFonts w:hint="cs"/>
+          <w:sz w:val="24"/>
+          <w:szCs w:val="24"/>
+          <w:rtl/>
+        </w:rPr>
+        <w:t xml:space="preserve"> ו- </w:t>
+      </w:r>
+      <w:r>
+        <w:rPr>
+          <w:sz w:val="24"/>
+          <w:szCs w:val="24"/>
+        </w:rPr>
+        <w:t>suffix</w:t>
+      </w:r>
+      <w:r>
+        <w:rPr>
+          <w:rFonts w:hint="cs"/>
+          <w:sz w:val="24"/>
+          <w:szCs w:val="24"/>
+          <w:rtl/>
+        </w:rPr>
+        <w:t xml:space="preserve"> הם משתנים):</w:t>
+      </w:r>
+    </w:p>
+    <w:p>
+      <w:pPr>
+        <w:spacing w:after="120" w:line="240" w:lineRule="auto"/>
+        <w:rPr>
+          <w:sz w:val="24"/>
+          <w:szCs w:val="24"/>
+        </w:rPr>
+      </w:pPr>
+      <w:proofErr w:type="spellStart"/>
+      <w:r>
+        <w:rPr>
+          <w:sz w:val="24"/>
+          <w:szCs w:val="24"/>
+        </w:rPr>
+        <w:t>newString</w:t>
+      </w:r>
+      <w:proofErr w:type="spellEnd"/>
+      <w:r>
+        <w:rPr>
+          <w:sz w:val="24"/>
+          <w:szCs w:val="24"/>
+        </w:rPr>
+        <w:t>=${string</w:t>
+      </w:r>
+      <w:proofErr w:type="gramStart"/>
+      <w:r>
+        <w:rPr>
+          <w:sz w:val="24"/>
+          <w:szCs w:val="24"/>
+        </w:rPr>
+        <w:t>#”$</w:t>
+      </w:r>
+      <w:proofErr w:type="gramEnd"/>
+      <w:r>
+        <w:rPr>
+          <w:sz w:val="24"/>
+          <w:szCs w:val="24"/>
+        </w:rPr>
+        <w:t>prefix”} #Remove from start.</w:t>
+      </w:r>
+    </w:p>
+    <w:p>
+      <w:pPr>
+        <w:spacing w:after="120" w:line="240" w:lineRule="auto"/>
+        <w:rPr>
+          <w:sz w:val="24"/>
+          <w:szCs w:val="24"/>
+          <w:rtl/>
+        </w:rPr>
+      </w:pPr>
+      <w:proofErr w:type="spellStart"/>
+      <w:r>
+        <w:rPr>
+          <w:sz w:val="24"/>
+          <w:szCs w:val="24"/>
+        </w:rPr>
+        <w:t>newString</w:t>
+      </w:r>
+      <w:proofErr w:type="spellEnd"/>
+      <w:r>
+        <w:rPr>
+          <w:sz w:val="24"/>
+          <w:szCs w:val="24"/>
+        </w:rPr>
+        <w:t>=${string</w:t>
+      </w:r>
+      <w:proofErr w:type="gramStart"/>
+      <w:r>
+        <w:rPr>
+          <w:sz w:val="24"/>
+          <w:szCs w:val="24"/>
+        </w:rPr>
+        <w:t>%”$</w:t>
+      </w:r>
+      <w:proofErr w:type="gramEnd"/>
+      <w:r>
+        <w:rPr>
+          <w:sz w:val="24"/>
+          <w:szCs w:val="24"/>
+        </w:rPr>
+        <w:t>suffix”} #Remove from the end.</w:t>
+      </w:r>
+    </w:p>
+    <w:p>
+      <w:pPr>
+        <w:bidi/>
+        <w:spacing w:after="120" w:line="240" w:lineRule="auto"/>
+        <w:rPr>
+          <w:sz w:val="24"/>
+          <w:szCs w:val="24"/>
+          <w:rtl/>
         </w:rPr>
       </w:pPr>
     </w:p>
@@ -4104,16 +4315,7 @@
           <w:sz w:val="24"/>
           <w:szCs w:val="24"/>
         </w:rPr>
-        <w:t>/Afik.t</w:t>
-      </w:r>
-      <w:bookmarkStart w:id="0" w:name="_GoBack"/>
-      <w:bookmarkEnd w:id="0"/>
-      <w:r>
-        <w:rPr>
-          <w:sz w:val="24"/>
-          <w:szCs w:val="24"/>
-        </w:rPr>
-        <w:t>xt</w:t>
+        <w:t>/Afik.txt</w:t>
       </w:r>
     </w:p>
     <w:p>
@@ -4551,7 +4753,6 @@
       <w:pPr>
         <w:spacing w:after="0" w:line="240" w:lineRule="auto"/>
         <w:rPr>
-          <w:color w:val="000000"/>
           <w:sz w:val="24"/>
           <w:szCs w:val="24"/>
           <w:rtl/>

</xml_diff>

<commit_message>
KubeNote modify - Run over grep output
</commit_message>
<xml_diff>
--- a/המחברת של אפיק - Linux.docx
+++ b/המחברת של אפיק - Linux.docx
@@ -4751,29 +4751,115 @@
     </w:p>
     <w:p>
       <w:pPr>
+        <w:spacing w:after="120" w:line="240" w:lineRule="auto"/>
+        <w:rPr>
+          <w:sz w:val="24"/>
+          <w:szCs w:val="24"/>
+        </w:rPr>
+      </w:pPr>
+      <w:r>
+        <w:rPr>
+          <w:sz w:val="24"/>
+          <w:szCs w:val="24"/>
+        </w:rPr>
+        <w:t>EOF</w:t>
+      </w:r>
+    </w:p>
+    <w:p>
+      <w:pPr>
+        <w:bidi/>
+        <w:spacing w:after="120" w:line="240" w:lineRule="auto"/>
+        <w:rPr>
+          <w:sz w:val="24"/>
+          <w:szCs w:val="24"/>
+        </w:rPr>
+      </w:pPr>
+    </w:p>
+    <w:p>
+      <w:pPr>
+        <w:bidi/>
+        <w:spacing w:after="120" w:line="240" w:lineRule="auto"/>
+        <w:rPr>
+          <w:sz w:val="24"/>
+          <w:szCs w:val="24"/>
+          <w:rtl/>
+        </w:rPr>
+      </w:pPr>
+      <w:r>
+        <w:rPr>
+          <w:rFonts w:hint="cs"/>
+          <w:sz w:val="24"/>
+          <w:szCs w:val="24"/>
+          <w:rtl/>
+        </w:rPr>
+        <w:t xml:space="preserve">מעבר על כל שורות הפלט של </w:t>
+      </w:r>
+      <w:r>
+        <w:rPr>
+          <w:sz w:val="24"/>
+          <w:szCs w:val="24"/>
+        </w:rPr>
+        <w:t>grep</w:t>
+      </w:r>
+      <w:r>
+        <w:rPr>
+          <w:rFonts w:hint="cs"/>
+          <w:sz w:val="24"/>
+          <w:szCs w:val="24"/>
+          <w:rtl/>
+        </w:rPr>
+        <w:t>:</w:t>
+      </w:r>
+    </w:p>
+    <w:p>
+      <w:pPr>
         <w:spacing w:after="0" w:line="240" w:lineRule="auto"/>
         <w:rPr>
           <w:sz w:val="24"/>
           <w:szCs w:val="24"/>
-          <w:rtl/>
-        </w:rPr>
-      </w:pPr>
-      <w:r>
-        <w:rPr>
-          <w:sz w:val="24"/>
-          <w:szCs w:val="24"/>
-        </w:rPr>
-        <w:t>EOF</w:t>
-      </w:r>
-    </w:p>
-    <w:p>
-      <w:pPr>
-        <w:rPr>
-          <w:color w:val="000000"/>
-          <w:sz w:val="24"/>
-          <w:szCs w:val="24"/>
-        </w:rPr>
-      </w:pPr>
+        </w:rPr>
+      </w:pPr>
+      <w:r>
+        <w:rPr>
+          <w:sz w:val="24"/>
+          <w:szCs w:val="24"/>
+        </w:rPr>
+        <w:t>While read -r line; do</w:t>
+      </w:r>
+    </w:p>
+    <w:p>
+      <w:pPr>
+        <w:spacing w:after="0" w:line="240" w:lineRule="auto"/>
+        <w:rPr>
+          <w:sz w:val="24"/>
+          <w:szCs w:val="24"/>
+        </w:rPr>
+      </w:pPr>
+      <w:r>
+        <w:rPr>
+          <w:sz w:val="24"/>
+          <w:szCs w:val="24"/>
+        </w:rPr>
+        <w:lastRenderedPageBreak/>
+        <w:tab/>
+        <w:t>#Code</w:t>
+      </w:r>
+    </w:p>
+    <w:p>
+      <w:pPr>
+        <w:spacing w:after="0" w:line="240" w:lineRule="auto"/>
+        <w:rPr>
+          <w:sz w:val="24"/>
+          <w:szCs w:val="24"/>
+        </w:rPr>
+      </w:pPr>
+      <w:r>
+        <w:rPr>
+          <w:sz w:val="24"/>
+          <w:szCs w:val="24"/>
+        </w:rPr>
+        <w:t>done</w:t>
+      </w:r>
     </w:p>
     <w:p>
       <w:pPr>

</xml_diff>

<commit_message>
Adding awk if command
</commit_message>
<xml_diff>
--- a/המחברת של אפיק - Linux.docx
+++ b/המחברת של אפיק - Linux.docx
@@ -1,6 +1,6 @@
 
 <file path=word/document.xml><?xml version="1.0" encoding="utf-8"?>
-<w:document xmlns:wpc="http://schemas.microsoft.com/office/word/2010/wordprocessingCanvas" xmlns:cx="http://schemas.microsoft.com/office/drawing/2014/chartex" xmlns:cx1="http://schemas.microsoft.com/office/drawing/2015/9/8/chartex" xmlns:cx2="http://schemas.microsoft.com/office/drawing/2015/10/21/chartex" xmlns:cx3="http://schemas.microsoft.com/office/drawing/2016/5/9/chartex" xmlns:cx4="http://schemas.microsoft.com/office/drawing/2016/5/10/chartex" xmlns:cx5="http://schemas.microsoft.com/office/drawing/2016/5/11/chartex" xmlns:cx6="http://schemas.microsoft.com/office/drawing/2016/5/12/chartex" xmlns:cx7="http://schemas.microsoft.com/office/drawing/2016/5/13/chartex" xmlns:cx8="http://schemas.microsoft.com/office/drawing/2016/5/14/chartex" xmlns:mc="http://schemas.openxmlformats.org/markup-compatibility/2006" xmlns:aink="http://schemas.microsoft.com/office/drawing/2016/ink" xmlns:am3d="http://schemas.microsoft.com/office/drawing/2017/model3d" xmlns:o="urn:schemas-microsoft-com:office:office" xmlns:r="http://schemas.openxmlformats.org/officeDocument/2006/relationships" xmlns:m="http://schemas.openxmlformats.org/officeDocument/2006/math" xmlns:v="urn:schemas-microsoft-com:vml" xmlns:wp14="http://schemas.microsoft.com/office/word/2010/wordprocessingDrawing" xmlns:wp="http://schemas.openxmlformats.org/drawingml/2006/wordprocessingDrawing" xmlns:w10="urn:schemas-microsoft-com:office:word" xmlns:w="http://schemas.openxmlformats.org/wordprocessingml/2006/main" xmlns:w14="http://schemas.microsoft.com/office/word/2010/wordml" xmlns:w15="http://schemas.microsoft.com/office/word/2012/wordml" xmlns:w16cid="http://schemas.microsoft.com/office/word/2016/wordml/cid" xmlns:w16se="http://schemas.microsoft.com/office/word/2015/wordml/symex" xmlns:wpg="http://schemas.microsoft.com/office/word/2010/wordprocessingGroup" xmlns:wpi="http://schemas.microsoft.com/office/word/2010/wordprocessingInk" xmlns:wne="http://schemas.microsoft.com/office/word/2006/wordml" xmlns:wps="http://schemas.microsoft.com/office/word/2010/wordprocessingShape" mc:Ignorable="w14 w15 w16se w16cid wp14">
+<w:document xmlns:wpc="http://schemas.microsoft.com/office/word/2010/wordprocessingCanvas" xmlns:cx="http://schemas.microsoft.com/office/drawing/2014/chartex" xmlns:cx1="http://schemas.microsoft.com/office/drawing/2015/9/8/chartex" xmlns:cx2="http://schemas.microsoft.com/office/drawing/2015/10/21/chartex" xmlns:cx3="http://schemas.microsoft.com/office/drawing/2016/5/9/chartex" xmlns:cx4="http://schemas.microsoft.com/office/drawing/2016/5/10/chartex" xmlns:cx5="http://schemas.microsoft.com/office/drawing/2016/5/11/chartex" xmlns:cx6="http://schemas.microsoft.com/office/drawing/2016/5/12/chartex" xmlns:cx7="http://schemas.microsoft.com/office/drawing/2016/5/13/chartex" xmlns:cx8="http://schemas.microsoft.com/office/drawing/2016/5/14/chartex" xmlns:mc="http://schemas.openxmlformats.org/markup-compatibility/2006" xmlns:aink="http://schemas.microsoft.com/office/drawing/2016/ink" xmlns:am3d="http://schemas.microsoft.com/office/drawing/2017/model3d" xmlns:o="urn:schemas-microsoft-com:office:office" xmlns:r="http://schemas.openxmlformats.org/officeDocument/2006/relationships" xmlns:m="http://schemas.openxmlformats.org/officeDocument/2006/math" xmlns:v="urn:schemas-microsoft-com:vml" xmlns:wp14="http://schemas.microsoft.com/office/word/2010/wordprocessingDrawing" xmlns:wp="http://schemas.openxmlformats.org/drawingml/2006/wordprocessingDrawing" xmlns:w10="urn:schemas-microsoft-com:office:word" xmlns:w="http://schemas.openxmlformats.org/wordprocessingml/2006/main" xmlns:w14="http://schemas.microsoft.com/office/word/2010/wordml" xmlns:w15="http://schemas.microsoft.com/office/word/2012/wordml" xmlns:w16cex="http://schemas.microsoft.com/office/word/2018/wordml/cex" xmlns:w16cid="http://schemas.microsoft.com/office/word/2016/wordml/cid" xmlns:w16="http://schemas.microsoft.com/office/word/2018/wordml" xmlns:w16se="http://schemas.microsoft.com/office/word/2015/wordml/symex" xmlns:wpg="http://schemas.microsoft.com/office/word/2010/wordprocessingGroup" xmlns:wpi="http://schemas.microsoft.com/office/word/2010/wordprocessingInk" xmlns:wne="http://schemas.microsoft.com/office/word/2006/wordml" xmlns:wps="http://schemas.microsoft.com/office/word/2010/wordprocessingShape" mc:Ignorable="w14 w15 w16se w16cid w16 w16cex wp14">
   <w:body>
     <w:p>
       <w:pPr>
@@ -33,12 +33,9 @@
     <w:p>
       <w:pPr>
         <w:tabs>
-          <w:tab w:val="left" w:pos="4540"/>
+          <w:tab w:val="left" w:pos="4682"/>
         </w:tabs>
         <w:bidi/>
-        <w:rPr>
-          <w:rtl/>
-        </w:rPr>
       </w:pPr>
       <w:r>
         <w:rPr>
@@ -105,6 +102,380 @@
       <w:proofErr w:type="spellEnd"/>
       <w:r>
         <w:t xml:space="preserve"> kill -9 {}</w:t>
+      </w:r>
+    </w:p>
+    <w:p>
+      <w:pPr>
+        <w:tabs>
+          <w:tab w:val="left" w:pos="6241"/>
+        </w:tabs>
+        <w:bidi/>
+        <w:rPr>
+          <w:rFonts w:hint="cs"/>
+        </w:rPr>
+      </w:pPr>
+      <w:r>
+        <w:rPr>
+          <w:rFonts w:hint="cs"/>
+          <w:rtl/>
+        </w:rPr>
+        <w:t>חיפוש לפי השוואת תוכן בעמודה מסויימת:</w:t>
+      </w:r>
+      <w:r>
+        <w:rPr>
+          <w:rtl/>
+        </w:rPr>
+        <w:tab/>
+      </w:r>
+      <w:proofErr w:type="spellStart"/>
+      <w:r>
+        <w:t>ps</w:t>
+      </w:r>
+      <w:proofErr w:type="spellEnd"/>
+      <w:r>
+        <w:t xml:space="preserve"> -</w:t>
+      </w:r>
+      <w:proofErr w:type="spellStart"/>
+      <w:r>
+        <w:t>ef</w:t>
+      </w:r>
+      <w:proofErr w:type="spellEnd"/>
+      <w:r>
+        <w:t xml:space="preserve"> | </w:t>
+      </w:r>
+      <w:proofErr w:type="spellStart"/>
+      <w:r>
+        <w:t>awk</w:t>
+      </w:r>
+      <w:proofErr w:type="spellEnd"/>
+      <w:r>
+        <w:t xml:space="preserve"> {'if($2 == 640){print}'}</w:t>
+      </w:r>
+    </w:p>
+    <w:p>
+      <w:pPr>
+        <w:tabs>
+          <w:tab w:val="left" w:pos="7375"/>
+        </w:tabs>
+        <w:bidi/>
+        <w:rPr>
+          <w:rtl/>
+        </w:rPr>
+      </w:pPr>
+      <w:r>
+        <w:rPr>
+          <w:rFonts w:hint="cs"/>
+          <w:rtl/>
+        </w:rPr>
+        <w:t>לראות את כל היוזרים שפתחו קובץ מסויים</w:t>
+      </w:r>
+      <w:r>
+        <w:rPr>
+          <w:rFonts w:hint="cs"/>
+          <w:rtl/>
+        </w:rPr>
+        <w:t>:</w:t>
+      </w:r>
+      <w:r>
+        <w:rPr>
+          <w:rtl/>
+        </w:rPr>
+        <w:tab/>
+      </w:r>
+      <w:r>
+        <w:t>Fuser –m /</w:t>
+      </w:r>
+      <w:proofErr w:type="spellStart"/>
+      <w:r>
+        <w:t>mnt</w:t>
+      </w:r>
+      <w:proofErr w:type="spellEnd"/>
+      <w:r>
+        <w:t>/</w:t>
+      </w:r>
+      <w:proofErr w:type="spellStart"/>
+      <w:r>
+        <w:t>mqm</w:t>
+      </w:r>
+      <w:proofErr w:type="spellEnd"/>
+    </w:p>
+    <w:p>
+      <w:pPr>
+        <w:tabs>
+          <w:tab w:val="left" w:pos="7375"/>
+        </w:tabs>
+        <w:bidi/>
+      </w:pPr>
+      <w:r>
+        <w:rPr>
+          <w:rFonts w:hint="cs"/>
+          <w:rtl/>
+        </w:rPr>
+        <w:t>למחוק את כל הפרוססים שפתוחים על קובץ מסויים:</w:t>
+      </w:r>
+      <w:r>
+        <w:rPr>
+          <w:rtl/>
+        </w:rPr>
+        <w:tab/>
+      </w:r>
+      <w:r>
+        <w:t>fuser –</w:t>
+      </w:r>
+      <w:proofErr w:type="spellStart"/>
+      <w:r>
+        <w:t>mk</w:t>
+      </w:r>
+      <w:proofErr w:type="spellEnd"/>
+      <w:r>
+        <w:t xml:space="preserve"> /</w:t>
+      </w:r>
+      <w:proofErr w:type="spellStart"/>
+      <w:r>
+        <w:t>mnt</w:t>
+      </w:r>
+      <w:proofErr w:type="spellEnd"/>
+      <w:r>
+        <w:t>/</w:t>
+      </w:r>
+      <w:proofErr w:type="spellStart"/>
+      <w:r>
+        <w:t>mqm</w:t>
+      </w:r>
+      <w:proofErr w:type="spellEnd"/>
+    </w:p>
+    <w:p>
+      <w:pPr>
+        <w:tabs>
+          <w:tab w:val="left" w:pos="7375"/>
+        </w:tabs>
+        <w:bidi/>
+      </w:pPr>
+      <w:r>
+        <w:rPr>
+          <w:rFonts w:hint="cs"/>
+          <w:rtl/>
+        </w:rPr>
+        <w:t xml:space="preserve">אם </w:t>
+      </w:r>
+      <w:proofErr w:type="spellStart"/>
+      <w:r>
+        <w:t>PartProbe</w:t>
+      </w:r>
+      <w:proofErr w:type="spellEnd"/>
+      <w:r>
+        <w:t xml:space="preserve"> </w:t>
+      </w:r>
+      <w:r>
+        <w:rPr>
+          <w:rFonts w:hint="cs"/>
+          <w:rtl/>
+        </w:rPr>
+        <w:t xml:space="preserve"> לא עובד....</w:t>
+      </w:r>
+      <w:r>
+        <w:rPr>
+          <w:rtl/>
+        </w:rPr>
+        <w:tab/>
+      </w:r>
+      <w:proofErr w:type="spellStart"/>
+      <w:r>
+        <w:t>partx</w:t>
+      </w:r>
+      <w:proofErr w:type="spellEnd"/>
+      <w:r>
+        <w:t xml:space="preserve"> </w:t>
+      </w:r>
+      <w:r>
+        <w:t>–</w:t>
+      </w:r>
+      <w:r>
+        <w:t>v</w:t>
+      </w:r>
+      <w:r>
+        <w:t xml:space="preserve"> </w:t>
+      </w:r>
+      <w:r>
+        <w:t>–</w:t>
+      </w:r>
+      <w:r>
+        <w:t>a</w:t>
+      </w:r>
+      <w:r>
+        <w:t xml:space="preserve"> /dev/sdc2</w:t>
+      </w:r>
+    </w:p>
+    <w:p>
+      <w:pPr>
+        <w:tabs>
+          <w:tab w:val="left" w:pos="7375"/>
+        </w:tabs>
+        <w:bidi/>
+      </w:pPr>
+      <w:r>
+        <w:rPr>
+          <w:rFonts w:hint="cs"/>
+          <w:rtl/>
+        </w:rPr>
+        <w:t>לגלות פרטים על שרת מסויים:</w:t>
+      </w:r>
+      <w:r>
+        <w:rPr>
+          <w:rtl/>
+        </w:rPr>
+        <w:tab/>
+      </w:r>
+      <w:proofErr w:type="spellStart"/>
+      <w:r>
+        <w:t>nmap</w:t>
+      </w:r>
+      <w:proofErr w:type="spellEnd"/>
+      <w:r>
+        <w:t xml:space="preserve"> –A </w:t>
+      </w:r>
+      <w:proofErr w:type="spellStart"/>
+      <w:r>
+        <w:t>ServerName</w:t>
+      </w:r>
+      <w:proofErr w:type="spellEnd"/>
+    </w:p>
+    <w:p>
+      <w:pPr>
+        <w:tabs>
+          <w:tab w:val="left" w:pos="6099"/>
+        </w:tabs>
+        <w:bidi/>
+      </w:pPr>
+      <w:r>
+        <w:rPr>
+          <w:rFonts w:hint="cs"/>
+          <w:rtl/>
+        </w:rPr>
+        <w:t xml:space="preserve">הוספת </w:t>
+      </w:r>
+      <w:r>
+        <w:t>user</w:t>
+      </w:r>
+      <w:r>
+        <w:rPr>
+          <w:rFonts w:hint="cs"/>
+          <w:rtl/>
+        </w:rPr>
+        <w:t xml:space="preserve"> ל </w:t>
+      </w:r>
+      <w:r>
+        <w:t>group</w:t>
+      </w:r>
+      <w:r>
+        <w:rPr>
+          <w:rFonts w:hint="cs"/>
+          <w:rtl/>
+        </w:rPr>
+        <w:t>:</w:t>
+      </w:r>
+      <w:r>
+        <w:rPr>
+          <w:rtl/>
+        </w:rPr>
+        <w:tab/>
+      </w:r>
+      <w:proofErr w:type="spellStart"/>
+      <w:r>
+        <w:t>usermod</w:t>
+      </w:r>
+      <w:proofErr w:type="spellEnd"/>
+      <w:r>
+        <w:t xml:space="preserve"> –G </w:t>
+      </w:r>
+      <w:proofErr w:type="spellStart"/>
+      <w:r>
+        <w:t>GroupName</w:t>
+      </w:r>
+      <w:proofErr w:type="spellEnd"/>
+      <w:r>
+        <w:t xml:space="preserve"> </w:t>
+      </w:r>
+      <w:proofErr w:type="spellStart"/>
+      <w:r>
+        <w:t>UserName</w:t>
+      </w:r>
+      <w:proofErr w:type="spellEnd"/>
+    </w:p>
+    <w:p>
+      <w:pPr>
+        <w:tabs>
+          <w:tab w:val="left" w:pos="6241"/>
+        </w:tabs>
+        <w:bidi/>
+        <w:rPr>
+          <w:rtl/>
+        </w:rPr>
+      </w:pPr>
+      <w:r>
+        <w:t>remount</w:t>
+      </w:r>
+      <w:r>
+        <w:rPr>
+          <w:rFonts w:hint="cs"/>
+          <w:rtl/>
+        </w:rPr>
+        <w:t xml:space="preserve"> בצורה חמה:</w:t>
+      </w:r>
+      <w:r>
+        <w:rPr>
+          <w:rtl/>
+        </w:rPr>
+        <w:tab/>
+      </w:r>
+      <w:r>
+        <w:t xml:space="preserve">mount MOUNT_PATH </w:t>
+      </w:r>
+      <w:r>
+        <w:t>–</w:t>
+      </w:r>
+      <w:r>
+        <w:t>o remount</w:t>
+      </w:r>
+    </w:p>
+    <w:p>
+      <w:pPr>
+        <w:tabs>
+          <w:tab w:val="left" w:pos="8509"/>
+        </w:tabs>
+        <w:bidi/>
+        <w:rPr>
+          <w:color w:val="000000"/>
+          <w:sz w:val="24"/>
+          <w:szCs w:val="24"/>
+        </w:rPr>
+      </w:pPr>
+      <w:r>
+        <w:rPr>
+          <w:rFonts w:hint="cs"/>
+          <w:color w:val="000000"/>
+          <w:sz w:val="24"/>
+          <w:szCs w:val="24"/>
+          <w:rtl/>
+        </w:rPr>
+        <w:t>כתיבת הפרמטר של הפקודה האחרונה:</w:t>
+      </w:r>
+      <w:r>
+        <w:rPr>
+          <w:color w:val="000000"/>
+          <w:sz w:val="24"/>
+          <w:szCs w:val="24"/>
+          <w:rtl/>
+        </w:rPr>
+        <w:tab/>
+      </w:r>
+      <w:r>
+        <w:rPr>
+          <w:color w:val="000000"/>
+          <w:sz w:val="24"/>
+          <w:szCs w:val="24"/>
+        </w:rPr>
+        <w:t>ESC + '.'</w:t>
       </w:r>
     </w:p>
     <w:p>
@@ -114,283 +485,221 @@
         </w:tabs>
         <w:bidi/>
         <w:rPr>
-          <w:rtl/>
-        </w:rPr>
-      </w:pPr>
-      <w:r>
-        <w:rPr>
-          <w:rFonts w:hint="cs"/>
-          <w:rtl/>
-        </w:rPr>
-        <w:t>לראות את כל היוזרים שפתחו קובץ מסויים</w:t>
-      </w:r>
-      <w:r>
-        <w:rPr>
-          <w:rFonts w:hint="cs"/>
+          <w:color w:val="000000"/>
+          <w:sz w:val="24"/>
+          <w:szCs w:val="24"/>
+        </w:rPr>
+      </w:pPr>
+      <w:r>
+        <w:rPr>
+          <w:rFonts w:hint="cs"/>
+          <w:color w:val="000000"/>
+          <w:sz w:val="24"/>
+          <w:szCs w:val="24"/>
+          <w:rtl/>
+        </w:rPr>
+        <w:t xml:space="preserve">הוספת כלל המקום הפנוי ב </w:t>
+      </w:r>
+      <w:r>
+        <w:rPr>
+          <w:color w:val="000000"/>
+          <w:sz w:val="24"/>
+          <w:szCs w:val="24"/>
+        </w:rPr>
+        <w:t>vg</w:t>
+      </w:r>
+      <w:r>
+        <w:rPr>
+          <w:rFonts w:hint="cs"/>
+          <w:color w:val="000000"/>
+          <w:sz w:val="24"/>
+          <w:szCs w:val="24"/>
+          <w:rtl/>
+        </w:rPr>
+        <w:t xml:space="preserve"> ל </w:t>
+      </w:r>
+      <w:r>
+        <w:rPr>
+          <w:color w:val="000000"/>
+          <w:sz w:val="24"/>
+          <w:szCs w:val="24"/>
+        </w:rPr>
+        <w:t>lv</w:t>
+      </w:r>
+      <w:r>
+        <w:rPr>
+          <w:rFonts w:hint="cs"/>
+          <w:color w:val="000000"/>
+          <w:sz w:val="24"/>
+          <w:szCs w:val="24"/>
           <w:rtl/>
         </w:rPr>
         <w:t>:</w:t>
       </w:r>
       <w:r>
         <w:rPr>
+          <w:color w:val="000000"/>
+          <w:sz w:val="24"/>
+          <w:szCs w:val="24"/>
           <w:rtl/>
         </w:rPr>
         <w:tab/>
       </w:r>
-      <w:r>
-        <w:t>Fuser –m /</w:t>
-      </w:r>
-      <w:proofErr w:type="spellStart"/>
-      <w:r>
-        <w:t>mnt</w:t>
-      </w:r>
-      <w:proofErr w:type="spellEnd"/>
-      <w:r>
-        <w:t>/</w:t>
-      </w:r>
-      <w:proofErr w:type="spellStart"/>
-      <w:r>
-        <w:t>mqm</w:t>
-      </w:r>
-      <w:proofErr w:type="spellEnd"/>
+      <w:proofErr w:type="spellStart"/>
+      <w:r>
+        <w:rPr>
+          <w:color w:val="000000"/>
+          <w:sz w:val="24"/>
+          <w:szCs w:val="24"/>
+        </w:rPr>
+        <w:t>lvcreate</w:t>
+      </w:r>
+      <w:proofErr w:type="spellEnd"/>
+      <w:r>
+        <w:rPr>
+          <w:color w:val="000000"/>
+          <w:sz w:val="24"/>
+          <w:szCs w:val="24"/>
+        </w:rPr>
+        <w:t xml:space="preserve"> </w:t>
+      </w:r>
+      <w:r>
+        <w:rPr>
+          <w:color w:val="000000"/>
+          <w:sz w:val="24"/>
+          <w:szCs w:val="24"/>
+        </w:rPr>
+        <w:t>–</w:t>
+      </w:r>
+      <w:r>
+        <w:rPr>
+          <w:color w:val="000000"/>
+          <w:sz w:val="24"/>
+          <w:szCs w:val="24"/>
+        </w:rPr>
+        <w:t>l 100%free</w:t>
+      </w:r>
     </w:p>
     <w:p>
       <w:pPr>
         <w:tabs>
-          <w:tab w:val="left" w:pos="7233"/>
+          <w:tab w:val="left" w:pos="8084"/>
         </w:tabs>
         <w:bidi/>
-      </w:pPr>
-      <w:r>
-        <w:rPr>
-          <w:rFonts w:hint="cs"/>
-          <w:rtl/>
-        </w:rPr>
-        <w:t>למחוק את כל הפרוססים שפתוחים על קובץ מסויים:</w:t>
-      </w:r>
-      <w:r>
-        <w:rPr>
+        <w:rPr>
+          <w:color w:val="000000"/>
+          <w:sz w:val="24"/>
+          <w:szCs w:val="24"/>
+        </w:rPr>
+      </w:pPr>
+      <w:r>
+        <w:rPr>
+          <w:rFonts w:hint="cs"/>
+          <w:color w:val="000000"/>
+          <w:sz w:val="24"/>
+          <w:szCs w:val="24"/>
+          <w:rtl/>
+        </w:rPr>
+        <w:t xml:space="preserve">ניקוי ה </w:t>
+      </w:r>
+      <w:r>
+        <w:rPr>
+          <w:color w:val="000000"/>
+          <w:sz w:val="24"/>
+          <w:szCs w:val="24"/>
+        </w:rPr>
+        <w:t>Cache</w:t>
+      </w:r>
+      <w:r>
+        <w:rPr>
+          <w:rFonts w:hint="cs"/>
+          <w:color w:val="000000"/>
+          <w:sz w:val="24"/>
+          <w:szCs w:val="24"/>
+          <w:rtl/>
+        </w:rPr>
+        <w:t xml:space="preserve"> </w:t>
+      </w:r>
+      <w:r>
+        <w:rPr>
+          <w:color w:val="000000"/>
+          <w:sz w:val="24"/>
+          <w:szCs w:val="24"/>
+        </w:rPr>
+        <w:t xml:space="preserve"> </w:t>
+      </w:r>
+      <w:r>
+        <w:rPr>
+          <w:rFonts w:hint="cs"/>
+          <w:color w:val="000000"/>
+          <w:sz w:val="24"/>
+          <w:szCs w:val="24"/>
+          <w:rtl/>
+        </w:rPr>
+        <w:t xml:space="preserve">של ה </w:t>
+      </w:r>
+      <w:proofErr w:type="spellStart"/>
+      <w:r>
+        <w:rPr>
+          <w:color w:val="000000"/>
+          <w:sz w:val="24"/>
+          <w:szCs w:val="24"/>
+        </w:rPr>
+        <w:t>dns</w:t>
+      </w:r>
+      <w:proofErr w:type="spellEnd"/>
+      <w:r>
+        <w:rPr>
+          <w:rFonts w:hint="cs"/>
+          <w:color w:val="000000"/>
+          <w:sz w:val="24"/>
+          <w:szCs w:val="24"/>
+          <w:rtl/>
+        </w:rPr>
+        <w:t xml:space="preserve"> בלינוקס:</w:t>
+      </w:r>
+      <w:r>
+        <w:rPr>
+          <w:color w:val="000000"/>
+          <w:sz w:val="24"/>
+          <w:szCs w:val="24"/>
           <w:rtl/>
         </w:rPr>
         <w:tab/>
       </w:r>
-      <w:r>
-        <w:t>fuser –</w:t>
-      </w:r>
-      <w:proofErr w:type="spellStart"/>
-      <w:r>
-        <w:t>mk</w:t>
-      </w:r>
-      <w:proofErr w:type="spellEnd"/>
-      <w:r>
-        <w:t xml:space="preserve"> /</w:t>
-      </w:r>
-      <w:proofErr w:type="spellStart"/>
-      <w:r>
-        <w:t>mnt</w:t>
-      </w:r>
-      <w:proofErr w:type="spellEnd"/>
-      <w:r>
-        <w:t>/</w:t>
-      </w:r>
-      <w:proofErr w:type="spellStart"/>
-      <w:r>
-        <w:t>mqm</w:t>
-      </w:r>
-      <w:proofErr w:type="spellEnd"/>
-    </w:p>
-    <w:p>
-      <w:pPr>
-        <w:tabs>
-          <w:tab w:val="left" w:pos="7375"/>
-        </w:tabs>
-        <w:bidi/>
-      </w:pPr>
-      <w:r>
-        <w:rPr>
-          <w:rFonts w:hint="cs"/>
-          <w:rtl/>
-        </w:rPr>
-        <w:t xml:space="preserve">אם </w:t>
-      </w:r>
-      <w:proofErr w:type="spellStart"/>
-      <w:r>
-        <w:t>PartProbe</w:t>
-      </w:r>
-      <w:proofErr w:type="spellEnd"/>
-      <w:r>
-        <w:t xml:space="preserve"> </w:t>
-      </w:r>
-      <w:r>
-        <w:rPr>
-          <w:rFonts w:hint="cs"/>
-          <w:rtl/>
-        </w:rPr>
-        <w:t xml:space="preserve"> לא עובד....</w:t>
-      </w:r>
-      <w:r>
-        <w:rPr>
-          <w:rtl/>
-        </w:rPr>
-        <w:tab/>
-      </w:r>
-      <w:proofErr w:type="spellStart"/>
-      <w:r>
-        <w:t>partx</w:t>
-      </w:r>
-      <w:proofErr w:type="spellEnd"/>
-      <w:r>
-        <w:t xml:space="preserve"> </w:t>
-      </w:r>
-      <w:r>
-        <w:t>–</w:t>
-      </w:r>
-      <w:r>
-        <w:t>v</w:t>
-      </w:r>
-      <w:r>
-        <w:t xml:space="preserve"> </w:t>
-      </w:r>
-      <w:r>
-        <w:t>–</w:t>
-      </w:r>
-      <w:r>
-        <w:t>a</w:t>
-      </w:r>
-      <w:r>
-        <w:t xml:space="preserve"> /dev/sdc2</w:t>
-      </w:r>
-    </w:p>
-    <w:p>
-      <w:pPr>
-        <w:tabs>
-          <w:tab w:val="left" w:pos="7375"/>
-        </w:tabs>
-        <w:bidi/>
-      </w:pPr>
-      <w:r>
-        <w:rPr>
-          <w:rFonts w:hint="cs"/>
-          <w:rtl/>
-        </w:rPr>
-        <w:t>לגלות פרטים על שרת מסויים:</w:t>
-      </w:r>
-      <w:r>
-        <w:rPr>
-          <w:rtl/>
-        </w:rPr>
-        <w:tab/>
-      </w:r>
-      <w:proofErr w:type="spellStart"/>
-      <w:r>
-        <w:t>nmap</w:t>
-      </w:r>
-      <w:proofErr w:type="spellEnd"/>
-      <w:r>
-        <w:t xml:space="preserve"> –A </w:t>
-      </w:r>
-      <w:proofErr w:type="spellStart"/>
-      <w:r>
-        <w:t>ServerName</w:t>
-      </w:r>
-      <w:proofErr w:type="spellEnd"/>
-    </w:p>
-    <w:p>
-      <w:pPr>
-        <w:tabs>
-          <w:tab w:val="left" w:pos="6099"/>
-        </w:tabs>
-        <w:bidi/>
-      </w:pPr>
-      <w:r>
-        <w:rPr>
-          <w:rFonts w:hint="cs"/>
-          <w:rtl/>
-        </w:rPr>
-        <w:t xml:space="preserve">הוספת </w:t>
-      </w:r>
-      <w:r>
-        <w:t>user</w:t>
-      </w:r>
-      <w:r>
-        <w:rPr>
-          <w:rFonts w:hint="cs"/>
-          <w:rtl/>
-        </w:rPr>
-        <w:t xml:space="preserve"> ל </w:t>
-      </w:r>
-      <w:r>
-        <w:t>group</w:t>
-      </w:r>
-      <w:r>
-        <w:rPr>
-          <w:rFonts w:hint="cs"/>
-          <w:rtl/>
-        </w:rPr>
-        <w:t>:</w:t>
-      </w:r>
-      <w:r>
-        <w:rPr>
-          <w:rtl/>
-        </w:rPr>
-        <w:tab/>
-      </w:r>
-      <w:proofErr w:type="spellStart"/>
-      <w:r>
-        <w:t>usermod</w:t>
-      </w:r>
-      <w:proofErr w:type="spellEnd"/>
-      <w:r>
-        <w:t xml:space="preserve"> –G </w:t>
-      </w:r>
-      <w:proofErr w:type="spellStart"/>
-      <w:r>
-        <w:t>GroupName</w:t>
-      </w:r>
-      <w:proofErr w:type="spellEnd"/>
-      <w:r>
-        <w:t xml:space="preserve"> </w:t>
-      </w:r>
-      <w:proofErr w:type="spellStart"/>
-      <w:r>
-        <w:t>UserName</w:t>
-      </w:r>
-      <w:proofErr w:type="spellEnd"/>
-    </w:p>
-    <w:p>
-      <w:pPr>
-        <w:tabs>
-          <w:tab w:val="left" w:pos="6241"/>
-        </w:tabs>
-        <w:bidi/>
-        <w:rPr>
-          <w:rtl/>
-        </w:rPr>
-      </w:pPr>
-      <w:r>
-        <w:t>remount</w:t>
-      </w:r>
-      <w:r>
-        <w:rPr>
-          <w:rFonts w:hint="cs"/>
-          <w:rtl/>
-        </w:rPr>
-        <w:t xml:space="preserve"> בצורה חמה:</w:t>
-      </w:r>
-      <w:r>
-        <w:rPr>
-          <w:rtl/>
-        </w:rPr>
-        <w:tab/>
-      </w:r>
-      <w:r>
-        <w:t xml:space="preserve">mount MOUNT_PATH </w:t>
-      </w:r>
-      <w:r>
-        <w:t>–</w:t>
-      </w:r>
-      <w:r>
-        <w:t>o remount</w:t>
+      <w:proofErr w:type="spellStart"/>
+      <w:r>
+        <w:rPr>
+          <w:color w:val="000000"/>
+          <w:sz w:val="24"/>
+          <w:szCs w:val="24"/>
+        </w:rPr>
+        <w:t>nscd</w:t>
+      </w:r>
+      <w:proofErr w:type="spellEnd"/>
+      <w:r>
+        <w:rPr>
+          <w:color w:val="000000"/>
+          <w:sz w:val="24"/>
+          <w:szCs w:val="24"/>
+        </w:rPr>
+        <w:t xml:space="preserve"> –</w:t>
+      </w:r>
+      <w:r>
+        <w:rPr>
+          <w:color w:val="000000"/>
+          <w:sz w:val="24"/>
+          <w:szCs w:val="24"/>
+        </w:rPr>
+        <w:t>I</w:t>
+      </w:r>
+      <w:r>
+        <w:rPr>
+          <w:color w:val="000000"/>
+          <w:sz w:val="24"/>
+          <w:szCs w:val="24"/>
+        </w:rPr>
+        <w:t xml:space="preserve"> hosts</w:t>
       </w:r>
     </w:p>
     <w:p>
@@ -400,43 +709,42 @@
         </w:tabs>
         <w:bidi/>
         <w:rPr>
-          <w:color w:val="000000"/>
-          <w:sz w:val="24"/>
-          <w:szCs w:val="24"/>
-        </w:rPr>
-      </w:pPr>
-      <w:r>
-        <w:rPr>
-          <w:rFonts w:hint="cs"/>
-          <w:color w:val="000000"/>
-          <w:sz w:val="24"/>
-          <w:szCs w:val="24"/>
-          <w:rtl/>
-        </w:rPr>
-        <w:t>כתיבת הפרמטר של הפקודה האחרונה:</w:t>
-      </w:r>
-      <w:r>
-        <w:rPr>
-          <w:color w:val="000000"/>
-          <w:sz w:val="24"/>
-          <w:szCs w:val="24"/>
+          <w:rFonts w:ascii="Arial" w:hAnsi="Arial" w:cs="Arial"/>
+        </w:rPr>
+      </w:pPr>
+      <w:r>
+        <w:rPr>
+          <w:rFonts w:ascii="Arial" w:hAnsi="Arial" w:cs="Arial" w:hint="cs"/>
+          <w:rtl/>
+        </w:rPr>
+        <w:t>בדיקה האם וירטואלי או לא:</w:t>
+      </w:r>
+      <w:r>
+        <w:rPr>
+          <w:rFonts w:ascii="Arial" w:hAnsi="Arial" w:cs="Arial"/>
           <w:rtl/>
         </w:rPr>
         <w:tab/>
       </w:r>
-      <w:r>
-        <w:rPr>
-          <w:color w:val="000000"/>
-          <w:sz w:val="24"/>
-          <w:szCs w:val="24"/>
-        </w:rPr>
-        <w:t>ESC + '.'</w:t>
+      <w:proofErr w:type="spellStart"/>
+      <w:r>
+        <w:rPr>
+          <w:rFonts w:ascii="Arial" w:hAnsi="Arial" w:cs="Arial"/>
+        </w:rPr>
+        <w:t>virt</w:t>
+      </w:r>
+      <w:proofErr w:type="spellEnd"/>
+      <w:r>
+        <w:rPr>
+          <w:rFonts w:ascii="Arial" w:hAnsi="Arial" w:cs="Arial"/>
+        </w:rPr>
+        <w:t>-what</w:t>
       </w:r>
     </w:p>
     <w:p>
       <w:pPr>
         <w:tabs>
-          <w:tab w:val="left" w:pos="7233"/>
+          <w:tab w:val="left" w:pos="5674"/>
         </w:tabs>
         <w:bidi/>
         <w:rPr>
@@ -447,39 +755,201 @@
       </w:pPr>
       <w:r>
         <w:rPr>
-          <w:rFonts w:hint="cs"/>
-          <w:color w:val="000000"/>
-          <w:sz w:val="24"/>
-          <w:szCs w:val="24"/>
-          <w:rtl/>
-        </w:rPr>
-        <w:t xml:space="preserve">הוספת כלל המקום הפנוי ב </w:t>
-      </w:r>
-      <w:r>
-        <w:rPr>
-          <w:color w:val="000000"/>
-          <w:sz w:val="24"/>
-          <w:szCs w:val="24"/>
-        </w:rPr>
-        <w:t>vg</w:t>
-      </w:r>
-      <w:r>
-        <w:rPr>
-          <w:rFonts w:hint="cs"/>
-          <w:color w:val="000000"/>
-          <w:sz w:val="24"/>
-          <w:szCs w:val="24"/>
-          <w:rtl/>
-        </w:rPr>
-        <w:t xml:space="preserve"> ל </w:t>
-      </w:r>
-      <w:r>
-        <w:rPr>
-          <w:color w:val="000000"/>
-          <w:sz w:val="24"/>
-          <w:szCs w:val="24"/>
-        </w:rPr>
-        <w:t>lv</w:t>
+          <w:rFonts w:ascii="Arial" w:hAnsi="Arial" w:cs="Arial" w:hint="cs"/>
+          <w:rtl/>
+        </w:rPr>
+        <w:t>מציאת כמות המעבדים:</w:t>
+      </w:r>
+      <w:r>
+        <w:rPr>
+          <w:color w:val="000000"/>
+          <w:sz w:val="24"/>
+          <w:szCs w:val="24"/>
+          <w:rtl/>
+        </w:rPr>
+        <w:tab/>
+      </w:r>
+      <w:r>
+        <w:rPr>
+          <w:color w:val="000000"/>
+          <w:sz w:val="24"/>
+          <w:szCs w:val="24"/>
+        </w:rPr>
+        <w:t>grep processor /proc/</w:t>
+      </w:r>
+      <w:proofErr w:type="spellStart"/>
+      <w:r>
+        <w:rPr>
+          <w:color w:val="000000"/>
+          <w:sz w:val="24"/>
+          <w:szCs w:val="24"/>
+        </w:rPr>
+        <w:t>cpuinfo</w:t>
+      </w:r>
+      <w:proofErr w:type="spellEnd"/>
+      <w:r>
+        <w:rPr>
+          <w:color w:val="000000"/>
+          <w:sz w:val="24"/>
+          <w:szCs w:val="24"/>
+        </w:rPr>
+        <w:t xml:space="preserve"> | </w:t>
+      </w:r>
+      <w:proofErr w:type="spellStart"/>
+      <w:r>
+        <w:rPr>
+          <w:color w:val="000000"/>
+          <w:sz w:val="24"/>
+          <w:szCs w:val="24"/>
+        </w:rPr>
+        <w:t>wc</w:t>
+      </w:r>
+      <w:proofErr w:type="spellEnd"/>
+      <w:r>
+        <w:rPr>
+          <w:color w:val="000000"/>
+          <w:sz w:val="24"/>
+          <w:szCs w:val="24"/>
+        </w:rPr>
+        <w:t xml:space="preserve"> </w:t>
+      </w:r>
+      <w:r>
+        <w:rPr>
+          <w:color w:val="000000"/>
+          <w:sz w:val="24"/>
+          <w:szCs w:val="24"/>
+        </w:rPr>
+        <w:t>–</w:t>
+      </w:r>
+      <w:r>
+        <w:rPr>
+          <w:color w:val="000000"/>
+          <w:sz w:val="24"/>
+          <w:szCs w:val="24"/>
+        </w:rPr>
+        <w:t>l</w:t>
+      </w:r>
+    </w:p>
+    <w:p>
+      <w:pPr>
+        <w:tabs>
+          <w:tab w:val="left" w:pos="6383"/>
+        </w:tabs>
+        <w:bidi/>
+        <w:rPr>
+          <w:rFonts w:ascii="Arial" w:hAnsi="Arial" w:cs="Arial"/>
+        </w:rPr>
+      </w:pPr>
+      <w:r>
+        <w:rPr>
+          <w:rFonts w:hint="cs"/>
+          <w:color w:val="000000"/>
+          <w:sz w:val="24"/>
+          <w:szCs w:val="24"/>
+          <w:rtl/>
+        </w:rPr>
+        <w:t xml:space="preserve">חיפוש מילה בכל הקבצים שמסתיימים ב </w:t>
+      </w:r>
+      <w:r>
+        <w:rPr>
+          <w:color w:val="000000"/>
+          <w:sz w:val="24"/>
+          <w:szCs w:val="24"/>
+        </w:rPr>
+        <w:t>.pp</w:t>
+      </w:r>
+      <w:r>
+        <w:rPr>
+          <w:rFonts w:hint="cs"/>
+          <w:color w:val="000000"/>
+          <w:sz w:val="24"/>
+          <w:szCs w:val="24"/>
+          <w:rtl/>
+        </w:rPr>
+        <w:t xml:space="preserve"> שבתיקייה הנוכחית:</w:t>
+      </w:r>
+      <w:r>
+        <w:rPr>
+          <w:rtl/>
+        </w:rPr>
+        <w:tab/>
+      </w:r>
+      <w:r>
+        <w:t xml:space="preserve">grep </w:t>
+      </w:r>
+      <w:r>
+        <w:t>–</w:t>
+      </w:r>
+      <w:r>
+        <w:t xml:space="preserve">color </w:t>
+      </w:r>
+      <w:r>
+        <w:t>–</w:t>
+      </w:r>
+      <w:r>
+        <w:t>n '$.*</w:t>
+      </w:r>
+      <w:proofErr w:type="spellStart"/>
+      <w:r>
+        <w:t>dirstate</w:t>
+      </w:r>
+      <w:proofErr w:type="spellEnd"/>
+      <w:r>
+        <w:t xml:space="preserve">' </w:t>
+      </w:r>
+      <w:proofErr w:type="gramStart"/>
+      <w:r>
+        <w:t>*.pp</w:t>
+      </w:r>
+      <w:proofErr w:type="gramEnd"/>
+    </w:p>
+    <w:p>
+      <w:pPr>
+        <w:tabs>
+          <w:tab w:val="left" w:pos="2414"/>
+        </w:tabs>
+        <w:bidi/>
+        <w:rPr>
+          <w:color w:val="000000"/>
+          <w:sz w:val="24"/>
+          <w:szCs w:val="24"/>
+        </w:rPr>
+      </w:pPr>
+      <w:r>
+        <w:rPr>
+          <w:rFonts w:hint="cs"/>
+          <w:color w:val="000000"/>
+          <w:sz w:val="24"/>
+          <w:szCs w:val="24"/>
+          <w:rtl/>
+        </w:rPr>
+        <w:t xml:space="preserve">לולאת </w:t>
+      </w:r>
+      <w:r>
+        <w:rPr>
+          <w:color w:val="000000"/>
+          <w:sz w:val="24"/>
+          <w:szCs w:val="24"/>
+        </w:rPr>
+        <w:t>for</w:t>
+      </w:r>
+      <w:r>
+        <w:rPr>
+          <w:rFonts w:hint="cs"/>
+          <w:color w:val="000000"/>
+          <w:sz w:val="24"/>
+          <w:szCs w:val="24"/>
+          <w:rtl/>
+        </w:rPr>
+        <w:t xml:space="preserve"> ב </w:t>
+      </w:r>
+      <w:r>
+        <w:rPr>
+          <w:color w:val="000000"/>
+          <w:sz w:val="24"/>
+          <w:szCs w:val="24"/>
+        </w:rPr>
+        <w:t>one line</w:t>
       </w:r>
       <w:r>
         <w:rPr>
@@ -500,23 +970,37 @@
         </w:rPr>
         <w:tab/>
       </w:r>
-      <w:proofErr w:type="spellStart"/>
-      <w:r>
-        <w:rPr>
-          <w:color w:val="000000"/>
-          <w:sz w:val="24"/>
-          <w:szCs w:val="24"/>
-        </w:rPr>
-        <w:t>lvcreate</w:t>
-      </w:r>
-      <w:proofErr w:type="spellEnd"/>
-      <w:r>
-        <w:rPr>
-          <w:color w:val="000000"/>
-          <w:sz w:val="24"/>
-          <w:szCs w:val="24"/>
-        </w:rPr>
-        <w:t xml:space="preserve"> </w:t>
+      <w:r>
+        <w:rPr>
+          <w:color w:val="000000"/>
+          <w:sz w:val="24"/>
+          <w:szCs w:val="24"/>
+        </w:rPr>
+        <w:t xml:space="preserve">for </w:t>
+      </w:r>
+      <w:r>
+        <w:rPr>
+          <w:color w:val="000000"/>
+          <w:sz w:val="24"/>
+          <w:szCs w:val="24"/>
+        </w:rPr>
+        <w:t>I</w:t>
+      </w:r>
+      <w:r>
+        <w:rPr>
+          <w:color w:val="000000"/>
+          <w:sz w:val="24"/>
+          <w:szCs w:val="24"/>
+        </w:rPr>
+        <w:t xml:space="preserve"> i</w:t>
+      </w:r>
+      <w:r>
+        <w:rPr>
+          <w:color w:val="000000"/>
+          <w:sz w:val="24"/>
+          <w:szCs w:val="24"/>
+        </w:rPr>
+        <w:t xml:space="preserve">n `seq </w:t>
       </w:r>
       <w:r>
         <w:rPr>
@@ -532,7 +1016,168 @@
           <w:sz w:val="24"/>
           <w:szCs w:val="24"/>
         </w:rPr>
-        <w:t>l 100%free</w:t>
+        <w:t xml:space="preserve">w 1 24` `seq </w:t>
+      </w:r>
+      <w:r>
+        <w:rPr>
+          <w:color w:val="000000"/>
+          <w:sz w:val="24"/>
+          <w:szCs w:val="24"/>
+        </w:rPr>
+        <w:t>–</w:t>
+      </w:r>
+      <w:r>
+        <w:rPr>
+          <w:color w:val="000000"/>
+          <w:sz w:val="24"/>
+          <w:szCs w:val="24"/>
+        </w:rPr>
+        <w:t xml:space="preserve">w 28 44` </w:t>
+      </w:r>
+      <w:r>
+        <w:rPr>
+          <w:color w:val="000000"/>
+          <w:sz w:val="24"/>
+          <w:szCs w:val="24"/>
+        </w:rPr>
+        <w:t xml:space="preserve">; do echo </w:t>
+      </w:r>
+      <w:proofErr w:type="spellStart"/>
+      <w:r>
+        <w:rPr>
+          <w:color w:val="000000"/>
+          <w:sz w:val="24"/>
+          <w:szCs w:val="24"/>
+        </w:rPr>
+        <w:t>node</w:t>
+      </w:r>
+      <w:r>
+        <w:rPr>
+          <w:color w:val="000000"/>
+          <w:sz w:val="24"/>
+          <w:szCs w:val="24"/>
+        </w:rPr>
+        <w:t>$i</w:t>
+      </w:r>
+      <w:proofErr w:type="spellEnd"/>
+      <w:r>
+        <w:rPr>
+          <w:color w:val="000000"/>
+          <w:sz w:val="24"/>
+          <w:szCs w:val="24"/>
+        </w:rPr>
+        <w:t xml:space="preserve"> &gt;&gt; servers ; done</w:t>
+      </w:r>
+    </w:p>
+    <w:p>
+      <w:pPr>
+        <w:tabs>
+          <w:tab w:val="left" w:pos="6950"/>
+        </w:tabs>
+        <w:bidi/>
+        <w:rPr>
+          <w:sz w:val="24"/>
+          <w:szCs w:val="24"/>
+        </w:rPr>
+      </w:pPr>
+      <w:r>
+        <w:rPr>
+          <w:rFonts w:hint="cs"/>
+          <w:sz w:val="24"/>
+          <w:szCs w:val="24"/>
+          <w:rtl/>
+        </w:rPr>
+        <w:t xml:space="preserve">נעילת </w:t>
+      </w:r>
+      <w:r>
+        <w:rPr>
+          <w:rFonts w:hint="cs"/>
+          <w:sz w:val="24"/>
+          <w:szCs w:val="24"/>
+          <w:rtl/>
+        </w:rPr>
+        <w:t>תיקייה</w:t>
+      </w:r>
+      <w:r>
+        <w:rPr>
+          <w:sz w:val="24"/>
+          <w:szCs w:val="24"/>
+        </w:rPr>
+        <w:t>/</w:t>
+      </w:r>
+      <w:r>
+        <w:rPr>
+          <w:rFonts w:hint="cs"/>
+          <w:sz w:val="24"/>
+          <w:szCs w:val="24"/>
+          <w:rtl/>
+        </w:rPr>
+        <w:t xml:space="preserve">קובץ גם מפני </w:t>
+      </w:r>
+      <w:r>
+        <w:rPr>
+          <w:sz w:val="24"/>
+          <w:szCs w:val="24"/>
+        </w:rPr>
+        <w:t>root</w:t>
+      </w:r>
+      <w:r>
+        <w:rPr>
+          <w:rFonts w:hint="cs"/>
+          <w:sz w:val="24"/>
+          <w:szCs w:val="24"/>
+          <w:rtl/>
+        </w:rPr>
+        <w:t xml:space="preserve"> (להורדה זה '</w:t>
+      </w:r>
+      <w:r>
+        <w:rPr>
+          <w:sz w:val="24"/>
+          <w:szCs w:val="24"/>
+        </w:rPr>
+        <w:t>-</w:t>
+      </w:r>
+      <w:proofErr w:type="spellStart"/>
+      <w:r>
+        <w:rPr>
+          <w:sz w:val="24"/>
+          <w:szCs w:val="24"/>
+        </w:rPr>
+        <w:t>i</w:t>
+      </w:r>
+      <w:proofErr w:type="spellEnd"/>
+      <w:r>
+        <w:rPr>
+          <w:rFonts w:hint="cs"/>
+          <w:sz w:val="24"/>
+          <w:szCs w:val="24"/>
+          <w:rtl/>
+        </w:rPr>
+        <w:t xml:space="preserve">'): </w:t>
+      </w:r>
+      <w:r>
+        <w:rPr>
+          <w:sz w:val="24"/>
+          <w:szCs w:val="24"/>
+          <w:rtl/>
+        </w:rPr>
+        <w:tab/>
+      </w:r>
+      <w:proofErr w:type="spellStart"/>
+      <w:r>
+        <w:rPr>
+          <w:sz w:val="24"/>
+          <w:szCs w:val="24"/>
+        </w:rPr>
+        <w:t>Chattr</w:t>
+      </w:r>
+      <w:proofErr w:type="spellEnd"/>
+      <w:r>
+        <w:rPr>
+          <w:sz w:val="24"/>
+          <w:szCs w:val="24"/>
+        </w:rPr>
+        <w:t xml:space="preserve"> +I /PATH/TO/FILE</w:t>
       </w:r>
     </w:p>
     <w:p>
@@ -542,119 +1187,143 @@
         </w:tabs>
         <w:bidi/>
         <w:rPr>
-          <w:color w:val="000000"/>
-          <w:sz w:val="24"/>
-          <w:szCs w:val="24"/>
-        </w:rPr>
-      </w:pPr>
-      <w:r>
-        <w:rPr>
-          <w:rFonts w:hint="cs"/>
-          <w:color w:val="000000"/>
-          <w:sz w:val="24"/>
-          <w:szCs w:val="24"/>
-          <w:rtl/>
-        </w:rPr>
-        <w:t xml:space="preserve">ניקוי ה </w:t>
-      </w:r>
-      <w:r>
-        <w:rPr>
-          <w:color w:val="000000"/>
-          <w:sz w:val="24"/>
-          <w:szCs w:val="24"/>
-        </w:rPr>
-        <w:t>Cache</w:t>
-      </w:r>
-      <w:r>
-        <w:rPr>
-          <w:rFonts w:hint="cs"/>
-          <w:color w:val="000000"/>
-          <w:sz w:val="24"/>
-          <w:szCs w:val="24"/>
-          <w:rtl/>
+          <w:sz w:val="24"/>
+          <w:szCs w:val="24"/>
+          <w:rtl/>
+        </w:rPr>
+      </w:pPr>
+      <w:r>
+        <w:rPr>
+          <w:rFonts w:hint="cs"/>
+          <w:sz w:val="24"/>
+          <w:szCs w:val="24"/>
+          <w:rtl/>
+        </w:rPr>
+        <w:t>הוספת גרשיים לתחילת כל שורה:</w:t>
+      </w:r>
+      <w:r>
+        <w:rPr>
+          <w:sz w:val="24"/>
+          <w:szCs w:val="24"/>
+          <w:rtl/>
+        </w:rPr>
+        <w:tab/>
+      </w:r>
+      <w:r>
+        <w:rPr>
+          <w:sz w:val="24"/>
+          <w:szCs w:val="24"/>
+        </w:rPr>
+        <w:t>sed 's/^/\"/'</w:t>
+      </w:r>
+      <w:r>
+        <w:rPr>
+          <w:sz w:val="24"/>
+          <w:szCs w:val="24"/>
         </w:rPr>
         <w:t xml:space="preserve"> </w:t>
       </w:r>
-      <w:r>
-        <w:rPr>
-          <w:color w:val="000000"/>
-          <w:sz w:val="24"/>
-          <w:szCs w:val="24"/>
-        </w:rPr>
-        <w:t xml:space="preserve"> </w:t>
-      </w:r>
-      <w:r>
-        <w:rPr>
-          <w:rFonts w:hint="cs"/>
-          <w:color w:val="000000"/>
-          <w:sz w:val="24"/>
-          <w:szCs w:val="24"/>
-          <w:rtl/>
-        </w:rPr>
-        <w:t xml:space="preserve">של ה </w:t>
-      </w:r>
-      <w:proofErr w:type="spellStart"/>
-      <w:r>
-        <w:rPr>
-          <w:color w:val="000000"/>
-          <w:sz w:val="24"/>
-          <w:szCs w:val="24"/>
-        </w:rPr>
-        <w:t>dns</w:t>
-      </w:r>
-      <w:proofErr w:type="spellEnd"/>
-      <w:r>
-        <w:rPr>
-          <w:rFonts w:hint="cs"/>
-          <w:color w:val="000000"/>
-          <w:sz w:val="24"/>
-          <w:szCs w:val="24"/>
-          <w:rtl/>
-        </w:rPr>
-        <w:t xml:space="preserve"> בלינוקס:</w:t>
-      </w:r>
-      <w:r>
-        <w:rPr>
-          <w:color w:val="000000"/>
+    </w:p>
+    <w:p>
+      <w:pPr>
+        <w:tabs>
+          <w:tab w:val="left" w:pos="8084"/>
+        </w:tabs>
+        <w:bidi/>
+        <w:rPr>
+          <w:sz w:val="24"/>
+          <w:szCs w:val="24"/>
+        </w:rPr>
+      </w:pPr>
+      <w:r>
+        <w:rPr>
+          <w:rFonts w:hint="cs"/>
+          <w:sz w:val="24"/>
+          <w:szCs w:val="24"/>
+          <w:rtl/>
+        </w:rPr>
+        <w:t>הוספת גרשיים לסוף כל שורה:</w:t>
+      </w:r>
+      <w:r>
+        <w:rPr>
           <w:sz w:val="24"/>
           <w:szCs w:val="24"/>
           <w:rtl/>
         </w:rPr>
         <w:tab/>
       </w:r>
-      <w:proofErr w:type="spellStart"/>
-      <w:r>
-        <w:rPr>
-          <w:color w:val="000000"/>
-          <w:sz w:val="24"/>
-          <w:szCs w:val="24"/>
-        </w:rPr>
-        <w:t>nscd</w:t>
-      </w:r>
-      <w:proofErr w:type="spellEnd"/>
-      <w:r>
-        <w:rPr>
-          <w:color w:val="000000"/>
-          <w:sz w:val="24"/>
-          <w:szCs w:val="24"/>
-        </w:rPr>
-        <w:t xml:space="preserve"> –</w:t>
-      </w:r>
-      <w:r>
-        <w:rPr>
-          <w:color w:val="000000"/>
-          <w:sz w:val="24"/>
-          <w:szCs w:val="24"/>
-        </w:rPr>
-        <w:t>I</w:t>
-      </w:r>
-      <w:r>
-        <w:rPr>
-          <w:color w:val="000000"/>
-          <w:sz w:val="24"/>
-          <w:szCs w:val="24"/>
-        </w:rPr>
-        <w:t xml:space="preserve"> hosts</w:t>
+      <w:r>
+        <w:rPr>
+          <w:sz w:val="24"/>
+          <w:szCs w:val="24"/>
+        </w:rPr>
+        <w:t>sed 's/$/\"/'</w:t>
+      </w:r>
+    </w:p>
+    <w:p>
+      <w:pPr>
+        <w:tabs>
+          <w:tab w:val="left" w:pos="7659"/>
+        </w:tabs>
+        <w:bidi/>
+        <w:rPr>
+          <w:sz w:val="24"/>
+          <w:szCs w:val="24"/>
+        </w:rPr>
+      </w:pPr>
+      <w:r>
+        <w:rPr>
+          <w:rFonts w:hint="cs"/>
+          <w:sz w:val="24"/>
+          <w:szCs w:val="24"/>
+          <w:rtl/>
+        </w:rPr>
+        <w:t>החלפת מעבר שורה בפסיק ורווח (</w:t>
+      </w:r>
+      <w:r>
+        <w:rPr>
+          <w:sz w:val="24"/>
+          <w:szCs w:val="24"/>
+        </w:rPr>
+        <w:t>", "</w:t>
+      </w:r>
+      <w:r>
+        <w:rPr>
+          <w:rFonts w:hint="cs"/>
+          <w:sz w:val="24"/>
+          <w:szCs w:val="24"/>
+          <w:rtl/>
+        </w:rPr>
+        <w:t>):</w:t>
+      </w:r>
+      <w:r>
+        <w:rPr>
+          <w:sz w:val="24"/>
+          <w:szCs w:val="24"/>
+          <w:rtl/>
+        </w:rPr>
+        <w:tab/>
+      </w:r>
+      <w:r>
+        <w:rPr>
+          <w:sz w:val="24"/>
+          <w:szCs w:val="24"/>
+        </w:rPr>
+        <w:t xml:space="preserve">sed </w:t>
+      </w:r>
+      <w:r>
+        <w:rPr>
+          <w:sz w:val="24"/>
+          <w:szCs w:val="24"/>
+        </w:rPr>
+        <w:t>–</w:t>
+      </w:r>
+      <w:r>
+        <w:rPr>
+          <w:sz w:val="24"/>
+          <w:szCs w:val="24"/>
+        </w:rPr>
+        <w:t>z 's/\n/, /g'</w:t>
       </w:r>
     </w:p>
     <w:p>
@@ -664,630 +1333,6 @@
         </w:tabs>
         <w:bidi/>
         <w:rPr>
-          <w:rFonts w:ascii="Arial" w:hAnsi="Arial" w:cs="Arial"/>
-        </w:rPr>
-      </w:pPr>
-      <w:r>
-        <w:rPr>
-          <w:rFonts w:ascii="Arial" w:hAnsi="Arial" w:cs="Arial" w:hint="cs"/>
-          <w:rtl/>
-        </w:rPr>
-        <w:t>בדיקה האם וירטואלי או לא:</w:t>
-      </w:r>
-      <w:r>
-        <w:rPr>
-          <w:rFonts w:ascii="Arial" w:hAnsi="Arial" w:cs="Arial"/>
-          <w:rtl/>
-        </w:rPr>
-        <w:tab/>
-      </w:r>
-      <w:proofErr w:type="spellStart"/>
-      <w:r>
-        <w:rPr>
-          <w:rFonts w:ascii="Arial" w:hAnsi="Arial" w:cs="Arial"/>
-        </w:rPr>
-        <w:t>virt</w:t>
-      </w:r>
-      <w:proofErr w:type="spellEnd"/>
-      <w:r>
-        <w:rPr>
-          <w:rFonts w:ascii="Arial" w:hAnsi="Arial" w:cs="Arial"/>
-        </w:rPr>
-        <w:t>-what</w:t>
-      </w:r>
-    </w:p>
-    <w:p>
-      <w:pPr>
-        <w:tabs>
-          <w:tab w:val="left" w:pos="5674"/>
-        </w:tabs>
-        <w:bidi/>
-        <w:rPr>
-          <w:color w:val="000000"/>
-          <w:sz w:val="24"/>
-          <w:szCs w:val="24"/>
-        </w:rPr>
-      </w:pPr>
-      <w:r>
-        <w:rPr>
-          <w:rFonts w:ascii="Arial" w:hAnsi="Arial" w:cs="Arial" w:hint="cs"/>
-          <w:rtl/>
-        </w:rPr>
-        <w:t>מציאת כמות המעבדים:</w:t>
-      </w:r>
-      <w:r>
-        <w:rPr>
-          <w:color w:val="000000"/>
-          <w:sz w:val="24"/>
-          <w:szCs w:val="24"/>
-          <w:rtl/>
-        </w:rPr>
-        <w:tab/>
-      </w:r>
-      <w:r>
-        <w:rPr>
-          <w:color w:val="000000"/>
-          <w:sz w:val="24"/>
-          <w:szCs w:val="24"/>
-        </w:rPr>
-        <w:t>grep processor /proc/</w:t>
-      </w:r>
-      <w:proofErr w:type="spellStart"/>
-      <w:r>
-        <w:rPr>
-          <w:color w:val="000000"/>
-          <w:sz w:val="24"/>
-          <w:szCs w:val="24"/>
-        </w:rPr>
-        <w:t>cpuinfo</w:t>
-      </w:r>
-      <w:proofErr w:type="spellEnd"/>
-      <w:r>
-        <w:rPr>
-          <w:color w:val="000000"/>
-          <w:sz w:val="24"/>
-          <w:szCs w:val="24"/>
-        </w:rPr>
-        <w:t xml:space="preserve"> | </w:t>
-      </w:r>
-      <w:proofErr w:type="spellStart"/>
-      <w:r>
-        <w:rPr>
-          <w:color w:val="000000"/>
-          <w:sz w:val="24"/>
-          <w:szCs w:val="24"/>
-        </w:rPr>
-        <w:t>wc</w:t>
-      </w:r>
-      <w:proofErr w:type="spellEnd"/>
-      <w:r>
-        <w:rPr>
-          <w:color w:val="000000"/>
-          <w:sz w:val="24"/>
-          <w:szCs w:val="24"/>
-        </w:rPr>
-        <w:t xml:space="preserve"> </w:t>
-      </w:r>
-      <w:r>
-        <w:rPr>
-          <w:color w:val="000000"/>
-          <w:sz w:val="24"/>
-          <w:szCs w:val="24"/>
-        </w:rPr>
-        <w:t>–</w:t>
-      </w:r>
-      <w:r>
-        <w:rPr>
-          <w:color w:val="000000"/>
-          <w:sz w:val="24"/>
-          <w:szCs w:val="24"/>
-        </w:rPr>
-        <w:t>l</w:t>
-      </w:r>
-    </w:p>
-    <w:p>
-      <w:pPr>
-        <w:tabs>
-          <w:tab w:val="left" w:pos="6383"/>
-        </w:tabs>
-        <w:bidi/>
-        <w:rPr>
-          <w:rFonts w:ascii="Arial" w:hAnsi="Arial" w:cs="Arial"/>
-        </w:rPr>
-      </w:pPr>
-      <w:r>
-        <w:rPr>
-          <w:rFonts w:hint="cs"/>
-          <w:color w:val="000000"/>
-          <w:sz w:val="24"/>
-          <w:szCs w:val="24"/>
-          <w:rtl/>
-        </w:rPr>
-        <w:t xml:space="preserve">חיפוש מילה בכל הקבצים שמסתיימים ב </w:t>
-      </w:r>
-      <w:r>
-        <w:rPr>
-          <w:color w:val="000000"/>
-          <w:sz w:val="24"/>
-          <w:szCs w:val="24"/>
-        </w:rPr>
-        <w:t>.pp</w:t>
-      </w:r>
-      <w:r>
-        <w:rPr>
-          <w:rFonts w:hint="cs"/>
-          <w:color w:val="000000"/>
-          <w:sz w:val="24"/>
-          <w:szCs w:val="24"/>
-          <w:rtl/>
-        </w:rPr>
-        <w:t xml:space="preserve"> שבתיקייה הנוכחית:</w:t>
-      </w:r>
-      <w:r>
-        <w:rPr>
-          <w:rtl/>
-        </w:rPr>
-        <w:tab/>
-      </w:r>
-      <w:r>
-        <w:t xml:space="preserve">grep </w:t>
-      </w:r>
-      <w:r>
-        <w:t>–</w:t>
-      </w:r>
-      <w:r>
-        <w:t xml:space="preserve">color </w:t>
-      </w:r>
-      <w:r>
-        <w:t>–</w:t>
-      </w:r>
-      <w:r>
-        <w:t>n '$.*</w:t>
-      </w:r>
-      <w:proofErr w:type="spellStart"/>
-      <w:r>
-        <w:t>dirstate</w:t>
-      </w:r>
-      <w:proofErr w:type="spellEnd"/>
-      <w:r>
-        <w:t xml:space="preserve">' </w:t>
-      </w:r>
-      <w:proofErr w:type="gramStart"/>
-      <w:r>
-        <w:t>*.pp</w:t>
-      </w:r>
-      <w:proofErr w:type="gramEnd"/>
-    </w:p>
-    <w:p>
-      <w:pPr>
-        <w:tabs>
-          <w:tab w:val="left" w:pos="2414"/>
-        </w:tabs>
-        <w:bidi/>
-        <w:rPr>
-          <w:color w:val="000000"/>
-          <w:sz w:val="24"/>
-          <w:szCs w:val="24"/>
-        </w:rPr>
-      </w:pPr>
-      <w:r>
-        <w:rPr>
-          <w:rFonts w:hint="cs"/>
-          <w:color w:val="000000"/>
-          <w:sz w:val="24"/>
-          <w:szCs w:val="24"/>
-          <w:rtl/>
-        </w:rPr>
-        <w:t xml:space="preserve">לולאת </w:t>
-      </w:r>
-      <w:r>
-        <w:rPr>
-          <w:color w:val="000000"/>
-          <w:sz w:val="24"/>
-          <w:szCs w:val="24"/>
-        </w:rPr>
-        <w:t>for</w:t>
-      </w:r>
-      <w:r>
-        <w:rPr>
-          <w:rFonts w:hint="cs"/>
-          <w:color w:val="000000"/>
-          <w:sz w:val="24"/>
-          <w:szCs w:val="24"/>
-          <w:rtl/>
-        </w:rPr>
-        <w:t xml:space="preserve"> ב </w:t>
-      </w:r>
-      <w:r>
-        <w:rPr>
-          <w:color w:val="000000"/>
-          <w:sz w:val="24"/>
-          <w:szCs w:val="24"/>
-        </w:rPr>
-        <w:t>one line</w:t>
-      </w:r>
-      <w:r>
-        <w:rPr>
-          <w:rFonts w:hint="cs"/>
-          <w:color w:val="000000"/>
-          <w:sz w:val="24"/>
-          <w:szCs w:val="24"/>
-          <w:rtl/>
-        </w:rPr>
-        <w:t>:</w:t>
-      </w:r>
-      <w:r>
-        <w:rPr>
-          <w:color w:val="000000"/>
-          <w:sz w:val="24"/>
-          <w:szCs w:val="24"/>
-          <w:rtl/>
-        </w:rPr>
-        <w:tab/>
-      </w:r>
-      <w:r>
-        <w:rPr>
-          <w:color w:val="000000"/>
-          <w:sz w:val="24"/>
-          <w:szCs w:val="24"/>
-        </w:rPr>
-        <w:t xml:space="preserve">for </w:t>
-      </w:r>
-      <w:r>
-        <w:rPr>
-          <w:color w:val="000000"/>
-          <w:sz w:val="24"/>
-          <w:szCs w:val="24"/>
-        </w:rPr>
-        <w:t>I</w:t>
-      </w:r>
-      <w:r>
-        <w:rPr>
-          <w:color w:val="000000"/>
-          <w:sz w:val="24"/>
-          <w:szCs w:val="24"/>
-        </w:rPr>
-        <w:t xml:space="preserve"> i</w:t>
-      </w:r>
-      <w:r>
-        <w:rPr>
-          <w:color w:val="000000"/>
-          <w:sz w:val="24"/>
-          <w:szCs w:val="24"/>
-        </w:rPr>
-        <w:t xml:space="preserve">n `seq </w:t>
-      </w:r>
-      <w:r>
-        <w:rPr>
-          <w:color w:val="000000"/>
-          <w:sz w:val="24"/>
-          <w:szCs w:val="24"/>
-        </w:rPr>
-        <w:t>–</w:t>
-      </w:r>
-      <w:r>
-        <w:rPr>
-          <w:color w:val="000000"/>
-          <w:sz w:val="24"/>
-          <w:szCs w:val="24"/>
-        </w:rPr>
-        <w:t xml:space="preserve">w 1 24` `seq </w:t>
-      </w:r>
-      <w:r>
-        <w:rPr>
-          <w:color w:val="000000"/>
-          <w:sz w:val="24"/>
-          <w:szCs w:val="24"/>
-        </w:rPr>
-        <w:t>–</w:t>
-      </w:r>
-      <w:r>
-        <w:rPr>
-          <w:color w:val="000000"/>
-          <w:sz w:val="24"/>
-          <w:szCs w:val="24"/>
-        </w:rPr>
-        <w:t xml:space="preserve">w 28 44` </w:t>
-      </w:r>
-      <w:r>
-        <w:rPr>
-          <w:color w:val="000000"/>
-          <w:sz w:val="24"/>
-          <w:szCs w:val="24"/>
-        </w:rPr>
-        <w:t xml:space="preserve">; do echo </w:t>
-      </w:r>
-      <w:proofErr w:type="spellStart"/>
-      <w:r>
-        <w:rPr>
-          <w:color w:val="000000"/>
-          <w:sz w:val="24"/>
-          <w:szCs w:val="24"/>
-        </w:rPr>
-        <w:t>node</w:t>
-      </w:r>
-      <w:r>
-        <w:rPr>
-          <w:color w:val="000000"/>
-          <w:sz w:val="24"/>
-          <w:szCs w:val="24"/>
-        </w:rPr>
-        <w:t>$i</w:t>
-      </w:r>
-      <w:proofErr w:type="spellEnd"/>
-      <w:r>
-        <w:rPr>
-          <w:color w:val="000000"/>
-          <w:sz w:val="24"/>
-          <w:szCs w:val="24"/>
-        </w:rPr>
-        <w:t xml:space="preserve"> &gt;&gt; servers ; done</w:t>
-      </w:r>
-    </w:p>
-    <w:p>
-      <w:pPr>
-        <w:tabs>
-          <w:tab w:val="left" w:pos="6950"/>
-        </w:tabs>
-        <w:bidi/>
-        <w:rPr>
-          <w:sz w:val="24"/>
-          <w:szCs w:val="24"/>
-        </w:rPr>
-      </w:pPr>
-      <w:r>
-        <w:rPr>
-          <w:rFonts w:hint="cs"/>
-          <w:sz w:val="24"/>
-          <w:szCs w:val="24"/>
-          <w:rtl/>
-        </w:rPr>
-        <w:t xml:space="preserve">נעילת </w:t>
-      </w:r>
-      <w:r>
-        <w:rPr>
-          <w:rFonts w:hint="cs"/>
-          <w:sz w:val="24"/>
-          <w:szCs w:val="24"/>
-          <w:rtl/>
-        </w:rPr>
-        <w:t>תיקייה</w:t>
-      </w:r>
-      <w:r>
-        <w:rPr>
-          <w:sz w:val="24"/>
-          <w:szCs w:val="24"/>
-        </w:rPr>
-        <w:t>/</w:t>
-      </w:r>
-      <w:r>
-        <w:rPr>
-          <w:rFonts w:hint="cs"/>
-          <w:sz w:val="24"/>
-          <w:szCs w:val="24"/>
-          <w:rtl/>
-        </w:rPr>
-        <w:t xml:space="preserve">קובץ גם מפני </w:t>
-      </w:r>
-      <w:r>
-        <w:rPr>
-          <w:sz w:val="24"/>
-          <w:szCs w:val="24"/>
-        </w:rPr>
-        <w:t>root</w:t>
-      </w:r>
-      <w:r>
-        <w:rPr>
-          <w:rFonts w:hint="cs"/>
-          <w:sz w:val="24"/>
-          <w:szCs w:val="24"/>
-          <w:rtl/>
-        </w:rPr>
-        <w:t xml:space="preserve"> (להורדה זה '</w:t>
-      </w:r>
-      <w:r>
-        <w:rPr>
-          <w:sz w:val="24"/>
-          <w:szCs w:val="24"/>
-        </w:rPr>
-        <w:t>-</w:t>
-      </w:r>
-      <w:proofErr w:type="spellStart"/>
-      <w:r>
-        <w:rPr>
-          <w:sz w:val="24"/>
-          <w:szCs w:val="24"/>
-        </w:rPr>
-        <w:t>i</w:t>
-      </w:r>
-      <w:proofErr w:type="spellEnd"/>
-      <w:r>
-        <w:rPr>
-          <w:rFonts w:hint="cs"/>
-          <w:sz w:val="24"/>
-          <w:szCs w:val="24"/>
-          <w:rtl/>
-        </w:rPr>
-        <w:t xml:space="preserve">'): </w:t>
-      </w:r>
-      <w:r>
-        <w:rPr>
-          <w:sz w:val="24"/>
-          <w:szCs w:val="24"/>
-          <w:rtl/>
-        </w:rPr>
-        <w:tab/>
-      </w:r>
-      <w:proofErr w:type="spellStart"/>
-      <w:r>
-        <w:rPr>
-          <w:sz w:val="24"/>
-          <w:szCs w:val="24"/>
-        </w:rPr>
-        <w:t>Chattr</w:t>
-      </w:r>
-      <w:proofErr w:type="spellEnd"/>
-      <w:r>
-        <w:rPr>
-          <w:sz w:val="24"/>
-          <w:szCs w:val="24"/>
-        </w:rPr>
-        <w:t xml:space="preserve"> +I /PATH/TO/FILE</w:t>
-      </w:r>
-    </w:p>
-    <w:p>
-      <w:pPr>
-        <w:tabs>
-          <w:tab w:val="left" w:pos="8084"/>
-        </w:tabs>
-        <w:bidi/>
-        <w:rPr>
-          <w:sz w:val="24"/>
-          <w:szCs w:val="24"/>
-          <w:rtl/>
-        </w:rPr>
-      </w:pPr>
-      <w:r>
-        <w:rPr>
-          <w:rFonts w:hint="cs"/>
-          <w:sz w:val="24"/>
-          <w:szCs w:val="24"/>
-          <w:rtl/>
-        </w:rPr>
-        <w:t>הוספת גרשיים לתחילת כל שורה:</w:t>
-      </w:r>
-      <w:r>
-        <w:rPr>
-          <w:sz w:val="24"/>
-          <w:szCs w:val="24"/>
-          <w:rtl/>
-        </w:rPr>
-        <w:tab/>
-      </w:r>
-      <w:r>
-        <w:rPr>
-          <w:sz w:val="24"/>
-          <w:szCs w:val="24"/>
-        </w:rPr>
-        <w:t>sed 's/^/\"/'</w:t>
-      </w:r>
-      <w:r>
-        <w:rPr>
-          <w:sz w:val="24"/>
-          <w:szCs w:val="24"/>
-        </w:rPr>
-        <w:t xml:space="preserve"> </w:t>
-      </w:r>
-    </w:p>
-    <w:p>
-      <w:pPr>
-        <w:tabs>
-          <w:tab w:val="left" w:pos="8084"/>
-        </w:tabs>
-        <w:bidi/>
-        <w:rPr>
-          <w:sz w:val="24"/>
-          <w:szCs w:val="24"/>
-        </w:rPr>
-      </w:pPr>
-      <w:r>
-        <w:rPr>
-          <w:rFonts w:hint="cs"/>
-          <w:sz w:val="24"/>
-          <w:szCs w:val="24"/>
-          <w:rtl/>
-        </w:rPr>
-        <w:t>הוספת גרשיים לסוף כל שורה:</w:t>
-      </w:r>
-      <w:r>
-        <w:rPr>
-          <w:sz w:val="24"/>
-          <w:szCs w:val="24"/>
-          <w:rtl/>
-        </w:rPr>
-        <w:tab/>
-      </w:r>
-      <w:r>
-        <w:rPr>
-          <w:sz w:val="24"/>
-          <w:szCs w:val="24"/>
-        </w:rPr>
-        <w:t>sed 's/$/\"/'</w:t>
-      </w:r>
-    </w:p>
-    <w:p>
-      <w:pPr>
-        <w:tabs>
-          <w:tab w:val="left" w:pos="7659"/>
-        </w:tabs>
-        <w:bidi/>
-        <w:rPr>
-          <w:sz w:val="24"/>
-          <w:szCs w:val="24"/>
-        </w:rPr>
-      </w:pPr>
-      <w:r>
-        <w:rPr>
-          <w:rFonts w:hint="cs"/>
-          <w:sz w:val="24"/>
-          <w:szCs w:val="24"/>
-          <w:rtl/>
-        </w:rPr>
-        <w:t>החלפת מעבר שורה בפסיק ורווח (</w:t>
-      </w:r>
-      <w:r>
-        <w:rPr>
-          <w:sz w:val="24"/>
-          <w:szCs w:val="24"/>
-        </w:rPr>
-        <w:t>", "</w:t>
-      </w:r>
-      <w:r>
-        <w:rPr>
-          <w:rFonts w:hint="cs"/>
-          <w:sz w:val="24"/>
-          <w:szCs w:val="24"/>
-          <w:rtl/>
-        </w:rPr>
-        <w:t>):</w:t>
-      </w:r>
-      <w:r>
-        <w:rPr>
-          <w:sz w:val="24"/>
-          <w:szCs w:val="24"/>
-          <w:rtl/>
-        </w:rPr>
-        <w:tab/>
-      </w:r>
-      <w:r>
-        <w:rPr>
-          <w:sz w:val="24"/>
-          <w:szCs w:val="24"/>
-        </w:rPr>
-        <w:t xml:space="preserve">sed </w:t>
-      </w:r>
-      <w:r>
-        <w:rPr>
-          <w:sz w:val="24"/>
-          <w:szCs w:val="24"/>
-        </w:rPr>
-        <w:t>–</w:t>
-      </w:r>
-      <w:r>
-        <w:rPr>
-          <w:sz w:val="24"/>
-          <w:szCs w:val="24"/>
-        </w:rPr>
-        <w:t>z 's/\n/, /g'</w:t>
-      </w:r>
-    </w:p>
-    <w:p>
-      <w:pPr>
-        <w:tabs>
-          <w:tab w:val="left" w:pos="8509"/>
-        </w:tabs>
-        <w:bidi/>
-        <w:rPr>
           <w:sz w:val="24"/>
           <w:szCs w:val="24"/>
           <w:rtl/>
@@ -1564,6 +1609,7 @@
           <w:szCs w:val="24"/>
           <w:rtl/>
         </w:rPr>
+        <w:lastRenderedPageBreak/>
         <w:t xml:space="preserve">חיתוך כל שורה בפלט לפי </w:t>
       </w:r>
       <w:proofErr w:type="spellStart"/>
@@ -1684,7 +1730,6 @@
           <w:szCs w:val="24"/>
           <w:rtl/>
         </w:rPr>
-        <w:lastRenderedPageBreak/>
         <w:t>שינוי רקורסיבי של מילה בכל הקבצים:</w:t>
       </w:r>
       <w:r>
@@ -7628,7 +7673,7 @@
 </file>
 
 <file path=word/styles.xml><?xml version="1.0" encoding="utf-8"?>
-<w:styles xmlns:mc="http://schemas.openxmlformats.org/markup-compatibility/2006" xmlns:r="http://schemas.openxmlformats.org/officeDocument/2006/relationships" xmlns:w="http://schemas.openxmlformats.org/wordprocessingml/2006/main" xmlns:w14="http://schemas.microsoft.com/office/word/2010/wordml" xmlns:w15="http://schemas.microsoft.com/office/word/2012/wordml" xmlns:w16cid="http://schemas.microsoft.com/office/word/2016/wordml/cid" xmlns:w16se="http://schemas.microsoft.com/office/word/2015/wordml/symex" mc:Ignorable="w14 w15 w16se w16cid">
+<w:styles xmlns:mc="http://schemas.openxmlformats.org/markup-compatibility/2006" xmlns:r="http://schemas.openxmlformats.org/officeDocument/2006/relationships" xmlns:w="http://schemas.openxmlformats.org/wordprocessingml/2006/main" xmlns:w14="http://schemas.microsoft.com/office/word/2010/wordml" xmlns:w15="http://schemas.microsoft.com/office/word/2012/wordml" xmlns:w16cex="http://schemas.microsoft.com/office/word/2018/wordml/cex" xmlns:w16cid="http://schemas.microsoft.com/office/word/2016/wordml/cid" xmlns:w16="http://schemas.microsoft.com/office/word/2018/wordml" xmlns:w16se="http://schemas.microsoft.com/office/word/2015/wordml/symex" mc:Ignorable="w14 w15 w16se w16cid w16 w16cex">
   <w:docDefaults>
     <w:rPrDefault>
       <w:rPr>

</xml_diff>

<commit_message>
Adding recursive deletion of a file
</commit_message>
<xml_diff>
--- a/המחברת של אפיק - Linux.docx
+++ b/המחברת של אפיק - Linux.docx
@@ -85,15 +85,7 @@
       </w:r>
       <w:proofErr w:type="spellEnd"/>
       <w:r>
-        <w:t xml:space="preserve"> | </w:t>
-      </w:r>
-      <w:proofErr w:type="spellStart"/>
-      <w:r>
-        <w:t>awk</w:t>
-      </w:r>
-      <w:proofErr w:type="spellEnd"/>
-      <w:r>
-        <w:t xml:space="preserve"> {‘print $2’} | </w:t>
+        <w:t xml:space="preserve"> | awk {‘print $2’} | </w:t>
       </w:r>
       <w:proofErr w:type="spellStart"/>
       <w:r>
@@ -110,9 +102,6 @@
           <w:tab w:val="left" w:pos="6241"/>
         </w:tabs>
         <w:bidi/>
-        <w:rPr>
-          <w:rFonts w:hint="cs"/>
-        </w:rPr>
       </w:pPr>
       <w:r>
         <w:rPr>
@@ -141,15 +130,7 @@
       </w:r>
       <w:proofErr w:type="spellEnd"/>
       <w:r>
-        <w:t xml:space="preserve"> | </w:t>
-      </w:r>
-      <w:proofErr w:type="spellStart"/>
-      <w:r>
-        <w:t>awk</w:t>
-      </w:r>
-      <w:proofErr w:type="spellEnd"/>
-      <w:r>
-        <w:t xml:space="preserve"> {'if($2 == 640){print}'}</w:t>
+        <w:t xml:space="preserve"> | awk {'if($2 == 640){print}'}</w:t>
       </w:r>
     </w:p>
     <w:p>
@@ -1710,6 +1691,53 @@
           <w:szCs w:val="24"/>
         </w:rPr>
         <w:t>d ':'</w:t>
+      </w:r>
+    </w:p>
+    <w:p>
+      <w:pPr>
+        <w:tabs>
+          <w:tab w:val="right" w:pos="5958"/>
+          <w:tab w:val="right" w:pos="7942"/>
+        </w:tabs>
+        <w:bidi/>
+        <w:rPr>
+          <w:rFonts w:hint="cs"/>
+          <w:sz w:val="24"/>
+          <w:szCs w:val="24"/>
+        </w:rPr>
+      </w:pPr>
+      <w:r>
+        <w:rPr>
+          <w:rFonts w:hint="cs"/>
+          <w:sz w:val="24"/>
+          <w:szCs w:val="24"/>
+          <w:rtl/>
+        </w:rPr>
+        <w:t>מציאת כל הקבצים המכילים מילה מסויימת ומחיקתם</w:t>
+      </w:r>
+      <w:r>
+        <w:rPr>
+          <w:sz w:val="24"/>
+          <w:szCs w:val="24"/>
+        </w:rPr>
+        <w:tab/>
+      </w:r>
+      <w:r>
+        <w:rPr>
+          <w:rFonts w:hint="cs"/>
+          <w:sz w:val="24"/>
+          <w:szCs w:val="24"/>
+          <w:rtl/>
+        </w:rPr>
+        <w:t xml:space="preserve"> </w:t>
+      </w:r>
+      <w:r>
+        <w:rPr>
+          <w:sz w:val="24"/>
+          <w:szCs w:val="24"/>
+        </w:rPr>
+        <w:tab/>
+        <w:t>find . -name “*.txt” -type f -delete</w:t>
       </w:r>
     </w:p>
     <w:p>
@@ -2010,23 +2038,7 @@
           <w:sz w:val="24"/>
           <w:szCs w:val="24"/>
         </w:rPr>
-        <w:t xml:space="preserve"> do </w:t>
-      </w:r>
-      <w:proofErr w:type="spellStart"/>
-      <w:r>
-        <w:rPr>
-          <w:sz w:val="24"/>
-          <w:szCs w:val="24"/>
-        </w:rPr>
-        <w:t>awk</w:t>
-      </w:r>
-      <w:proofErr w:type="spellEnd"/>
-      <w:r>
-        <w:rPr>
-          <w:sz w:val="24"/>
-          <w:szCs w:val="24"/>
-        </w:rPr>
-        <w:t xml:space="preserve"> '/</w:t>
+        <w:t xml:space="preserve"> do awk '/</w:t>
       </w:r>
       <w:proofErr w:type="spellStart"/>
       <w:r>
@@ -2797,25 +2809,7 @@
           <w:sz w:val="24"/>
           <w:szCs w:val="24"/>
         </w:rPr>
-        <w:t xml:space="preserve"> | </w:t>
-      </w:r>
-      <w:proofErr w:type="spellStart"/>
-      <w:r>
-        <w:rPr>
-          <w:color w:val="000000"/>
-          <w:sz w:val="24"/>
-          <w:szCs w:val="24"/>
-        </w:rPr>
-        <w:t>awk</w:t>
-      </w:r>
-      <w:proofErr w:type="spellEnd"/>
-      <w:r>
-        <w:rPr>
-          <w:color w:val="000000"/>
-          <w:sz w:val="24"/>
-          <w:szCs w:val="24"/>
-        </w:rPr>
-        <w:t xml:space="preserve"> </w:t>
+        <w:t xml:space="preserve"> | awk </w:t>
       </w:r>
       <w:proofErr w:type="gramStart"/>
       <w:r>
@@ -3462,7 +3456,6 @@
           <w:sz w:val="24"/>
           <w:szCs w:val="24"/>
         </w:rPr>
-        <w:lastRenderedPageBreak/>
         <w:t>Sgdisk</w:t>
       </w:r>
       <w:proofErr w:type="spellEnd"/>
@@ -3876,23 +3869,7 @@
           <w:sz w:val="24"/>
           <w:szCs w:val="24"/>
         </w:rPr>
-        <w:t>-bytes $(</w:t>
-      </w:r>
-      <w:proofErr w:type="spellStart"/>
-      <w:r>
-        <w:rPr>
-          <w:sz w:val="24"/>
-          <w:szCs w:val="24"/>
-        </w:rPr>
-        <w:t>awk</w:t>
-      </w:r>
-      <w:proofErr w:type="spellEnd"/>
-      <w:r>
-        <w:rPr>
-          <w:sz w:val="24"/>
-          <w:szCs w:val="24"/>
-        </w:rPr>
-        <w:t xml:space="preserve"> '/</w:t>
+        <w:t>-bytes $(awk '/</w:t>
       </w:r>
       <w:proofErr w:type="spellStart"/>
       <w:r>
@@ -4837,6 +4814,7 @@
           <w:szCs w:val="24"/>
           <w:rtl/>
         </w:rPr>
+        <w:lastRenderedPageBreak/>
         <w:t xml:space="preserve">מעבר על כל שורות הפלט של </w:t>
       </w:r>
       <w:r>
@@ -4885,7 +4863,6 @@
           <w:sz w:val="24"/>
           <w:szCs w:val="24"/>
         </w:rPr>
-        <w:lastRenderedPageBreak/>
         <w:tab/>
         <w:t>#Code</w:t>
       </w:r>

</xml_diff>

<commit_message>
Adding search from string in a line
</commit_message>
<xml_diff>
--- a/המחברת של אפיק - Linux.docx
+++ b/המחברת של אפיק - Linux.docx
@@ -1,6 +1,6 @@
 
 <file path=word/document.xml><?xml version="1.0" encoding="utf-8"?>
-<w:document xmlns:wpc="http://schemas.microsoft.com/office/word/2010/wordprocessingCanvas" xmlns:cx="http://schemas.microsoft.com/office/drawing/2014/chartex" xmlns:cx1="http://schemas.microsoft.com/office/drawing/2015/9/8/chartex" xmlns:cx2="http://schemas.microsoft.com/office/drawing/2015/10/21/chartex" xmlns:cx3="http://schemas.microsoft.com/office/drawing/2016/5/9/chartex" xmlns:cx4="http://schemas.microsoft.com/office/drawing/2016/5/10/chartex" xmlns:cx5="http://schemas.microsoft.com/office/drawing/2016/5/11/chartex" xmlns:cx6="http://schemas.microsoft.com/office/drawing/2016/5/12/chartex" xmlns:cx7="http://schemas.microsoft.com/office/drawing/2016/5/13/chartex" xmlns:cx8="http://schemas.microsoft.com/office/drawing/2016/5/14/chartex" xmlns:mc="http://schemas.openxmlformats.org/markup-compatibility/2006" xmlns:aink="http://schemas.microsoft.com/office/drawing/2016/ink" xmlns:am3d="http://schemas.microsoft.com/office/drawing/2017/model3d" xmlns:o="urn:schemas-microsoft-com:office:office" xmlns:r="http://schemas.openxmlformats.org/officeDocument/2006/relationships" xmlns:m="http://schemas.openxmlformats.org/officeDocument/2006/math" xmlns:v="urn:schemas-microsoft-com:vml" xmlns:wp14="http://schemas.microsoft.com/office/word/2010/wordprocessingDrawing" xmlns:wp="http://schemas.openxmlformats.org/drawingml/2006/wordprocessingDrawing" xmlns:w10="urn:schemas-microsoft-com:office:word" xmlns:w="http://schemas.openxmlformats.org/wordprocessingml/2006/main" xmlns:w14="http://schemas.microsoft.com/office/word/2010/wordml" xmlns:w15="http://schemas.microsoft.com/office/word/2012/wordml" xmlns:w16cex="http://schemas.microsoft.com/office/word/2018/wordml/cex" xmlns:w16cid="http://schemas.microsoft.com/office/word/2016/wordml/cid" xmlns:w16="http://schemas.microsoft.com/office/word/2018/wordml" xmlns:w16se="http://schemas.microsoft.com/office/word/2015/wordml/symex" xmlns:wpg="http://schemas.microsoft.com/office/word/2010/wordprocessingGroup" xmlns:wpi="http://schemas.microsoft.com/office/word/2010/wordprocessingInk" xmlns:wne="http://schemas.microsoft.com/office/word/2006/wordml" xmlns:wps="http://schemas.microsoft.com/office/word/2010/wordprocessingShape" mc:Ignorable="w14 w15 w16se w16cid w16 w16cex wp14">
+<w:document xmlns:wpc="http://schemas.microsoft.com/office/word/2010/wordprocessingCanvas" xmlns:cx="http://schemas.microsoft.com/office/drawing/2014/chartex" xmlns:cx1="http://schemas.microsoft.com/office/drawing/2015/9/8/chartex" xmlns:cx2="http://schemas.microsoft.com/office/drawing/2015/10/21/chartex" xmlns:cx3="http://schemas.microsoft.com/office/drawing/2016/5/9/chartex" xmlns:cx4="http://schemas.microsoft.com/office/drawing/2016/5/10/chartex" xmlns:cx5="http://schemas.microsoft.com/office/drawing/2016/5/11/chartex" xmlns:cx6="http://schemas.microsoft.com/office/drawing/2016/5/12/chartex" xmlns:cx7="http://schemas.microsoft.com/office/drawing/2016/5/13/chartex" xmlns:cx8="http://schemas.microsoft.com/office/drawing/2016/5/14/chartex" xmlns:mc="http://schemas.openxmlformats.org/markup-compatibility/2006" xmlns:aink="http://schemas.microsoft.com/office/drawing/2016/ink" xmlns:am3d="http://schemas.microsoft.com/office/drawing/2017/model3d" xmlns:o="urn:schemas-microsoft-com:office:office" xmlns:r="http://schemas.openxmlformats.org/officeDocument/2006/relationships" xmlns:m="http://schemas.openxmlformats.org/officeDocument/2006/math" xmlns:v="urn:schemas-microsoft-com:vml" xmlns:wp14="http://schemas.microsoft.com/office/word/2010/wordprocessingDrawing" xmlns:wp="http://schemas.openxmlformats.org/drawingml/2006/wordprocessingDrawing" xmlns:w10="urn:schemas-microsoft-com:office:word" xmlns:w="http://schemas.openxmlformats.org/wordprocessingml/2006/main" xmlns:w14="http://schemas.microsoft.com/office/word/2010/wordml" xmlns:w15="http://schemas.microsoft.com/office/word/2012/wordml" xmlns:w16cex="http://schemas.microsoft.com/office/word/2018/wordml/cex" xmlns:w16cid="http://schemas.microsoft.com/office/word/2016/wordml/cid" xmlns:w16="http://schemas.microsoft.com/office/word/2018/wordml" xmlns:w16sdtdh="http://schemas.microsoft.com/office/word/2020/wordml/sdtdatahash" xmlns:w16se="http://schemas.microsoft.com/office/word/2015/wordml/symex" xmlns:wpg="http://schemas.microsoft.com/office/word/2010/wordprocessingGroup" xmlns:wpi="http://schemas.microsoft.com/office/word/2010/wordprocessingInk" xmlns:wne="http://schemas.microsoft.com/office/word/2006/wordml" xmlns:wps="http://schemas.microsoft.com/office/word/2010/wordprocessingShape" mc:Ignorable="w14 w15 w16se w16cid w16 w16cex w16sdtdh wp14">
   <w:body>
     <w:p>
       <w:pPr>
@@ -44,9 +44,11 @@
         </w:rPr>
         <w:t>מחיקת כלל הפרוססים בעלי קשר ל</w:t>
       </w:r>
+      <w:proofErr w:type="spellStart"/>
       <w:r>
         <w:t>nsr</w:t>
       </w:r>
+      <w:proofErr w:type="spellEnd"/>
       <w:r>
         <w:rPr>
           <w:rFonts w:hint="cs"/>
@@ -61,13 +63,37 @@
         <w:tab/>
       </w:r>
       <w:r>
-        <w:t>Ps –ef | grep –</w:t>
+        <w:t>Ps –</w:t>
+      </w:r>
+      <w:proofErr w:type="spellStart"/>
+      <w:r>
+        <w:t>ef</w:t>
+      </w:r>
+      <w:proofErr w:type="spellEnd"/>
+      <w:r>
+        <w:t xml:space="preserve"> | grep –</w:t>
       </w:r>
       <w:r>
         <w:t>I</w:t>
       </w:r>
       <w:r>
-        <w:t xml:space="preserve"> nsr | awk {‘print $2’} | xargs kill -9 {}</w:t>
+        <w:t xml:space="preserve"> </w:t>
+      </w:r>
+      <w:proofErr w:type="spellStart"/>
+      <w:r>
+        <w:t>nsr</w:t>
+      </w:r>
+      <w:proofErr w:type="spellEnd"/>
+      <w:r>
+        <w:t xml:space="preserve"> | awk {‘print $2’} | </w:t>
+      </w:r>
+      <w:proofErr w:type="spellStart"/>
+      <w:r>
+        <w:t>xargs</w:t>
+      </w:r>
+      <w:proofErr w:type="spellEnd"/>
+      <w:r>
+        <w:t xml:space="preserve"> kill -9 {}</w:t>
       </w:r>
     </w:p>
     <w:p>
@@ -90,8 +116,21 @@
         </w:rPr>
         <w:tab/>
       </w:r>
-      <w:r>
-        <w:t>ps -ef | awk {'if($2 == 640){print}'}</w:t>
+      <w:proofErr w:type="spellStart"/>
+      <w:r>
+        <w:t>ps</w:t>
+      </w:r>
+      <w:proofErr w:type="spellEnd"/>
+      <w:r>
+        <w:t xml:space="preserve"> -</w:t>
+      </w:r>
+      <w:proofErr w:type="spellStart"/>
+      <w:r>
+        <w:t>ef</w:t>
+      </w:r>
+      <w:proofErr w:type="spellEnd"/>
+      <w:r>
+        <w:t xml:space="preserve"> | awk {'if($2 == 640){print}'}</w:t>
       </w:r>
     </w:p>
     <w:p>
@@ -125,8 +164,21 @@
         <w:tab/>
       </w:r>
       <w:r>
-        <w:t>Fuser –m /mnt/mqm</w:t>
-      </w:r>
+        <w:t>Fuser –m /</w:t>
+      </w:r>
+      <w:proofErr w:type="spellStart"/>
+      <w:r>
+        <w:t>mnt</w:t>
+      </w:r>
+      <w:proofErr w:type="spellEnd"/>
+      <w:r>
+        <w:t>/</w:t>
+      </w:r>
+      <w:proofErr w:type="spellStart"/>
+      <w:r>
+        <w:t>mqm</w:t>
+      </w:r>
+      <w:proofErr w:type="spellEnd"/>
     </w:p>
     <w:p>
       <w:pPr>
@@ -149,8 +201,29 @@
         <w:tab/>
       </w:r>
       <w:r>
-        <w:t>fuser –mk /mnt/mqm</w:t>
-      </w:r>
+        <w:t>fuser –</w:t>
+      </w:r>
+      <w:proofErr w:type="spellStart"/>
+      <w:r>
+        <w:t>mk</w:t>
+      </w:r>
+      <w:proofErr w:type="spellEnd"/>
+      <w:r>
+        <w:t xml:space="preserve"> /</w:t>
+      </w:r>
+      <w:proofErr w:type="spellStart"/>
+      <w:r>
+        <w:t>mnt</w:t>
+      </w:r>
+      <w:proofErr w:type="spellEnd"/>
+      <w:r>
+        <w:t>/</w:t>
+      </w:r>
+      <w:proofErr w:type="spellStart"/>
+      <w:r>
+        <w:t>mqm</w:t>
+      </w:r>
+      <w:proofErr w:type="spellEnd"/>
     </w:p>
     <w:p>
       <w:pPr>
@@ -166,8 +239,13 @@
         </w:rPr>
         <w:t xml:space="preserve">אם </w:t>
       </w:r>
-      <w:r>
-        <w:t xml:space="preserve">PartProbe </w:t>
+      <w:proofErr w:type="spellStart"/>
+      <w:r>
+        <w:t>PartProbe</w:t>
+      </w:r>
+      <w:proofErr w:type="spellEnd"/>
+      <w:r>
+        <w:t xml:space="preserve"> </w:t>
       </w:r>
       <w:r>
         <w:rPr>
@@ -182,8 +260,13 @@
         </w:rPr>
         <w:tab/>
       </w:r>
-      <w:r>
-        <w:t xml:space="preserve">partx </w:t>
+      <w:proofErr w:type="spellStart"/>
+      <w:r>
+        <w:t>partx</w:t>
+      </w:r>
+      <w:proofErr w:type="spellEnd"/>
+      <w:r>
+        <w:t xml:space="preserve"> </w:t>
       </w:r>
       <w:r>
         <w:t>–</w:t>
@@ -224,9 +307,19 @@
         </w:rPr>
         <w:tab/>
       </w:r>
-      <w:r>
-        <w:t>nmap –A ServerName</w:t>
-      </w:r>
+      <w:proofErr w:type="spellStart"/>
+      <w:r>
+        <w:t>nmap</w:t>
+      </w:r>
+      <w:proofErr w:type="spellEnd"/>
+      <w:r>
+        <w:t xml:space="preserve"> –A </w:t>
+      </w:r>
+      <w:proofErr w:type="spellStart"/>
+      <w:r>
+        <w:t>ServerName</w:t>
+      </w:r>
+      <w:proofErr w:type="spellEnd"/>
     </w:p>
     <w:p>
       <w:pPr>
@@ -268,9 +361,27 @@
         </w:rPr>
         <w:tab/>
       </w:r>
-      <w:r>
-        <w:t>usermod –G GroupName UserName</w:t>
-      </w:r>
+      <w:proofErr w:type="spellStart"/>
+      <w:r>
+        <w:t>usermod</w:t>
+      </w:r>
+      <w:proofErr w:type="spellEnd"/>
+      <w:r>
+        <w:t xml:space="preserve"> –G </w:t>
+      </w:r>
+      <w:proofErr w:type="spellStart"/>
+      <w:r>
+        <w:t>GroupName</w:t>
+      </w:r>
+      <w:proofErr w:type="spellEnd"/>
+      <w:r>
+        <w:t xml:space="preserve"> </w:t>
+      </w:r>
+      <w:proofErr w:type="spellStart"/>
+      <w:r>
+        <w:t>UserName</w:t>
+      </w:r>
+      <w:proofErr w:type="spellEnd"/>
     </w:p>
     <w:p>
       <w:pPr>
@@ -415,13 +526,23 @@
         </w:rPr>
         <w:tab/>
       </w:r>
-      <w:r>
-        <w:rPr>
-          <w:color w:val="000000"/>
-          <w:sz w:val="24"/>
-          <w:szCs w:val="24"/>
-        </w:rPr>
-        <w:t xml:space="preserve">lvcreate </w:t>
+      <w:proofErr w:type="spellStart"/>
+      <w:r>
+        <w:rPr>
+          <w:color w:val="000000"/>
+          <w:sz w:val="24"/>
+          <w:szCs w:val="24"/>
+        </w:rPr>
+        <w:t>lvcreate</w:t>
+      </w:r>
+      <w:proofErr w:type="spellEnd"/>
+      <w:r>
+        <w:rPr>
+          <w:color w:val="000000"/>
+          <w:sz w:val="24"/>
+          <w:szCs w:val="24"/>
+        </w:rPr>
+        <w:t xml:space="preserve"> </w:t>
       </w:r>
       <w:r>
         <w:rPr>
@@ -498,6 +619,7 @@
         </w:rPr>
         <w:t xml:space="preserve">של ה </w:t>
       </w:r>
+      <w:proofErr w:type="spellStart"/>
       <w:r>
         <w:rPr>
           <w:color w:val="000000"/>
@@ -506,6 +628,7 @@
         </w:rPr>
         <w:t>dns</w:t>
       </w:r>
+      <w:proofErr w:type="spellEnd"/>
       <w:r>
         <w:rPr>
           <w:rFonts w:hint="cs"/>
@@ -525,13 +648,23 @@
         </w:rPr>
         <w:tab/>
       </w:r>
-      <w:r>
-        <w:rPr>
-          <w:color w:val="000000"/>
-          <w:sz w:val="24"/>
-          <w:szCs w:val="24"/>
-        </w:rPr>
-        <w:t>nscd –</w:t>
+      <w:proofErr w:type="spellStart"/>
+      <w:r>
+        <w:rPr>
+          <w:color w:val="000000"/>
+          <w:sz w:val="24"/>
+          <w:szCs w:val="24"/>
+        </w:rPr>
+        <w:t>nscd</w:t>
+      </w:r>
+      <w:proofErr w:type="spellEnd"/>
+      <w:r>
+        <w:rPr>
+          <w:color w:val="000000"/>
+          <w:sz w:val="24"/>
+          <w:szCs w:val="24"/>
+        </w:rPr>
+        <w:t xml:space="preserve"> –</w:t>
       </w:r>
       <w:r>
         <w:rPr>
@@ -574,11 +707,19 @@
         </w:rPr>
         <w:tab/>
       </w:r>
+      <w:proofErr w:type="spellStart"/>
       <w:r>
         <w:rPr>
           <w:rFonts w:ascii="Arial" w:hAnsi="Arial" w:cs="Arial"/>
         </w:rPr>
-        <w:t>virt-what</w:t>
+        <w:t>virt</w:t>
+      </w:r>
+      <w:proofErr w:type="spellEnd"/>
+      <w:r>
+        <w:rPr>
+          <w:rFonts w:ascii="Arial" w:hAnsi="Arial" w:cs="Arial"/>
+        </w:rPr>
+        <w:t>-what</w:t>
       </w:r>
     </w:p>
     <w:p>
@@ -615,7 +756,43 @@
           <w:sz w:val="24"/>
           <w:szCs w:val="24"/>
         </w:rPr>
-        <w:t xml:space="preserve">grep processor /proc/cpuinfo | wc </w:t>
+        <w:t>grep processor /proc/</w:t>
+      </w:r>
+      <w:proofErr w:type="spellStart"/>
+      <w:r>
+        <w:rPr>
+          <w:color w:val="000000"/>
+          <w:sz w:val="24"/>
+          <w:szCs w:val="24"/>
+        </w:rPr>
+        <w:t>cpuinfo</w:t>
+      </w:r>
+      <w:proofErr w:type="spellEnd"/>
+      <w:r>
+        <w:rPr>
+          <w:color w:val="000000"/>
+          <w:sz w:val="24"/>
+          <w:szCs w:val="24"/>
+        </w:rPr>
+        <w:t xml:space="preserve"> | </w:t>
+      </w:r>
+      <w:proofErr w:type="spellStart"/>
+      <w:r>
+        <w:rPr>
+          <w:color w:val="000000"/>
+          <w:sz w:val="24"/>
+          <w:szCs w:val="24"/>
+        </w:rPr>
+        <w:t>wc</w:t>
+      </w:r>
+      <w:proofErr w:type="spellEnd"/>
+      <w:r>
+        <w:rPr>
+          <w:color w:val="000000"/>
+          <w:sz w:val="24"/>
+          <w:szCs w:val="24"/>
+        </w:rPr>
+        <w:t xml:space="preserve"> </w:t>
       </w:r>
       <w:r>
         <w:rPr>
@@ -691,8 +868,21 @@
         <w:t>–</w:t>
       </w:r>
       <w:r>
-        <w:t>n '$.*dirstate' *.pp</w:t>
-      </w:r>
+        <w:t>n '$.*</w:t>
+      </w:r>
+      <w:proofErr w:type="spellStart"/>
+      <w:r>
+        <w:t>dirstate</w:t>
+      </w:r>
+      <w:proofErr w:type="spellEnd"/>
+      <w:r>
+        <w:t xml:space="preserve">' </w:t>
+      </w:r>
+      <w:proofErr w:type="gramStart"/>
+      <w:r>
+        <w:t>*.pp</w:t>
+      </w:r>
+      <w:proofErr w:type="gramEnd"/>
     </w:p>
     <w:p>
       <w:pPr>
@@ -833,6 +1023,7 @@
         </w:rPr>
         <w:t xml:space="preserve">; do echo </w:t>
       </w:r>
+      <w:proofErr w:type="spellStart"/>
       <w:r>
         <w:rPr>
           <w:color w:val="000000"/>
@@ -847,7 +1038,16 @@
           <w:sz w:val="24"/>
           <w:szCs w:val="24"/>
         </w:rPr>
-        <w:t>$i &gt;&gt; servers ; done</w:t>
+        <w:t>$i</w:t>
+      </w:r>
+      <w:proofErr w:type="spellEnd"/>
+      <w:r>
+        <w:rPr>
+          <w:color w:val="000000"/>
+          <w:sz w:val="24"/>
+          <w:szCs w:val="24"/>
+        </w:rPr>
+        <w:t xml:space="preserve"> &gt;&gt; servers ; done</w:t>
       </w:r>
     </w:p>
     <w:p>
@@ -916,8 +1116,17 @@
           <w:sz w:val="24"/>
           <w:szCs w:val="24"/>
         </w:rPr>
-        <w:t>-i</w:t>
-      </w:r>
+        <w:t>-</w:t>
+      </w:r>
+      <w:proofErr w:type="spellStart"/>
+      <w:r>
+        <w:rPr>
+          <w:sz w:val="24"/>
+          <w:szCs w:val="24"/>
+        </w:rPr>
+        <w:t>i</w:t>
+      </w:r>
+      <w:proofErr w:type="spellEnd"/>
       <w:r>
         <w:rPr>
           <w:rFonts w:hint="cs"/>
@@ -935,12 +1144,21 @@
         </w:rPr>
         <w:tab/>
       </w:r>
-      <w:r>
-        <w:rPr>
-          <w:sz w:val="24"/>
-          <w:szCs w:val="24"/>
-        </w:rPr>
-        <w:t>Chattr +I /PATH/TO/FILE</w:t>
+      <w:proofErr w:type="spellStart"/>
+      <w:r>
+        <w:rPr>
+          <w:sz w:val="24"/>
+          <w:szCs w:val="24"/>
+        </w:rPr>
+        <w:t>Chattr</w:t>
+      </w:r>
+      <w:proofErr w:type="spellEnd"/>
+      <w:r>
+        <w:rPr>
+          <w:sz w:val="24"/>
+          <w:szCs w:val="24"/>
+        </w:rPr>
+        <w:t xml:space="preserve"> +I /PATH/TO/FILE</w:t>
       </w:r>
     </w:p>
     <w:p>
@@ -1096,6 +1314,7 @@
         </w:tabs>
         <w:bidi/>
         <w:rPr>
+          <w:rFonts w:hint="cs"/>
           <w:sz w:val="24"/>
           <w:szCs w:val="24"/>
           <w:rtl/>
@@ -1181,8 +1400,13 @@
         </w:rPr>
         <w:tab/>
       </w:r>
-      <w:r>
-        <w:t xml:space="preserve">getent group </w:t>
+      <w:proofErr w:type="spellStart"/>
+      <w:r>
+        <w:t>getent</w:t>
+      </w:r>
+      <w:proofErr w:type="spellEnd"/>
+      <w:r>
+        <w:t xml:space="preserve"> group </w:t>
       </w:r>
       <w:r>
         <w:rPr>
@@ -1244,6 +1468,7 @@
         </w:rPr>
         <w:t>echo ${</w:t>
       </w:r>
+      <w:proofErr w:type="spellStart"/>
       <w:r>
         <w:rPr>
           <w:sz w:val="24"/>
@@ -1251,19 +1476,45 @@
         </w:rPr>
         <w:t>node_name</w:t>
       </w:r>
-      <w:r>
-        <w:rPr>
-          <w:sz w:val="24"/>
-          <w:szCs w:val="24"/>
-        </w:rPr>
-        <w:t>}$i</w:t>
-      </w:r>
-      <w:r>
-        <w:rPr>
-          <w:sz w:val="24"/>
-          <w:szCs w:val="24"/>
-        </w:rPr>
-        <w:t xml:space="preserve"> &gt;&gt; /tmp/Afik.txt</w:t>
+      <w:proofErr w:type="spellEnd"/>
+      <w:r>
+        <w:rPr>
+          <w:sz w:val="24"/>
+          <w:szCs w:val="24"/>
+        </w:rPr>
+        <w:t>}$</w:t>
+      </w:r>
+      <w:proofErr w:type="spellStart"/>
+      <w:r>
+        <w:rPr>
+          <w:sz w:val="24"/>
+          <w:szCs w:val="24"/>
+        </w:rPr>
+        <w:t>i</w:t>
+      </w:r>
+      <w:proofErr w:type="spellEnd"/>
+      <w:r>
+        <w:rPr>
+          <w:sz w:val="24"/>
+          <w:szCs w:val="24"/>
+        </w:rPr>
+        <w:t xml:space="preserve"> &gt;&gt; /</w:t>
+      </w:r>
+      <w:proofErr w:type="spellStart"/>
+      <w:r>
+        <w:rPr>
+          <w:sz w:val="24"/>
+          <w:szCs w:val="24"/>
+        </w:rPr>
+        <w:t>tmp</w:t>
+      </w:r>
+      <w:proofErr w:type="spellEnd"/>
+      <w:r>
+        <w:rPr>
+          <w:sz w:val="24"/>
+          <w:szCs w:val="24"/>
+        </w:rPr>
+        <w:t>/Afik.txt</w:t>
       </w:r>
     </w:p>
     <w:p>
@@ -1343,6 +1594,7 @@
         <w:lastRenderedPageBreak/>
         <w:t xml:space="preserve">חיתוך כל שורה בפלט לפי </w:t>
       </w:r>
+      <w:proofErr w:type="spellStart"/>
       <w:r>
         <w:rPr>
           <w:sz w:val="24"/>
@@ -1350,6 +1602,7 @@
         </w:rPr>
         <w:t>delimeter</w:t>
       </w:r>
+      <w:proofErr w:type="spellEnd"/>
       <w:r>
         <w:rPr>
           <w:rFonts w:hint="cs"/>
@@ -1704,12 +1957,21 @@
         </w:rPr>
         <w:tab/>
       </w:r>
-      <w:r>
-        <w:rPr>
-          <w:sz w:val="24"/>
-          <w:szCs w:val="24"/>
-        </w:rPr>
-        <w:t xml:space="preserve">chage -I -1 -m 0 -M 99999 -E -1 </w:t>
+      <w:proofErr w:type="spellStart"/>
+      <w:r>
+        <w:rPr>
+          <w:sz w:val="24"/>
+          <w:szCs w:val="24"/>
+        </w:rPr>
+        <w:t>chage</w:t>
+      </w:r>
+      <w:proofErr w:type="spellEnd"/>
+      <w:r>
+        <w:rPr>
+          <w:sz w:val="24"/>
+          <w:szCs w:val="24"/>
+        </w:rPr>
+        <w:t xml:space="preserve"> -I -1 -m 0 -M 99999 -E -1 </w:t>
       </w:r>
       <w:r>
         <w:rPr>
@@ -1785,7 +2047,55 @@
           <w:sz w:val="24"/>
           <w:szCs w:val="24"/>
         </w:rPr>
-        <w:t xml:space="preserve">for file in /proc/*/status ; do awk '/VmSwap|Name/{printf $2 " " $3}END{ print ""}' $file; done | sort </w:t>
+        <w:t>for file in /proc/*/</w:t>
+      </w:r>
+      <w:proofErr w:type="gramStart"/>
+      <w:r>
+        <w:rPr>
+          <w:sz w:val="24"/>
+          <w:szCs w:val="24"/>
+        </w:rPr>
+        <w:t>status ;</w:t>
+      </w:r>
+      <w:proofErr w:type="gramEnd"/>
+      <w:r>
+        <w:rPr>
+          <w:sz w:val="24"/>
+          <w:szCs w:val="24"/>
+        </w:rPr>
+        <w:t xml:space="preserve"> do awk '/</w:t>
+      </w:r>
+      <w:proofErr w:type="spellStart"/>
+      <w:r>
+        <w:rPr>
+          <w:sz w:val="24"/>
+          <w:szCs w:val="24"/>
+        </w:rPr>
+        <w:t>VmSwap|Name</w:t>
+      </w:r>
+      <w:proofErr w:type="spellEnd"/>
+      <w:r>
+        <w:rPr>
+          <w:sz w:val="24"/>
+          <w:szCs w:val="24"/>
+        </w:rPr>
+        <w:t>/{</w:t>
+      </w:r>
+      <w:proofErr w:type="spellStart"/>
+      <w:r>
+        <w:rPr>
+          <w:sz w:val="24"/>
+          <w:szCs w:val="24"/>
+        </w:rPr>
+        <w:t>printf</w:t>
+      </w:r>
+      <w:proofErr w:type="spellEnd"/>
+      <w:r>
+        <w:rPr>
+          <w:sz w:val="24"/>
+          <w:szCs w:val="24"/>
+        </w:rPr>
+        <w:t xml:space="preserve"> $2 " " $3}END{ print ""}' $file; done | sort </w:t>
       </w:r>
       <w:r>
         <w:rPr>
@@ -1939,6 +2249,8 @@
         <w:tab/>
         <w:t xml:space="preserve"> Echo ‘</w:t>
       </w:r>
+      <w:proofErr w:type="spellStart"/>
+      <w:proofErr w:type="gramStart"/>
       <w:r>
         <w:rPr>
           <w:rFonts w:ascii="Arial" w:hAnsi="Arial" w:cs="Arial"/>
@@ -1963,12 +2275,22 @@
         </w:rPr>
         <w:t>password</w:t>
       </w:r>
+      <w:proofErr w:type="spellEnd"/>
+      <w:proofErr w:type="gramEnd"/>
       <w:r>
         <w:rPr>
           <w:rFonts w:ascii="Arial" w:hAnsi="Arial" w:cs="Arial"/>
         </w:rPr>
-        <w:t>’ | chpasswd</w:t>
-      </w:r>
+        <w:t xml:space="preserve">’ | </w:t>
+      </w:r>
+      <w:proofErr w:type="spellStart"/>
+      <w:r>
+        <w:rPr>
+          <w:rFonts w:ascii="Arial" w:hAnsi="Arial" w:cs="Arial"/>
+        </w:rPr>
+        <w:t>chpasswd</w:t>
+      </w:r>
+      <w:proofErr w:type="spellEnd"/>
     </w:p>
     <w:p>
       <w:pPr>
@@ -2024,12 +2346,21 @@
           <w:szCs w:val="24"/>
         </w:rPr>
       </w:pPr>
-      <w:r>
-        <w:rPr>
-          <w:sz w:val="24"/>
-          <w:szCs w:val="24"/>
-        </w:rPr>
-        <w:t xml:space="preserve">Groupmod –g </w:t>
+      <w:proofErr w:type="spellStart"/>
+      <w:r>
+        <w:rPr>
+          <w:sz w:val="24"/>
+          <w:szCs w:val="24"/>
+        </w:rPr>
+        <w:t>Groupmod</w:t>
+      </w:r>
+      <w:proofErr w:type="spellEnd"/>
+      <w:r>
+        <w:rPr>
+          <w:sz w:val="24"/>
+          <w:szCs w:val="24"/>
+        </w:rPr>
+        <w:t xml:space="preserve"> –g </w:t>
       </w:r>
       <w:r>
         <w:rPr>
@@ -2067,6 +2398,7 @@
         <w:br/>
         <w:t xml:space="preserve">find / -gid </w:t>
       </w:r>
+      <w:proofErr w:type="gramStart"/>
       <w:r>
         <w:rPr>
           <w:b/>
@@ -2090,7 +2422,31 @@
           <w:sz w:val="24"/>
           <w:szCs w:val="24"/>
         </w:rPr>
-        <w:t xml:space="preserve">! –type l –exec chgrp </w:t>
+        <w:t>!</w:t>
+      </w:r>
+      <w:proofErr w:type="gramEnd"/>
+      <w:r>
+        <w:rPr>
+          <w:sz w:val="24"/>
+          <w:szCs w:val="24"/>
+        </w:rPr>
+        <w:t xml:space="preserve"> –type l –exec </w:t>
+      </w:r>
+      <w:proofErr w:type="spellStart"/>
+      <w:r>
+        <w:rPr>
+          <w:sz w:val="24"/>
+          <w:szCs w:val="24"/>
+        </w:rPr>
+        <w:t>chgrp</w:t>
+      </w:r>
+      <w:proofErr w:type="spellEnd"/>
+      <w:r>
+        <w:rPr>
+          <w:sz w:val="24"/>
+          <w:szCs w:val="24"/>
+        </w:rPr>
+        <w:t xml:space="preserve"> </w:t>
       </w:r>
       <w:r>
         <w:rPr>
@@ -2171,7 +2527,35 @@
         <w:rPr>
           <w:rFonts w:ascii="Arial" w:hAnsi="Arial" w:cs="Arial"/>
         </w:rPr>
-        <w:t>Echo “- - -“ &gt; /sys/class/scsi_host/host0/scan</w:t>
+        <w:t xml:space="preserve">Echo “- - </w:t>
+      </w:r>
+      <w:proofErr w:type="gramStart"/>
+      <w:r>
+        <w:rPr>
+          <w:rFonts w:ascii="Arial" w:hAnsi="Arial" w:cs="Arial"/>
+        </w:rPr>
+        <w:t>-“ &gt;</w:t>
+      </w:r>
+      <w:proofErr w:type="gramEnd"/>
+      <w:r>
+        <w:rPr>
+          <w:rFonts w:ascii="Arial" w:hAnsi="Arial" w:cs="Arial"/>
+        </w:rPr>
+        <w:t xml:space="preserve"> /sys/class/</w:t>
+      </w:r>
+      <w:proofErr w:type="spellStart"/>
+      <w:r>
+        <w:rPr>
+          <w:rFonts w:ascii="Arial" w:hAnsi="Arial" w:cs="Arial"/>
+        </w:rPr>
+        <w:t>scsi_host</w:t>
+      </w:r>
+      <w:proofErr w:type="spellEnd"/>
+      <w:r>
+        <w:rPr>
+          <w:rFonts w:ascii="Arial" w:hAnsi="Arial" w:cs="Arial"/>
+        </w:rPr>
+        <w:t>/host0/scan</w:t>
       </w:r>
     </w:p>
     <w:p>
@@ -2188,19 +2572,61 @@
         <w:rPr>
           <w:rFonts w:ascii="Arial" w:hAnsi="Arial" w:cs="Arial"/>
         </w:rPr>
-        <w:t xml:space="preserve">find /sys/class/scsi_host/host*/device/* -name rescan | xargs </w:t>
-      </w:r>
+        <w:t>find /sys/class/</w:t>
+      </w:r>
+      <w:proofErr w:type="spellStart"/>
       <w:r>
         <w:rPr>
           <w:rFonts w:ascii="Arial" w:hAnsi="Arial" w:cs="Arial"/>
         </w:rPr>
+        <w:t>scsi_host</w:t>
+      </w:r>
+      <w:proofErr w:type="spellEnd"/>
+      <w:r>
+        <w:rPr>
+          <w:rFonts w:ascii="Arial" w:hAnsi="Arial" w:cs="Arial"/>
+        </w:rPr>
+        <w:t xml:space="preserve">/host*/device/* -name rescan | </w:t>
+      </w:r>
+      <w:proofErr w:type="spellStart"/>
+      <w:r>
+        <w:rPr>
+          <w:rFonts w:ascii="Arial" w:hAnsi="Arial" w:cs="Arial"/>
+        </w:rPr>
+        <w:t>xargs</w:t>
+      </w:r>
+      <w:proofErr w:type="spellEnd"/>
+      <w:r>
+        <w:rPr>
+          <w:rFonts w:ascii="Arial" w:hAnsi="Arial" w:cs="Arial"/>
+        </w:rPr>
+        <w:t xml:space="preserve"> </w:t>
+      </w:r>
+      <w:r>
+        <w:rPr>
+          <w:rFonts w:ascii="Arial" w:hAnsi="Arial" w:cs="Arial"/>
+        </w:rPr>
         <w:t>–</w:t>
       </w:r>
       <w:r>
         <w:rPr>
           <w:rFonts w:ascii="Arial" w:hAnsi="Arial" w:cs="Arial"/>
         </w:rPr>
-        <w:t xml:space="preserve">I '{}' sh </w:t>
+        <w:t xml:space="preserve">I '{}' </w:t>
+      </w:r>
+      <w:proofErr w:type="spellStart"/>
+      <w:r>
+        <w:rPr>
+          <w:rFonts w:ascii="Arial" w:hAnsi="Arial" w:cs="Arial"/>
+        </w:rPr>
+        <w:t>sh</w:t>
+      </w:r>
+      <w:proofErr w:type="spellEnd"/>
+      <w:r>
+        <w:rPr>
+          <w:rFonts w:ascii="Arial" w:hAnsi="Arial" w:cs="Arial"/>
+        </w:rPr>
+        <w:t xml:space="preserve"> </w:t>
       </w:r>
       <w:r>
         <w:rPr>
@@ -2243,6 +2669,7 @@
         </w:rPr>
         <w:t xml:space="preserve">הכנסת כל הרגליים של דיסק </w:t>
       </w:r>
+      <w:proofErr w:type="spellStart"/>
       <w:r>
         <w:rPr>
           <w:sz w:val="24"/>
@@ -2250,6 +2677,7 @@
         </w:rPr>
         <w:t>emcpower</w:t>
       </w:r>
+      <w:proofErr w:type="spellEnd"/>
       <w:r>
         <w:rPr>
           <w:rFonts w:hint="cs"/>
@@ -2310,13 +2738,50 @@
           <w:szCs w:val="24"/>
         </w:rPr>
       </w:pPr>
-      <w:r>
-        <w:rPr>
-          <w:color w:val="000000"/>
-          <w:sz w:val="24"/>
-          <w:szCs w:val="24"/>
-        </w:rPr>
-        <w:t>afik=$(powermt display dev=emcpower</w:t>
+      <w:proofErr w:type="spellStart"/>
+      <w:r>
+        <w:rPr>
+          <w:color w:val="000000"/>
+          <w:sz w:val="24"/>
+          <w:szCs w:val="24"/>
+        </w:rPr>
+        <w:t>afik</w:t>
+      </w:r>
+      <w:proofErr w:type="spellEnd"/>
+      <w:r>
+        <w:rPr>
+          <w:color w:val="000000"/>
+          <w:sz w:val="24"/>
+          <w:szCs w:val="24"/>
+        </w:rPr>
+        <w:t>=$(</w:t>
+      </w:r>
+      <w:proofErr w:type="spellStart"/>
+      <w:r>
+        <w:rPr>
+          <w:color w:val="000000"/>
+          <w:sz w:val="24"/>
+          <w:szCs w:val="24"/>
+        </w:rPr>
+        <w:t>powermt</w:t>
+      </w:r>
+      <w:proofErr w:type="spellEnd"/>
+      <w:r>
+        <w:rPr>
+          <w:color w:val="000000"/>
+          <w:sz w:val="24"/>
+          <w:szCs w:val="24"/>
+        </w:rPr>
+        <w:t xml:space="preserve"> display dev=</w:t>
+      </w:r>
+      <w:proofErr w:type="spellStart"/>
+      <w:r>
+        <w:rPr>
+          <w:color w:val="000000"/>
+          <w:sz w:val="24"/>
+          <w:szCs w:val="24"/>
+        </w:rPr>
+        <w:t>emcpower</w:t>
       </w:r>
       <w:r>
         <w:rPr>
@@ -2328,13 +2793,68 @@
         </w:rPr>
         <w:t>X</w:t>
       </w:r>
-      <w:r>
-        <w:rPr>
-          <w:color w:val="000000"/>
-          <w:sz w:val="24"/>
-          <w:szCs w:val="24"/>
-        </w:rPr>
-        <w:t xml:space="preserve"> | grep sd | awk '{ print "/dev/"$3 }' | xargs)</w:t>
+      <w:proofErr w:type="spellEnd"/>
+      <w:r>
+        <w:rPr>
+          <w:color w:val="000000"/>
+          <w:sz w:val="24"/>
+          <w:szCs w:val="24"/>
+        </w:rPr>
+        <w:t xml:space="preserve"> | grep </w:t>
+      </w:r>
+      <w:proofErr w:type="spellStart"/>
+      <w:r>
+        <w:rPr>
+          <w:color w:val="000000"/>
+          <w:sz w:val="24"/>
+          <w:szCs w:val="24"/>
+        </w:rPr>
+        <w:t>sd</w:t>
+      </w:r>
+      <w:proofErr w:type="spellEnd"/>
+      <w:r>
+        <w:rPr>
+          <w:color w:val="000000"/>
+          <w:sz w:val="24"/>
+          <w:szCs w:val="24"/>
+        </w:rPr>
+        <w:t xml:space="preserve"> | awk </w:t>
+      </w:r>
+      <w:proofErr w:type="gramStart"/>
+      <w:r>
+        <w:rPr>
+          <w:color w:val="000000"/>
+          <w:sz w:val="24"/>
+          <w:szCs w:val="24"/>
+        </w:rPr>
+        <w:t>'{ print</w:t>
+      </w:r>
+      <w:proofErr w:type="gramEnd"/>
+      <w:r>
+        <w:rPr>
+          <w:color w:val="000000"/>
+          <w:sz w:val="24"/>
+          <w:szCs w:val="24"/>
+        </w:rPr>
+        <w:t xml:space="preserve"> "/dev/"$3 }' | </w:t>
+      </w:r>
+      <w:proofErr w:type="spellStart"/>
+      <w:r>
+        <w:rPr>
+          <w:color w:val="000000"/>
+          <w:sz w:val="24"/>
+          <w:szCs w:val="24"/>
+        </w:rPr>
+        <w:t>xargs</w:t>
+      </w:r>
+      <w:proofErr w:type="spellEnd"/>
+      <w:r>
+        <w:rPr>
+          <w:color w:val="000000"/>
+          <w:sz w:val="24"/>
+          <w:szCs w:val="24"/>
+        </w:rPr>
+        <w:t>)</w:t>
       </w:r>
     </w:p>
     <w:p>
@@ -2344,13 +2864,23 @@
       <w:r>
         <w:t>[</w:t>
       </w:r>
-      <w:r>
-        <w:rPr>
-          <w:color w:val="000000"/>
-          <w:sz w:val="24"/>
-          <w:szCs w:val="24"/>
-        </w:rPr>
-        <w:t xml:space="preserve">iostat </w:t>
+      <w:proofErr w:type="spellStart"/>
+      <w:r>
+        <w:rPr>
+          <w:color w:val="000000"/>
+          <w:sz w:val="24"/>
+          <w:szCs w:val="24"/>
+        </w:rPr>
+        <w:t>iostat</w:t>
+      </w:r>
+      <w:proofErr w:type="spellEnd"/>
+      <w:r>
+        <w:rPr>
+          <w:color w:val="000000"/>
+          <w:sz w:val="24"/>
+          <w:szCs w:val="24"/>
+        </w:rPr>
+        <w:t xml:space="preserve"> </w:t>
       </w:r>
       <w:r>
         <w:rPr>
@@ -2366,7 +2896,26 @@
           <w:sz w:val="24"/>
           <w:szCs w:val="24"/>
         </w:rPr>
-        <w:t>x 1 $(echo $afik)</w:t>
+        <w:t>x 1 $(echo $</w:t>
+      </w:r>
+      <w:proofErr w:type="spellStart"/>
+      <w:r>
+        <w:rPr>
+          <w:color w:val="000000"/>
+          <w:sz w:val="24"/>
+          <w:szCs w:val="24"/>
+        </w:rPr>
+        <w:t>afik</w:t>
+      </w:r>
+      <w:proofErr w:type="spellEnd"/>
+      <w:proofErr w:type="gramStart"/>
+      <w:r>
+        <w:rPr>
+          <w:color w:val="000000"/>
+          <w:sz w:val="24"/>
+          <w:szCs w:val="24"/>
+        </w:rPr>
+        <w:t>)</w:t>
       </w:r>
       <w:r>
         <w:t>]</w:t>
@@ -2379,7 +2928,11 @@
         <w:t xml:space="preserve"> </w:t>
       </w:r>
       <w:r>
-        <w:t xml:space="preserve"> - </w:t>
+        <w:t xml:space="preserve"> -</w:t>
+      </w:r>
+      <w:proofErr w:type="gramEnd"/>
+      <w:r>
+        <w:t xml:space="preserve"> </w:t>
       </w:r>
       <w:r>
         <w:rPr>
@@ -2511,13 +3064,23 @@
         </w:rPr>
         <w:t xml:space="preserve">; do </w:t>
       </w:r>
-      <w:r>
-        <w:rPr>
-          <w:color w:val="000000"/>
-          <w:sz w:val="24"/>
-          <w:szCs w:val="24"/>
-        </w:rPr>
-        <w:t xml:space="preserve">wget –o </w:t>
+      <w:proofErr w:type="spellStart"/>
+      <w:r>
+        <w:rPr>
+          <w:color w:val="000000"/>
+          <w:sz w:val="24"/>
+          <w:szCs w:val="24"/>
+        </w:rPr>
+        <w:t>wget</w:t>
+      </w:r>
+      <w:proofErr w:type="spellEnd"/>
+      <w:r>
+        <w:rPr>
+          <w:color w:val="000000"/>
+          <w:sz w:val="24"/>
+          <w:szCs w:val="24"/>
+        </w:rPr>
+        <w:t xml:space="preserve"> –o </w:t>
       </w:r>
       <w:hyperlink r:id="rId4" w:history="1">
         <w:r>
@@ -2609,12 +3172,29 @@
           <w:szCs w:val="24"/>
         </w:rPr>
       </w:pPr>
-      <w:r>
-        <w:rPr>
-          <w:sz w:val="24"/>
-          <w:szCs w:val="24"/>
-        </w:rPr>
-        <w:t>Fdisk /dev/sd</w:t>
+      <w:proofErr w:type="spellStart"/>
+      <w:r>
+        <w:rPr>
+          <w:sz w:val="24"/>
+          <w:szCs w:val="24"/>
+        </w:rPr>
+        <w:t>Fdisk</w:t>
+      </w:r>
+      <w:proofErr w:type="spellEnd"/>
+      <w:r>
+        <w:rPr>
+          <w:sz w:val="24"/>
+          <w:szCs w:val="24"/>
+        </w:rPr>
+        <w:t xml:space="preserve"> /dev/</w:t>
+      </w:r>
+      <w:proofErr w:type="spellStart"/>
+      <w:r>
+        <w:rPr>
+          <w:sz w:val="24"/>
+          <w:szCs w:val="24"/>
+        </w:rPr>
+        <w:t>sd</w:t>
       </w:r>
       <w:r>
         <w:rPr>
@@ -2626,6 +3206,7 @@
         </w:rPr>
         <w:t>X</w:t>
       </w:r>
+      <w:proofErr w:type="spellEnd"/>
       <w:r>
         <w:rPr>
           <w:sz w:val="24"/>
@@ -2710,7 +3291,22 @@
           <w:szCs w:val="24"/>
         </w:rPr>
         <w:br/>
-        <w:t>mkswap /dev/sd</w:t>
+      </w:r>
+      <w:proofErr w:type="spellStart"/>
+      <w:r>
+        <w:rPr>
+          <w:sz w:val="24"/>
+          <w:szCs w:val="24"/>
+        </w:rPr>
+        <w:t>mkswap</w:t>
+      </w:r>
+      <w:proofErr w:type="spellEnd"/>
+      <w:r>
+        <w:rPr>
+          <w:sz w:val="24"/>
+          <w:szCs w:val="24"/>
+        </w:rPr>
+        <w:t xml:space="preserve"> /dev/sd</w:t>
       </w:r>
       <w:r>
         <w:rPr>
@@ -2736,12 +3332,21 @@
         </w:rPr>
         <w:br/>
       </w:r>
-      <w:r>
-        <w:rPr>
-          <w:sz w:val="24"/>
-          <w:szCs w:val="24"/>
-        </w:rPr>
-        <w:t>swapon /dev/sd</w:t>
+      <w:proofErr w:type="spellStart"/>
+      <w:r>
+        <w:rPr>
+          <w:sz w:val="24"/>
+          <w:szCs w:val="24"/>
+        </w:rPr>
+        <w:t>swapon</w:t>
+      </w:r>
+      <w:proofErr w:type="spellEnd"/>
+      <w:r>
+        <w:rPr>
+          <w:sz w:val="24"/>
+          <w:szCs w:val="24"/>
+        </w:rPr>
+        <w:t xml:space="preserve"> /dev/sd</w:t>
       </w:r>
       <w:r>
         <w:rPr>
@@ -2823,6 +3428,7 @@
         </w:rPr>
         <w:t xml:space="preserve"> (</w:t>
       </w:r>
+      <w:proofErr w:type="spellStart"/>
       <w:r>
         <w:rPr>
           <w:sz w:val="24"/>
@@ -2830,6 +3436,7 @@
         </w:rPr>
         <w:t>gdisk</w:t>
       </w:r>
+      <w:proofErr w:type="spellEnd"/>
       <w:r>
         <w:rPr>
           <w:rFonts w:hint="cs"/>
@@ -2852,12 +3459,21 @@
           <w:rtl/>
         </w:rPr>
       </w:pPr>
-      <w:r>
-        <w:rPr>
-          <w:sz w:val="24"/>
-          <w:szCs w:val="24"/>
-        </w:rPr>
-        <w:t xml:space="preserve">Sgdisk </w:t>
+      <w:proofErr w:type="spellStart"/>
+      <w:r>
+        <w:rPr>
+          <w:sz w:val="24"/>
+          <w:szCs w:val="24"/>
+        </w:rPr>
+        <w:t>Sgdisk</w:t>
+      </w:r>
+      <w:proofErr w:type="spellEnd"/>
+      <w:r>
+        <w:rPr>
+          <w:sz w:val="24"/>
+          <w:szCs w:val="24"/>
+        </w:rPr>
+        <w:t xml:space="preserve"> </w:t>
       </w:r>
       <w:r>
         <w:rPr>
@@ -2871,7 +3487,15 @@
           <w:sz w:val="24"/>
           <w:szCs w:val="24"/>
         </w:rPr>
-        <w:t>Z /dev/sd</w:t>
+        <w:t>Z /dev/</w:t>
+      </w:r>
+      <w:proofErr w:type="spellStart"/>
+      <w:r>
+        <w:rPr>
+          <w:sz w:val="24"/>
+          <w:szCs w:val="24"/>
+        </w:rPr>
+        <w:t>sd</w:t>
       </w:r>
       <w:r>
         <w:rPr>
@@ -2883,13 +3507,29 @@
         </w:rPr>
         <w:t>X</w:t>
       </w:r>
+      <w:proofErr w:type="spellEnd"/>
       <w:r>
         <w:rPr>
           <w:sz w:val="24"/>
           <w:szCs w:val="24"/>
         </w:rPr>
         <w:br/>
-        <w:t xml:space="preserve">sgdisk </w:t>
+      </w:r>
+      <w:proofErr w:type="spellStart"/>
+      <w:r>
+        <w:rPr>
+          <w:sz w:val="24"/>
+          <w:szCs w:val="24"/>
+        </w:rPr>
+        <w:t>sgdisk</w:t>
+      </w:r>
+      <w:proofErr w:type="spellEnd"/>
+      <w:r>
+        <w:rPr>
+          <w:sz w:val="24"/>
+          <w:szCs w:val="24"/>
+        </w:rPr>
+        <w:t xml:space="preserve"> </w:t>
       </w:r>
       <w:r>
         <w:rPr>
@@ -2903,7 +3543,15 @@
           <w:sz w:val="24"/>
           <w:szCs w:val="24"/>
         </w:rPr>
-        <w:t>R /dev/sd</w:t>
+        <w:t>R /dev/</w:t>
+      </w:r>
+      <w:proofErr w:type="spellStart"/>
+      <w:r>
+        <w:rPr>
+          <w:sz w:val="24"/>
+          <w:szCs w:val="24"/>
+        </w:rPr>
+        <w:t>sd</w:t>
       </w:r>
       <w:r>
         <w:rPr>
@@ -2915,6 +3563,7 @@
         </w:rPr>
         <w:t>X</w:t>
       </w:r>
+      <w:proofErr w:type="spellEnd"/>
     </w:p>
     <w:p>
       <w:pPr>
@@ -3052,12 +3701,37 @@
           <w:szCs w:val="24"/>
         </w:rPr>
       </w:pPr>
-      <w:r>
-        <w:rPr>
-          <w:sz w:val="24"/>
-          <w:szCs w:val="24"/>
-        </w:rPr>
-        <w:t>newString=${string#”$prefix”} #Remove from start.</w:t>
+      <w:proofErr w:type="spellStart"/>
+      <w:r>
+        <w:rPr>
+          <w:sz w:val="24"/>
+          <w:szCs w:val="24"/>
+        </w:rPr>
+        <w:t>newString</w:t>
+      </w:r>
+      <w:proofErr w:type="spellEnd"/>
+      <w:r>
+        <w:rPr>
+          <w:sz w:val="24"/>
+          <w:szCs w:val="24"/>
+        </w:rPr>
+        <w:t>=${string</w:t>
+      </w:r>
+      <w:proofErr w:type="gramStart"/>
+      <w:r>
+        <w:rPr>
+          <w:sz w:val="24"/>
+          <w:szCs w:val="24"/>
+        </w:rPr>
+        <w:t>#”$</w:t>
+      </w:r>
+      <w:proofErr w:type="gramEnd"/>
+      <w:r>
+        <w:rPr>
+          <w:sz w:val="24"/>
+          <w:szCs w:val="24"/>
+        </w:rPr>
+        <w:t>prefix”} #Remove from start.</w:t>
       </w:r>
     </w:p>
     <w:p>
@@ -3069,12 +3743,37 @@
           <w:rtl/>
         </w:rPr>
       </w:pPr>
-      <w:r>
-        <w:rPr>
-          <w:sz w:val="24"/>
-          <w:szCs w:val="24"/>
-        </w:rPr>
-        <w:t>newString=${string%”$suffix”} #Remove from the end.</w:t>
+      <w:proofErr w:type="spellStart"/>
+      <w:r>
+        <w:rPr>
+          <w:sz w:val="24"/>
+          <w:szCs w:val="24"/>
+        </w:rPr>
+        <w:t>newString</w:t>
+      </w:r>
+      <w:proofErr w:type="spellEnd"/>
+      <w:r>
+        <w:rPr>
+          <w:sz w:val="24"/>
+          <w:szCs w:val="24"/>
+        </w:rPr>
+        <w:t>=${string</w:t>
+      </w:r>
+      <w:proofErr w:type="gramStart"/>
+      <w:r>
+        <w:rPr>
+          <w:sz w:val="24"/>
+          <w:szCs w:val="24"/>
+        </w:rPr>
+        <w:t>%”$</w:t>
+      </w:r>
+      <w:proofErr w:type="gramEnd"/>
+      <w:r>
+        <w:rPr>
+          <w:sz w:val="24"/>
+          <w:szCs w:val="24"/>
+        </w:rPr>
+        <w:t>suffix”} #Remove from the end.</w:t>
       </w:r>
     </w:p>
     <w:p>
@@ -3165,12 +3864,71 @@
         </w:rPr>
         <w:t>–</w:t>
       </w:r>
-      <w:r>
-        <w:rPr>
-          <w:sz w:val="24"/>
-          <w:szCs w:val="24"/>
-        </w:rPr>
-        <w:t xml:space="preserve">vm-bytes $(awk '/MemFree/{printf "%d\n", $2 * 8;}' &lt; /proc/meminfo)k </w:t>
+      <w:proofErr w:type="spellStart"/>
+      <w:r>
+        <w:rPr>
+          <w:sz w:val="24"/>
+          <w:szCs w:val="24"/>
+        </w:rPr>
+        <w:t>vm</w:t>
+      </w:r>
+      <w:proofErr w:type="spellEnd"/>
+      <w:r>
+        <w:rPr>
+          <w:sz w:val="24"/>
+          <w:szCs w:val="24"/>
+        </w:rPr>
+        <w:t>-bytes $(awk '/</w:t>
+      </w:r>
+      <w:proofErr w:type="spellStart"/>
+      <w:r>
+        <w:rPr>
+          <w:sz w:val="24"/>
+          <w:szCs w:val="24"/>
+        </w:rPr>
+        <w:t>MemFree</w:t>
+      </w:r>
+      <w:proofErr w:type="spellEnd"/>
+      <w:proofErr w:type="gramStart"/>
+      <w:r>
+        <w:rPr>
+          <w:sz w:val="24"/>
+          <w:szCs w:val="24"/>
+        </w:rPr>
+        <w:t>/{</w:t>
+      </w:r>
+      <w:proofErr w:type="spellStart"/>
+      <w:proofErr w:type="gramEnd"/>
+      <w:r>
+        <w:rPr>
+          <w:sz w:val="24"/>
+          <w:szCs w:val="24"/>
+        </w:rPr>
+        <w:t>printf</w:t>
+      </w:r>
+      <w:proofErr w:type="spellEnd"/>
+      <w:r>
+        <w:rPr>
+          <w:sz w:val="24"/>
+          <w:szCs w:val="24"/>
+        </w:rPr>
+        <w:t xml:space="preserve"> "%d\n", $2 * 8;}' &lt; /proc/</w:t>
+      </w:r>
+      <w:proofErr w:type="spellStart"/>
+      <w:r>
+        <w:rPr>
+          <w:sz w:val="24"/>
+          <w:szCs w:val="24"/>
+        </w:rPr>
+        <w:t>meminfo</w:t>
+      </w:r>
+      <w:proofErr w:type="spellEnd"/>
+      <w:r>
+        <w:rPr>
+          <w:sz w:val="24"/>
+          <w:szCs w:val="24"/>
+        </w:rPr>
+        <w:t xml:space="preserve">)k </w:t>
       </w:r>
       <w:r>
         <w:rPr>
@@ -3179,12 +3937,21 @@
         </w:rPr>
         <w:t>–</w:t>
       </w:r>
-      <w:r>
-        <w:rPr>
-          <w:sz w:val="24"/>
-          <w:szCs w:val="24"/>
-        </w:rPr>
-        <w:t xml:space="preserve">vm-keep </w:t>
+      <w:proofErr w:type="spellStart"/>
+      <w:r>
+        <w:rPr>
+          <w:sz w:val="24"/>
+          <w:szCs w:val="24"/>
+        </w:rPr>
+        <w:t>vm</w:t>
+      </w:r>
+      <w:proofErr w:type="spellEnd"/>
+      <w:r>
+        <w:rPr>
+          <w:sz w:val="24"/>
+          <w:szCs w:val="24"/>
+        </w:rPr>
+        <w:t xml:space="preserve">-keep </w:t>
       </w:r>
       <w:r>
         <w:rPr>
@@ -3309,6 +4076,7 @@
         </w:rPr>
         <w:t xml:space="preserve">/a </w:t>
       </w:r>
+      <w:proofErr w:type="spellStart"/>
       <w:r>
         <w:rPr>
           <w:b/>
@@ -3319,6 +4087,7 @@
         </w:rPr>
         <w:t>newLineAdded</w:t>
       </w:r>
+      <w:proofErr w:type="spellEnd"/>
       <w:r>
         <w:rPr>
           <w:sz w:val="24"/>
@@ -3326,6 +4095,7 @@
         </w:rPr>
         <w:t>' /</w:t>
       </w:r>
+      <w:proofErr w:type="spellStart"/>
       <w:r>
         <w:rPr>
           <w:sz w:val="24"/>
@@ -3333,6 +4103,7 @@
         </w:rPr>
         <w:t>tmp</w:t>
       </w:r>
+      <w:proofErr w:type="spellEnd"/>
       <w:r>
         <w:rPr>
           <w:sz w:val="24"/>
@@ -3414,8 +4185,25 @@
           <w:sz w:val="24"/>
           <w:szCs w:val="24"/>
         </w:rPr>
-        <w:t>/i\</w:t>
-      </w:r>
+        <w:t>/</w:t>
+      </w:r>
+      <w:proofErr w:type="spellStart"/>
+      <w:r>
+        <w:rPr>
+          <w:sz w:val="24"/>
+          <w:szCs w:val="24"/>
+        </w:rPr>
+        <w:t>i</w:t>
+      </w:r>
+      <w:proofErr w:type="spellEnd"/>
+      <w:r>
+        <w:rPr>
+          <w:sz w:val="24"/>
+          <w:szCs w:val="24"/>
+        </w:rPr>
+        <w:t>\</w:t>
+      </w:r>
+      <w:proofErr w:type="spellStart"/>
       <w:r>
         <w:rPr>
           <w:b/>
@@ -3426,12 +4214,29 @@
         </w:rPr>
         <w:t>newLineAdded</w:t>
       </w:r>
-      <w:r>
-        <w:rPr>
-          <w:sz w:val="24"/>
-          <w:szCs w:val="24"/>
-        </w:rPr>
-        <w:t>” /tmp/Afik.txt</w:t>
+      <w:proofErr w:type="spellEnd"/>
+      <w:r>
+        <w:rPr>
+          <w:sz w:val="24"/>
+          <w:szCs w:val="24"/>
+        </w:rPr>
+        <w:t>” /</w:t>
+      </w:r>
+      <w:proofErr w:type="spellStart"/>
+      <w:r>
+        <w:rPr>
+          <w:sz w:val="24"/>
+          <w:szCs w:val="24"/>
+        </w:rPr>
+        <w:t>tmp</w:t>
+      </w:r>
+      <w:proofErr w:type="spellEnd"/>
+      <w:r>
+        <w:rPr>
+          <w:sz w:val="24"/>
+          <w:szCs w:val="24"/>
+        </w:rPr>
+        <w:t>/Afik.txt</w:t>
       </w:r>
     </w:p>
     <w:p>
@@ -3499,7 +4304,15 @@
           <w:sz w:val="24"/>
           <w:szCs w:val="24"/>
         </w:rPr>
-        <w:t>Sed -I “/”</w:t>
+        <w:t>Sed -I “</w:t>
+      </w:r>
+      <w:proofErr w:type="gramStart"/>
+      <w:r>
+        <w:rPr>
+          <w:sz w:val="24"/>
+          <w:szCs w:val="24"/>
+        </w:rPr>
+        <w:t>/”</w:t>
       </w:r>
       <w:r>
         <w:rPr>
@@ -3511,12 +4324,29 @@
         </w:rPr>
         <w:t>string</w:t>
       </w:r>
-      <w:r>
-        <w:rPr>
-          <w:sz w:val="24"/>
-          <w:szCs w:val="24"/>
-        </w:rPr>
-        <w:t>”/,+5d” /tmp/Afik.txt</w:t>
+      <w:proofErr w:type="gramEnd"/>
+      <w:r>
+        <w:rPr>
+          <w:sz w:val="24"/>
+          <w:szCs w:val="24"/>
+        </w:rPr>
+        <w:t>”/,+5d” /</w:t>
+      </w:r>
+      <w:proofErr w:type="spellStart"/>
+      <w:r>
+        <w:rPr>
+          <w:sz w:val="24"/>
+          <w:szCs w:val="24"/>
+        </w:rPr>
+        <w:t>tmp</w:t>
+      </w:r>
+      <w:proofErr w:type="spellEnd"/>
+      <w:r>
+        <w:rPr>
+          <w:sz w:val="24"/>
+          <w:szCs w:val="24"/>
+        </w:rPr>
+        <w:t>/Afik.txt</w:t>
       </w:r>
     </w:p>
     <w:p>
@@ -3547,6 +4377,7 @@
         </w:rPr>
         <w:t xml:space="preserve">הכנסת ערך לרשימת קבצים עם </w:t>
       </w:r>
+      <w:proofErr w:type="spellStart"/>
       <w:r>
         <w:rPr>
           <w:sz w:val="24"/>
@@ -3554,6 +4385,7 @@
         </w:rPr>
         <w:t>Xargs</w:t>
       </w:r>
+      <w:proofErr w:type="spellEnd"/>
       <w:r>
         <w:rPr>
           <w:rFonts w:hint="cs"/>
@@ -3577,7 +4409,39 @@
           <w:sz w:val="24"/>
           <w:szCs w:val="24"/>
         </w:rPr>
-        <w:t xml:space="preserve">ls /proc/sys/net/ipv6/conf/ | grep eth | /usr/bin/xargs </w:t>
+        <w:t>ls /proc/sys/net/ipv6/conf/ | grep eth | /</w:t>
+      </w:r>
+      <w:proofErr w:type="spellStart"/>
+      <w:r>
+        <w:rPr>
+          <w:sz w:val="24"/>
+          <w:szCs w:val="24"/>
+        </w:rPr>
+        <w:t>usr</w:t>
+      </w:r>
+      <w:proofErr w:type="spellEnd"/>
+      <w:r>
+        <w:rPr>
+          <w:sz w:val="24"/>
+          <w:szCs w:val="24"/>
+        </w:rPr>
+        <w:t>/bin/</w:t>
+      </w:r>
+      <w:proofErr w:type="spellStart"/>
+      <w:r>
+        <w:rPr>
+          <w:sz w:val="24"/>
+          <w:szCs w:val="24"/>
+        </w:rPr>
+        <w:t>xargs</w:t>
+      </w:r>
+      <w:proofErr w:type="spellEnd"/>
+      <w:r>
+        <w:rPr>
+          <w:sz w:val="24"/>
+          <w:szCs w:val="24"/>
+        </w:rPr>
+        <w:t xml:space="preserve"> </w:t>
       </w:r>
       <w:r>
         <w:rPr>
@@ -3591,7 +4455,23 @@
           <w:sz w:val="24"/>
           <w:szCs w:val="24"/>
         </w:rPr>
-        <w:t xml:space="preserve">I {} /bin/sh </w:t>
+        <w:t>I {} /bin/</w:t>
+      </w:r>
+      <w:proofErr w:type="spellStart"/>
+      <w:r>
+        <w:rPr>
+          <w:sz w:val="24"/>
+          <w:szCs w:val="24"/>
+        </w:rPr>
+        <w:t>sh</w:t>
+      </w:r>
+      <w:proofErr w:type="spellEnd"/>
+      <w:r>
+        <w:rPr>
+          <w:sz w:val="24"/>
+          <w:szCs w:val="24"/>
+        </w:rPr>
+        <w:t xml:space="preserve"> </w:t>
       </w:r>
       <w:r>
         <w:rPr>
@@ -3605,7 +4485,23 @@
           <w:sz w:val="24"/>
           <w:szCs w:val="24"/>
         </w:rPr>
-        <w:t>c 'echo 1 &gt; /proc/sys/net/ipv6/conf/{}/disable_ipv6</w:t>
+        <w:t>c 'echo 1 &gt; /proc/sys/net/ipv6/conf</w:t>
+      </w:r>
+      <w:proofErr w:type="gramStart"/>
+      <w:r>
+        <w:rPr>
+          <w:sz w:val="24"/>
+          <w:szCs w:val="24"/>
+        </w:rPr>
+        <w:t>/{</w:t>
+      </w:r>
+      <w:proofErr w:type="gramEnd"/>
+      <w:r>
+        <w:rPr>
+          <w:sz w:val="24"/>
+          <w:szCs w:val="24"/>
+        </w:rPr>
+        <w:t>}/disable_ipv6</w:t>
       </w:r>
     </w:p>
     <w:p>
@@ -3638,6 +4534,7 @@
         </w:rPr>
         <w:t xml:space="preserve">שימוש ב </w:t>
       </w:r>
+      <w:proofErr w:type="spellStart"/>
       <w:r>
         <w:rPr>
           <w:sz w:val="24"/>
@@ -3645,6 +4542,7 @@
         </w:rPr>
         <w:t>xargs</w:t>
       </w:r>
+      <w:proofErr w:type="spellEnd"/>
       <w:r>
         <w:rPr>
           <w:rFonts w:hint="cs"/>
@@ -3668,7 +4566,23 @@
           <w:sz w:val="24"/>
           <w:szCs w:val="24"/>
         </w:rPr>
-        <w:t xml:space="preserve">cat a | xargs </w:t>
+        <w:t xml:space="preserve">cat a | </w:t>
+      </w:r>
+      <w:proofErr w:type="spellStart"/>
+      <w:r>
+        <w:rPr>
+          <w:sz w:val="24"/>
+          <w:szCs w:val="24"/>
+        </w:rPr>
+        <w:t>xargs</w:t>
+      </w:r>
+      <w:proofErr w:type="spellEnd"/>
+      <w:r>
+        <w:rPr>
+          <w:sz w:val="24"/>
+          <w:szCs w:val="24"/>
+        </w:rPr>
+        <w:t xml:space="preserve"> </w:t>
       </w:r>
       <w:r>
         <w:rPr>
@@ -3682,7 +4596,23 @@
           <w:sz w:val="24"/>
           <w:szCs w:val="24"/>
         </w:rPr>
-        <w:t xml:space="preserve">I {} /bin/sh </w:t>
+        <w:t>I {} /bin/</w:t>
+      </w:r>
+      <w:proofErr w:type="spellStart"/>
+      <w:r>
+        <w:rPr>
+          <w:sz w:val="24"/>
+          <w:szCs w:val="24"/>
+        </w:rPr>
+        <w:t>sh</w:t>
+      </w:r>
+      <w:proofErr w:type="spellEnd"/>
+      <w:r>
+        <w:rPr>
+          <w:sz w:val="24"/>
+          <w:szCs w:val="24"/>
+        </w:rPr>
+        <w:t xml:space="preserve"> </w:t>
       </w:r>
       <w:r>
         <w:rPr>
@@ -3696,7 +4626,23 @@
           <w:sz w:val="24"/>
           <w:szCs w:val="24"/>
         </w:rPr>
-        <w:t>c 'echo \&lt;node name=\"{} tags=\"\" hostname=\"{}\"\&gt;'</w:t>
+        <w:t>c 'echo \&lt;node name=\"{} tags=\"\" hostname=\"</w:t>
+      </w:r>
+      <w:proofErr w:type="gramStart"/>
+      <w:r>
+        <w:rPr>
+          <w:sz w:val="24"/>
+          <w:szCs w:val="24"/>
+        </w:rPr>
+        <w:t>{}\</w:t>
+      </w:r>
+      <w:proofErr w:type="gramEnd"/>
+      <w:r>
+        <w:rPr>
+          <w:sz w:val="24"/>
+          <w:szCs w:val="24"/>
+        </w:rPr>
+        <w:t>"\&gt;'</w:t>
       </w:r>
     </w:p>
     <w:p>
@@ -3715,107 +4661,36 @@
         <w:bidi/>
         <w:spacing w:after="120" w:line="240" w:lineRule="auto"/>
         <w:rPr>
-          <w:sz w:val="24"/>
-          <w:szCs w:val="24"/>
-          <w:rtl/>
-        </w:rPr>
-      </w:pPr>
-      <w:r>
-        <w:rPr>
-          <w:rFonts w:hint="cs"/>
-          <w:sz w:val="24"/>
-          <w:szCs w:val="24"/>
-          <w:rtl/>
-        </w:rPr>
-        <w:t xml:space="preserve">הכנסת טקסט של יותר משורה לקובץ מסויים (שימוש ב </w:t>
-      </w:r>
-      <w:r>
-        <w:rPr>
-          <w:rFonts w:hint="cs"/>
-          <w:sz w:val="24"/>
-          <w:szCs w:val="24"/>
-        </w:rPr>
-        <w:t>EOF</w:t>
-      </w:r>
-      <w:r>
-        <w:rPr>
-          <w:rFonts w:hint="cs"/>
-          <w:sz w:val="24"/>
-          <w:szCs w:val="24"/>
-          <w:rtl/>
-        </w:rPr>
-        <w:t>):</w:t>
-      </w:r>
-    </w:p>
-    <w:p>
-      <w:pPr>
-        <w:spacing w:after="0" w:line="240" w:lineRule="auto"/>
-        <w:rPr>
-          <w:sz w:val="24"/>
-          <w:szCs w:val="24"/>
-        </w:rPr>
-      </w:pPr>
-      <w:r>
-        <w:rPr>
-          <w:sz w:val="24"/>
-          <w:szCs w:val="24"/>
-        </w:rPr>
-        <w:t xml:space="preserve">cat &lt;&lt; EOF &gt; </w:t>
-      </w:r>
-      <w:r>
-        <w:rPr>
-          <w:sz w:val="24"/>
-          <w:szCs w:val="24"/>
-        </w:rPr>
-        <w:t>/PATH/TT/FILE</w:t>
-      </w:r>
-    </w:p>
-    <w:p>
-      <w:pPr>
-        <w:spacing w:after="0" w:line="240" w:lineRule="auto"/>
-        <w:rPr>
-          <w:sz w:val="24"/>
-          <w:szCs w:val="24"/>
-        </w:rPr>
-      </w:pPr>
-      <w:r>
-        <w:rPr>
-          <w:sz w:val="24"/>
-          <w:szCs w:val="24"/>
-        </w:rPr>
-        <w:t>This is Line 1</w:t>
-      </w:r>
-    </w:p>
-    <w:p>
-      <w:pPr>
-        <w:spacing w:after="0" w:line="240" w:lineRule="auto"/>
-        <w:rPr>
-          <w:sz w:val="24"/>
-          <w:szCs w:val="24"/>
-        </w:rPr>
-      </w:pPr>
-      <w:r>
-        <w:rPr>
-          <w:sz w:val="24"/>
-          <w:szCs w:val="24"/>
-        </w:rPr>
-        <w:t>Now its Line 2</w:t>
-      </w:r>
-    </w:p>
-    <w:p>
-      <w:pPr>
-        <w:spacing w:after="0" w:line="240" w:lineRule="auto"/>
-        <w:rPr>
-          <w:sz w:val="24"/>
-          <w:szCs w:val="24"/>
-        </w:rPr>
-      </w:pPr>
-      <w:r>
-        <w:rPr>
-          <w:sz w:val="24"/>
-          <w:szCs w:val="24"/>
-        </w:rPr>
-        <w:t>And now Line 3</w:t>
+          <w:rFonts w:hint="cs"/>
+          <w:sz w:val="24"/>
+          <w:szCs w:val="24"/>
+          <w:rtl/>
+        </w:rPr>
+      </w:pPr>
+      <w:r>
+        <w:rPr>
+          <w:rFonts w:hint="cs"/>
+          <w:sz w:val="24"/>
+          <w:szCs w:val="24"/>
+          <w:rtl/>
+        </w:rPr>
+        <w:t xml:space="preserve">החזרת כל הטקסט לאחר הופעת </w:t>
+      </w:r>
+      <w:r>
+        <w:rPr>
+          <w:sz w:val="24"/>
+          <w:szCs w:val="24"/>
+        </w:rPr>
+        <w:t>string</w:t>
+      </w:r>
+      <w:r>
+        <w:rPr>
+          <w:rFonts w:hint="cs"/>
+          <w:sz w:val="24"/>
+          <w:szCs w:val="24"/>
+          <w:rtl/>
+        </w:rPr>
+        <w:t xml:space="preserve"> מסויים בשורה:</w:t>
       </w:r>
     </w:p>
     <w:p>
@@ -3831,7 +4706,33 @@
           <w:sz w:val="24"/>
           <w:szCs w:val="24"/>
         </w:rPr>
-        <w:t>EOF</w:t>
+        <w:t>awk -</w:t>
+      </w:r>
+      <w:proofErr w:type="spellStart"/>
+      <w:r>
+        <w:rPr>
+          <w:sz w:val="24"/>
+          <w:szCs w:val="24"/>
+        </w:rPr>
+        <w:t>F’</w:t>
+      </w:r>
+      <w:r>
+        <w:rPr>
+          <w:b/>
+          <w:bCs/>
+          <w:color w:val="FF0000"/>
+          <w:sz w:val="24"/>
+          <w:szCs w:val="24"/>
+        </w:rPr>
+        <w:t>string</w:t>
+      </w:r>
+      <w:proofErr w:type="spellEnd"/>
+      <w:r>
+        <w:rPr>
+          <w:sz w:val="24"/>
+          <w:szCs w:val="24"/>
+        </w:rPr>
+        <w:t>’ {‘print $2’}</w:t>
       </w:r>
     </w:p>
     <w:p>
@@ -3841,6 +4742,7 @@
         <w:rPr>
           <w:sz w:val="24"/>
           <w:szCs w:val="24"/>
+          <w:rtl/>
         </w:rPr>
       </w:pPr>
     </w:p>
@@ -3861,7 +4763,157 @@
           <w:szCs w:val="24"/>
           <w:rtl/>
         </w:rPr>
+        <w:t xml:space="preserve">הכנסת טקסט של יותר משורה לקובץ מסויים (שימוש ב </w:t>
+      </w:r>
+      <w:r>
+        <w:rPr>
+          <w:rFonts w:hint="cs"/>
+          <w:sz w:val="24"/>
+          <w:szCs w:val="24"/>
+        </w:rPr>
+        <w:t>EOF</w:t>
+      </w:r>
+      <w:r>
+        <w:rPr>
+          <w:rFonts w:hint="cs"/>
+          <w:sz w:val="24"/>
+          <w:szCs w:val="24"/>
+          <w:rtl/>
+        </w:rPr>
+        <w:t>):</w:t>
+      </w:r>
+    </w:p>
+    <w:p>
+      <w:pPr>
+        <w:spacing w:after="0" w:line="240" w:lineRule="auto"/>
+        <w:rPr>
+          <w:sz w:val="24"/>
+          <w:szCs w:val="24"/>
+        </w:rPr>
+      </w:pPr>
+      <w:r>
+        <w:rPr>
+          <w:sz w:val="24"/>
+          <w:szCs w:val="24"/>
+        </w:rPr>
+        <w:t xml:space="preserve">cat &lt;&lt; EOF &gt; </w:t>
+      </w:r>
+      <w:r>
+        <w:rPr>
+          <w:sz w:val="24"/>
+          <w:szCs w:val="24"/>
+        </w:rPr>
+        <w:t>/PATH/TT/FILE</w:t>
+      </w:r>
+    </w:p>
+    <w:p>
+      <w:pPr>
+        <w:spacing w:after="0" w:line="240" w:lineRule="auto"/>
+        <w:rPr>
+          <w:sz w:val="24"/>
+          <w:szCs w:val="24"/>
+        </w:rPr>
+      </w:pPr>
+      <w:r>
+        <w:rPr>
+          <w:sz w:val="24"/>
+          <w:szCs w:val="24"/>
+        </w:rPr>
+        <w:t>This is Line 1</w:t>
+      </w:r>
+    </w:p>
+    <w:p>
+      <w:pPr>
+        <w:spacing w:after="0" w:line="240" w:lineRule="auto"/>
+        <w:rPr>
+          <w:sz w:val="24"/>
+          <w:szCs w:val="24"/>
+        </w:rPr>
+      </w:pPr>
+      <w:r>
+        <w:rPr>
+          <w:sz w:val="24"/>
+          <w:szCs w:val="24"/>
+        </w:rPr>
+        <w:t xml:space="preserve">Now </w:t>
+      </w:r>
+      <w:proofErr w:type="spellStart"/>
+      <w:r>
+        <w:rPr>
+          <w:sz w:val="24"/>
+          <w:szCs w:val="24"/>
+        </w:rPr>
+        <w:t>its</w:t>
+      </w:r>
+      <w:proofErr w:type="spellEnd"/>
+      <w:r>
+        <w:rPr>
+          <w:sz w:val="24"/>
+          <w:szCs w:val="24"/>
+        </w:rPr>
+        <w:t xml:space="preserve"> Line 2</w:t>
+      </w:r>
+    </w:p>
+    <w:p>
+      <w:pPr>
+        <w:spacing w:after="0" w:line="240" w:lineRule="auto"/>
+        <w:rPr>
+          <w:sz w:val="24"/>
+          <w:szCs w:val="24"/>
+        </w:rPr>
+      </w:pPr>
+      <w:r>
+        <w:rPr>
+          <w:sz w:val="24"/>
+          <w:szCs w:val="24"/>
+        </w:rPr>
         <w:lastRenderedPageBreak/>
+        <w:t>And now Line 3</w:t>
+      </w:r>
+    </w:p>
+    <w:p>
+      <w:pPr>
+        <w:spacing w:after="120" w:line="240" w:lineRule="auto"/>
+        <w:rPr>
+          <w:sz w:val="24"/>
+          <w:szCs w:val="24"/>
+        </w:rPr>
+      </w:pPr>
+      <w:r>
+        <w:rPr>
+          <w:sz w:val="24"/>
+          <w:szCs w:val="24"/>
+        </w:rPr>
+        <w:t>EOF</w:t>
+      </w:r>
+    </w:p>
+    <w:p>
+      <w:pPr>
+        <w:bidi/>
+        <w:spacing w:after="120" w:line="240" w:lineRule="auto"/>
+        <w:rPr>
+          <w:sz w:val="24"/>
+          <w:szCs w:val="24"/>
+        </w:rPr>
+      </w:pPr>
+    </w:p>
+    <w:p>
+      <w:pPr>
+        <w:bidi/>
+        <w:spacing w:after="120" w:line="240" w:lineRule="auto"/>
+        <w:rPr>
+          <w:sz w:val="24"/>
+          <w:szCs w:val="24"/>
+          <w:rtl/>
+        </w:rPr>
+      </w:pPr>
+      <w:r>
+        <w:rPr>
+          <w:rFonts w:hint="cs"/>
+          <w:sz w:val="24"/>
+          <w:szCs w:val="24"/>
+          <w:rtl/>
+        </w:rPr>
         <w:t xml:space="preserve">מעבר על כל שורות הפלט של </w:t>
       </w:r>
       <w:r>
@@ -4646,6 +5698,7 @@
         </w:rPr>
         <w:t>) במילה אחרת (</w:t>
       </w:r>
+      <w:proofErr w:type="spellStart"/>
       <w:r>
         <w:rPr>
           <w:sz w:val="24"/>
@@ -4653,6 +5706,7 @@
         </w:rPr>
         <w:t>AaA</w:t>
       </w:r>
+      <w:proofErr w:type="spellEnd"/>
       <w:r>
         <w:rPr>
           <w:rFonts w:hint="cs"/>
@@ -4747,13 +5801,41 @@
         </w:rPr>
         <w:tab/>
       </w:r>
-      <w:r>
-        <w:rPr>
-          <w:color w:val="000000"/>
-          <w:sz w:val="24"/>
-          <w:szCs w:val="24"/>
-        </w:rPr>
-        <w:t>:%s/AAA/AaA/g</w:t>
+      <w:proofErr w:type="gramStart"/>
+      <w:r>
+        <w:rPr>
+          <w:color w:val="000000"/>
+          <w:sz w:val="24"/>
+          <w:szCs w:val="24"/>
+        </w:rPr>
+        <w:t>:%</w:t>
+      </w:r>
+      <w:proofErr w:type="gramEnd"/>
+      <w:r>
+        <w:rPr>
+          <w:color w:val="000000"/>
+          <w:sz w:val="24"/>
+          <w:szCs w:val="24"/>
+        </w:rPr>
+        <w:t>s/AAA/</w:t>
+      </w:r>
+      <w:proofErr w:type="spellStart"/>
+      <w:r>
+        <w:rPr>
+          <w:color w:val="000000"/>
+          <w:sz w:val="24"/>
+          <w:szCs w:val="24"/>
+        </w:rPr>
+        <w:t>AaA</w:t>
+      </w:r>
+      <w:proofErr w:type="spellEnd"/>
+      <w:r>
+        <w:rPr>
+          <w:color w:val="000000"/>
+          <w:sz w:val="24"/>
+          <w:szCs w:val="24"/>
+        </w:rPr>
+        <w:t>/g</w:t>
       </w:r>
     </w:p>
     <w:p>
@@ -4847,13 +5929,23 @@
           <w:szCs w:val="24"/>
         </w:rPr>
       </w:pPr>
-      <w:r>
-        <w:rPr>
-          <w:color w:val="000000"/>
-          <w:sz w:val="24"/>
-          <w:szCs w:val="24"/>
-        </w:rPr>
-        <w:t xml:space="preserve">pssh </w:t>
+      <w:proofErr w:type="spellStart"/>
+      <w:r>
+        <w:rPr>
+          <w:color w:val="000000"/>
+          <w:sz w:val="24"/>
+          <w:szCs w:val="24"/>
+        </w:rPr>
+        <w:t>pssh</w:t>
+      </w:r>
+      <w:proofErr w:type="spellEnd"/>
+      <w:r>
+        <w:rPr>
+          <w:color w:val="000000"/>
+          <w:sz w:val="24"/>
+          <w:szCs w:val="24"/>
+        </w:rPr>
+        <w:t xml:space="preserve"> </w:t>
       </w:r>
       <w:r>
         <w:rPr>
@@ -4917,7 +6009,25 @@
           <w:sz w:val="24"/>
           <w:szCs w:val="24"/>
         </w:rPr>
-        <w:t xml:space="preserve">h /opt/shtik/servers </w:t>
+        <w:t>h /opt/</w:t>
+      </w:r>
+      <w:proofErr w:type="spellStart"/>
+      <w:r>
+        <w:rPr>
+          <w:color w:val="00B0F0"/>
+          <w:sz w:val="24"/>
+          <w:szCs w:val="24"/>
+        </w:rPr>
+        <w:t>shtik</w:t>
+      </w:r>
+      <w:proofErr w:type="spellEnd"/>
+      <w:r>
+        <w:rPr>
+          <w:color w:val="00B0F0"/>
+          <w:sz w:val="24"/>
+          <w:szCs w:val="24"/>
+        </w:rPr>
+        <w:t xml:space="preserve">/servers </w:t>
       </w:r>
       <w:r>
         <w:rPr>
@@ -4973,7 +6083,25 @@
           <w:sz w:val="24"/>
           <w:szCs w:val="24"/>
         </w:rPr>
-        <w:t xml:space="preserve">‘-h /opt/shtik/servers’ </w:t>
+        <w:t>‘-h /opt/</w:t>
+      </w:r>
+      <w:proofErr w:type="spellStart"/>
+      <w:r>
+        <w:rPr>
+          <w:color w:val="00B0F0"/>
+          <w:sz w:val="24"/>
+          <w:szCs w:val="24"/>
+        </w:rPr>
+        <w:t>shtik</w:t>
+      </w:r>
+      <w:proofErr w:type="spellEnd"/>
+      <w:r>
+        <w:rPr>
+          <w:color w:val="00B0F0"/>
+          <w:sz w:val="24"/>
+          <w:szCs w:val="24"/>
+        </w:rPr>
+        <w:t xml:space="preserve">/servers’ </w:t>
       </w:r>
       <w:r>
         <w:rPr>
@@ -5107,6 +6235,7 @@
         </w:rPr>
         <w:t>/</w:t>
       </w:r>
+      <w:proofErr w:type="spellStart"/>
       <w:r>
         <w:rPr>
           <w:rFonts w:ascii="Segoe UI" w:hAnsi="Segoe UI" w:cs="Segoe UI"/>
@@ -5116,6 +6245,7 @@
         </w:rPr>
         <w:t>wtmp</w:t>
       </w:r>
+      <w:proofErr w:type="spellEnd"/>
       <w:r>
         <w:rPr>
           <w:rFonts w:ascii="Segoe UI" w:hAnsi="Segoe UI" w:cs="Segoe UI"/>
@@ -5487,6 +6617,7 @@
         </w:rPr>
         <w:t>/</w:t>
       </w:r>
+      <w:proofErr w:type="spellStart"/>
       <w:r>
         <w:rPr>
           <w:rFonts w:ascii="Segoe UI" w:hAnsi="Segoe UI" w:cs="Segoe UI"/>
@@ -5496,6 +6627,7 @@
         </w:rPr>
         <w:t>wtmp</w:t>
       </w:r>
+      <w:proofErr w:type="spellEnd"/>
       <w:r>
         <w:rPr>
           <w:rFonts w:ascii="Segoe UI" w:hAnsi="Segoe UI" w:cs="Segoe UI"/>
@@ -5524,8 +6656,19 @@
           <w:sz w:val="21"/>
           <w:szCs w:val="21"/>
         </w:rPr>
-        <w:t> .bash_history</w:t>
-      </w:r>
+        <w:t> .</w:t>
+      </w:r>
+      <w:proofErr w:type="spellStart"/>
+      <w:r>
+        <w:rPr>
+          <w:rFonts w:ascii="Segoe UI" w:hAnsi="Segoe UI" w:cs="Segoe UI"/>
+          <w:color w:val="000000"/>
+          <w:sz w:val="21"/>
+          <w:szCs w:val="21"/>
+        </w:rPr>
+        <w:t>bash_history</w:t>
+      </w:r>
+      <w:proofErr w:type="spellEnd"/>
       <w:r>
         <w:rPr>
           <w:rFonts w:ascii="Segoe UI" w:hAnsi="Segoe UI" w:cs="Segoe UI"/>
@@ -5620,6 +6763,7 @@
         </w:rPr>
         <w:t xml:space="preserve"> (הפקודה הראשונה משתמשת ב </w:t>
       </w:r>
+      <w:proofErr w:type="spellStart"/>
       <w:r>
         <w:rPr>
           <w:sz w:val="24"/>
@@ -5627,6 +6771,7 @@
         </w:rPr>
         <w:t>fdisk</w:t>
       </w:r>
+      <w:proofErr w:type="spellEnd"/>
       <w:r>
         <w:rPr>
           <w:rFonts w:hint="cs"/>
@@ -5636,6 +6781,7 @@
         </w:rPr>
         <w:t xml:space="preserve">. עבור </w:t>
       </w:r>
+      <w:proofErr w:type="spellStart"/>
       <w:r>
         <w:rPr>
           <w:sz w:val="24"/>
@@ -5643,6 +6789,7 @@
         </w:rPr>
         <w:t>gdisk</w:t>
       </w:r>
+      <w:proofErr w:type="spellEnd"/>
       <w:r>
         <w:rPr>
           <w:rFonts w:hint="cs"/>
@@ -5666,14 +6813,86 @@
           <w:sz w:val="24"/>
           <w:szCs w:val="24"/>
         </w:rPr>
-        <w:t xml:space="preserve">/bin/echo -e "n\np\n\n\n\nt\n8e\nw" | /sbin/fdisk </w:t>
-      </w:r>
-      <w:r>
-        <w:rPr>
-          <w:sz w:val="24"/>
-          <w:szCs w:val="24"/>
-        </w:rPr>
-        <w:t>/dev/sd</w:t>
+        <w:t>/bin/echo -e "n\np\n\n\n\</w:t>
+      </w:r>
+      <w:proofErr w:type="spellStart"/>
+      <w:r>
+        <w:rPr>
+          <w:sz w:val="24"/>
+          <w:szCs w:val="24"/>
+        </w:rPr>
+        <w:t>nt</w:t>
+      </w:r>
+      <w:proofErr w:type="spellEnd"/>
+      <w:r>
+        <w:rPr>
+          <w:sz w:val="24"/>
+          <w:szCs w:val="24"/>
+        </w:rPr>
+        <w:t>\n8e\</w:t>
+      </w:r>
+      <w:proofErr w:type="spellStart"/>
+      <w:r>
+        <w:rPr>
+          <w:sz w:val="24"/>
+          <w:szCs w:val="24"/>
+        </w:rPr>
+        <w:t>nw</w:t>
+      </w:r>
+      <w:proofErr w:type="spellEnd"/>
+      <w:r>
+        <w:rPr>
+          <w:sz w:val="24"/>
+          <w:szCs w:val="24"/>
+        </w:rPr>
+        <w:t>" | /</w:t>
+      </w:r>
+      <w:proofErr w:type="spellStart"/>
+      <w:r>
+        <w:rPr>
+          <w:sz w:val="24"/>
+          <w:szCs w:val="24"/>
+        </w:rPr>
+        <w:t>sbin</w:t>
+      </w:r>
+      <w:proofErr w:type="spellEnd"/>
+      <w:r>
+        <w:rPr>
+          <w:sz w:val="24"/>
+          <w:szCs w:val="24"/>
+        </w:rPr>
+        <w:t>/</w:t>
+      </w:r>
+      <w:proofErr w:type="spellStart"/>
+      <w:r>
+        <w:rPr>
+          <w:sz w:val="24"/>
+          <w:szCs w:val="24"/>
+        </w:rPr>
+        <w:t>fdisk</w:t>
+      </w:r>
+      <w:proofErr w:type="spellEnd"/>
+      <w:r>
+        <w:rPr>
+          <w:sz w:val="24"/>
+          <w:szCs w:val="24"/>
+        </w:rPr>
+        <w:t xml:space="preserve"> </w:t>
+      </w:r>
+      <w:r>
+        <w:rPr>
+          <w:sz w:val="24"/>
+          <w:szCs w:val="24"/>
+        </w:rPr>
+        <w:t>/dev/</w:t>
+      </w:r>
+      <w:proofErr w:type="spellStart"/>
+      <w:r>
+        <w:rPr>
+          <w:sz w:val="24"/>
+          <w:szCs w:val="24"/>
+        </w:rPr>
+        <w:t>sd</w:t>
       </w:r>
       <w:r>
         <w:rPr>
@@ -5685,6 +6904,7 @@
         </w:rPr>
         <w:t>X</w:t>
       </w:r>
+      <w:proofErr w:type="spellEnd"/>
     </w:p>
     <w:p>
       <w:pPr>
@@ -5699,7 +6919,47 @@
           <w:sz w:val="24"/>
           <w:szCs w:val="24"/>
         </w:rPr>
-        <w:t>/sbin/partx -av /dev/sd</w:t>
+        <w:t>/</w:t>
+      </w:r>
+      <w:proofErr w:type="spellStart"/>
+      <w:r>
+        <w:rPr>
+          <w:sz w:val="24"/>
+          <w:szCs w:val="24"/>
+        </w:rPr>
+        <w:t>sbin</w:t>
+      </w:r>
+      <w:proofErr w:type="spellEnd"/>
+      <w:r>
+        <w:rPr>
+          <w:sz w:val="24"/>
+          <w:szCs w:val="24"/>
+        </w:rPr>
+        <w:t>/</w:t>
+      </w:r>
+      <w:proofErr w:type="spellStart"/>
+      <w:r>
+        <w:rPr>
+          <w:sz w:val="24"/>
+          <w:szCs w:val="24"/>
+        </w:rPr>
+        <w:t>partx</w:t>
+      </w:r>
+      <w:proofErr w:type="spellEnd"/>
+      <w:r>
+        <w:rPr>
+          <w:sz w:val="24"/>
+          <w:szCs w:val="24"/>
+        </w:rPr>
+        <w:t xml:space="preserve"> -av /dev/</w:t>
+      </w:r>
+      <w:proofErr w:type="spellStart"/>
+      <w:r>
+        <w:rPr>
+          <w:sz w:val="24"/>
+          <w:szCs w:val="24"/>
+        </w:rPr>
+        <w:t>sd</w:t>
       </w:r>
       <w:r>
         <w:rPr>
@@ -5711,6 +6971,7 @@
         </w:rPr>
         <w:t>X</w:t>
       </w:r>
+      <w:proofErr w:type="spellEnd"/>
       <w:r>
         <w:rPr>
           <w:sz w:val="24"/>
@@ -5727,12 +6988,21 @@
           <w:szCs w:val="24"/>
         </w:rPr>
       </w:pPr>
-      <w:r>
-        <w:rPr>
-          <w:sz w:val="24"/>
-          <w:szCs w:val="24"/>
-        </w:rPr>
-        <w:t xml:space="preserve">pvcreate </w:t>
+      <w:proofErr w:type="spellStart"/>
+      <w:r>
+        <w:rPr>
+          <w:sz w:val="24"/>
+          <w:szCs w:val="24"/>
+        </w:rPr>
+        <w:t>pvcreate</w:t>
+      </w:r>
+      <w:proofErr w:type="spellEnd"/>
+      <w:r>
+        <w:rPr>
+          <w:sz w:val="24"/>
+          <w:szCs w:val="24"/>
+        </w:rPr>
+        <w:t xml:space="preserve"> </w:t>
       </w:r>
       <w:r>
         <w:rPr>
@@ -5767,13 +7037,23 @@
           <w:szCs w:val="24"/>
         </w:rPr>
       </w:pPr>
-      <w:r>
-        <w:rPr>
-          <w:sz w:val="24"/>
-          <w:szCs w:val="24"/>
-        </w:rPr>
-        <w:t xml:space="preserve">vgcreate </w:t>
-      </w:r>
+      <w:proofErr w:type="spellStart"/>
+      <w:r>
+        <w:rPr>
+          <w:sz w:val="24"/>
+          <w:szCs w:val="24"/>
+        </w:rPr>
+        <w:t>vgcreate</w:t>
+      </w:r>
+      <w:proofErr w:type="spellEnd"/>
+      <w:r>
+        <w:rPr>
+          <w:sz w:val="24"/>
+          <w:szCs w:val="24"/>
+        </w:rPr>
+        <w:t xml:space="preserve"> </w:t>
+      </w:r>
+      <w:proofErr w:type="spellStart"/>
       <w:r>
         <w:rPr>
           <w:b/>
@@ -5784,6 +7064,7 @@
         </w:rPr>
         <w:t>VolGroupName</w:t>
       </w:r>
+      <w:proofErr w:type="spellEnd"/>
       <w:r>
         <w:rPr>
           <w:color w:val="FF0000"/>
@@ -5825,13 +7106,23 @@
           <w:szCs w:val="24"/>
         </w:rPr>
       </w:pPr>
-      <w:r>
-        <w:rPr>
-          <w:sz w:val="24"/>
-          <w:szCs w:val="24"/>
-        </w:rPr>
-        <w:t xml:space="preserve">lvcreate -l 100%free -n </w:t>
-      </w:r>
+      <w:proofErr w:type="spellStart"/>
+      <w:r>
+        <w:rPr>
+          <w:sz w:val="24"/>
+          <w:szCs w:val="24"/>
+        </w:rPr>
+        <w:t>lvcreate</w:t>
+      </w:r>
+      <w:proofErr w:type="spellEnd"/>
+      <w:r>
+        <w:rPr>
+          <w:sz w:val="24"/>
+          <w:szCs w:val="24"/>
+        </w:rPr>
+        <w:t xml:space="preserve"> -l 100%free -n </w:t>
+      </w:r>
+      <w:proofErr w:type="spellStart"/>
       <w:r>
         <w:rPr>
           <w:b/>
@@ -5842,6 +7133,7 @@
         </w:rPr>
         <w:t>LogVolName</w:t>
       </w:r>
+      <w:proofErr w:type="spellEnd"/>
       <w:r>
         <w:rPr>
           <w:sz w:val="24"/>
@@ -5849,6 +7141,7 @@
         </w:rPr>
         <w:t xml:space="preserve"> </w:t>
       </w:r>
+      <w:proofErr w:type="spellStart"/>
       <w:r>
         <w:rPr>
           <w:b/>
@@ -5859,6 +7152,7 @@
         </w:rPr>
         <w:t>VolGroupName</w:t>
       </w:r>
+      <w:proofErr w:type="spellEnd"/>
     </w:p>
     <w:p>
       <w:pPr>
@@ -5868,13 +7162,23 @@
           <w:szCs w:val="24"/>
         </w:rPr>
       </w:pPr>
-      <w:r>
-        <w:rPr>
-          <w:sz w:val="24"/>
-          <w:szCs w:val="24"/>
-        </w:rPr>
-        <w:t>mkfs.xfs /dev/</w:t>
-      </w:r>
+      <w:proofErr w:type="spellStart"/>
+      <w:r>
+        <w:rPr>
+          <w:sz w:val="24"/>
+          <w:szCs w:val="24"/>
+        </w:rPr>
+        <w:t>mkfs.xfs</w:t>
+      </w:r>
+      <w:proofErr w:type="spellEnd"/>
+      <w:r>
+        <w:rPr>
+          <w:sz w:val="24"/>
+          <w:szCs w:val="24"/>
+        </w:rPr>
+        <w:t xml:space="preserve"> /dev/</w:t>
+      </w:r>
+      <w:proofErr w:type="spellStart"/>
       <w:r>
         <w:rPr>
           <w:b/>
@@ -5885,6 +7189,7 @@
         </w:rPr>
         <w:t>VolGroupName</w:t>
       </w:r>
+      <w:proofErr w:type="spellEnd"/>
       <w:r>
         <w:rPr>
           <w:sz w:val="24"/>
@@ -5892,6 +7197,7 @@
         </w:rPr>
         <w:t>/</w:t>
       </w:r>
+      <w:proofErr w:type="spellStart"/>
       <w:r>
         <w:rPr>
           <w:b/>
@@ -5902,6 +7208,7 @@
         </w:rPr>
         <w:t>LogVolName</w:t>
       </w:r>
+      <w:proofErr w:type="spellEnd"/>
     </w:p>
     <w:p>
       <w:pPr>
@@ -5961,6 +7268,7 @@
         </w:rPr>
         <w:t xml:space="preserve"> </w:t>
       </w:r>
+      <w:proofErr w:type="spellStart"/>
       <w:r>
         <w:rPr>
           <w:sz w:val="24"/>
@@ -5968,6 +7276,7 @@
         </w:rPr>
         <w:t>pipefail</w:t>
       </w:r>
+      <w:proofErr w:type="spellEnd"/>
       <w:r>
         <w:rPr>
           <w:rFonts w:hint="cs"/>
@@ -5977,6 +7286,7 @@
         </w:rPr>
         <w:t xml:space="preserve"> ו </w:t>
       </w:r>
+      <w:proofErr w:type="spellStart"/>
       <w:r>
         <w:rPr>
           <w:sz w:val="24"/>
@@ -5984,14 +7294,24 @@
         </w:rPr>
         <w:t>nounset</w:t>
       </w:r>
+      <w:proofErr w:type="spellEnd"/>
       <w:r>
         <w:rPr>
           <w:sz w:val="24"/>
           <w:szCs w:val="24"/>
         </w:rPr>
         <w:br/>
-        <w:t>set –o pipefail</w:t>
-      </w:r>
+        <w:t xml:space="preserve">set –o </w:t>
+      </w:r>
+      <w:proofErr w:type="spellStart"/>
+      <w:r>
+        <w:rPr>
+          <w:sz w:val="24"/>
+          <w:szCs w:val="24"/>
+        </w:rPr>
+        <w:t>pipefail</w:t>
+      </w:r>
+      <w:proofErr w:type="spellEnd"/>
       <w:r>
         <w:rPr>
           <w:rFonts w:hint="cs"/>
@@ -6033,8 +7353,17 @@
           <w:sz w:val="24"/>
           <w:szCs w:val="24"/>
         </w:rPr>
-        <w:t>Set –o nounset</w:t>
-      </w:r>
+        <w:t xml:space="preserve">Set –o </w:t>
+      </w:r>
+      <w:proofErr w:type="spellStart"/>
+      <w:r>
+        <w:rPr>
+          <w:sz w:val="24"/>
+          <w:szCs w:val="24"/>
+        </w:rPr>
+        <w:t>nounset</w:t>
+      </w:r>
+      <w:proofErr w:type="spellEnd"/>
       <w:r>
         <w:rPr>
           <w:rFonts w:hint="cs"/>
@@ -6172,8 +7501,17 @@
           <w:sz w:val="24"/>
           <w:szCs w:val="24"/>
         </w:rPr>
-        <w:t>set -o nounset</w:t>
-      </w:r>
+        <w:t xml:space="preserve">set -o </w:t>
+      </w:r>
+      <w:proofErr w:type="spellStart"/>
+      <w:r>
+        <w:rPr>
+          <w:sz w:val="24"/>
+          <w:szCs w:val="24"/>
+        </w:rPr>
+        <w:t>nounset</w:t>
+      </w:r>
+      <w:proofErr w:type="spellEnd"/>
       <w:r>
         <w:rPr>
           <w:sz w:val="24"/>
@@ -6411,7 +7749,7 @@
 </file>
 
 <file path=word/styles.xml><?xml version="1.0" encoding="utf-8"?>
-<w:styles xmlns:mc="http://schemas.openxmlformats.org/markup-compatibility/2006" xmlns:r="http://schemas.openxmlformats.org/officeDocument/2006/relationships" xmlns:w="http://schemas.openxmlformats.org/wordprocessingml/2006/main" xmlns:w14="http://schemas.microsoft.com/office/word/2010/wordml" xmlns:w15="http://schemas.microsoft.com/office/word/2012/wordml" xmlns:w16cex="http://schemas.microsoft.com/office/word/2018/wordml/cex" xmlns:w16cid="http://schemas.microsoft.com/office/word/2016/wordml/cid" xmlns:w16="http://schemas.microsoft.com/office/word/2018/wordml" xmlns:w16se="http://schemas.microsoft.com/office/word/2015/wordml/symex" mc:Ignorable="w14 w15 w16se w16cid w16 w16cex">
+<w:styles xmlns:mc="http://schemas.openxmlformats.org/markup-compatibility/2006" xmlns:r="http://schemas.openxmlformats.org/officeDocument/2006/relationships" xmlns:w="http://schemas.openxmlformats.org/wordprocessingml/2006/main" xmlns:w14="http://schemas.microsoft.com/office/word/2010/wordml" xmlns:w15="http://schemas.microsoft.com/office/word/2012/wordml" xmlns:w16cex="http://schemas.microsoft.com/office/word/2018/wordml/cex" xmlns:w16cid="http://schemas.microsoft.com/office/word/2016/wordml/cid" xmlns:w16="http://schemas.microsoft.com/office/word/2018/wordml" xmlns:w16sdtdh="http://schemas.microsoft.com/office/word/2020/wordml/sdtdatahash" xmlns:w16se="http://schemas.microsoft.com/office/word/2015/wordml/symex" mc:Ignorable="w14 w15 w16se w16cid w16 w16cex w16sdtdh">
   <w:docDefaults>
     <w:rPrDefault>
       <w:rPr>

</xml_diff>

<commit_message>
Adding sed commands to use the finding as variable
</commit_message>
<xml_diff>
--- a/המחברת של אפיק - Linux.docx
+++ b/המחברת של אפיק - Linux.docx
@@ -1,6 +1,6 @@
 
 <file path=word/document.xml><?xml version="1.0" encoding="utf-8"?>
-<w:document xmlns:wpc="http://schemas.microsoft.com/office/word/2010/wordprocessingCanvas" xmlns:cx="http://schemas.microsoft.com/office/drawing/2014/chartex" xmlns:cx1="http://schemas.microsoft.com/office/drawing/2015/9/8/chartex" xmlns:cx2="http://schemas.microsoft.com/office/drawing/2015/10/21/chartex" xmlns:cx3="http://schemas.microsoft.com/office/drawing/2016/5/9/chartex" xmlns:cx4="http://schemas.microsoft.com/office/drawing/2016/5/10/chartex" xmlns:cx5="http://schemas.microsoft.com/office/drawing/2016/5/11/chartex" xmlns:cx6="http://schemas.microsoft.com/office/drawing/2016/5/12/chartex" xmlns:cx7="http://schemas.microsoft.com/office/drawing/2016/5/13/chartex" xmlns:cx8="http://schemas.microsoft.com/office/drawing/2016/5/14/chartex" xmlns:mc="http://schemas.openxmlformats.org/markup-compatibility/2006" xmlns:aink="http://schemas.microsoft.com/office/drawing/2016/ink" xmlns:am3d="http://schemas.microsoft.com/office/drawing/2017/model3d" xmlns:o="urn:schemas-microsoft-com:office:office" xmlns:r="http://schemas.openxmlformats.org/officeDocument/2006/relationships" xmlns:m="http://schemas.openxmlformats.org/officeDocument/2006/math" xmlns:v="urn:schemas-microsoft-com:vml" xmlns:wp14="http://schemas.microsoft.com/office/word/2010/wordprocessingDrawing" xmlns:wp="http://schemas.openxmlformats.org/drawingml/2006/wordprocessingDrawing" xmlns:w10="urn:schemas-microsoft-com:office:word" xmlns:w="http://schemas.openxmlformats.org/wordprocessingml/2006/main" xmlns:w14="http://schemas.microsoft.com/office/word/2010/wordml" xmlns:w15="http://schemas.microsoft.com/office/word/2012/wordml" xmlns:w16cex="http://schemas.microsoft.com/office/word/2018/wordml/cex" xmlns:w16cid="http://schemas.microsoft.com/office/word/2016/wordml/cid" xmlns:w16="http://schemas.microsoft.com/office/word/2018/wordml" xmlns:w16sdtdh="http://schemas.microsoft.com/office/word/2020/wordml/sdtdatahash" xmlns:w16se="http://schemas.microsoft.com/office/word/2015/wordml/symex" xmlns:wpg="http://schemas.microsoft.com/office/word/2010/wordprocessingGroup" xmlns:wpi="http://schemas.microsoft.com/office/word/2010/wordprocessingInk" xmlns:wne="http://schemas.microsoft.com/office/word/2006/wordml" xmlns:wps="http://schemas.microsoft.com/office/word/2010/wordprocessingShape" mc:Ignorable="w14 w15 w16se w16cid w16 w16cex w16sdtdh wp14">
+<w:document xmlns:wpc="http://schemas.microsoft.com/office/word/2010/wordprocessingCanvas" xmlns:cx="http://schemas.microsoft.com/office/drawing/2014/chartex" xmlns:cx1="http://schemas.microsoft.com/office/drawing/2015/9/8/chartex" xmlns:cx2="http://schemas.microsoft.com/office/drawing/2015/10/21/chartex" xmlns:cx3="http://schemas.microsoft.com/office/drawing/2016/5/9/chartex" xmlns:cx4="http://schemas.microsoft.com/office/drawing/2016/5/10/chartex" xmlns:cx5="http://schemas.microsoft.com/office/drawing/2016/5/11/chartex" xmlns:cx6="http://schemas.microsoft.com/office/drawing/2016/5/12/chartex" xmlns:cx7="http://schemas.microsoft.com/office/drawing/2016/5/13/chartex" xmlns:cx8="http://schemas.microsoft.com/office/drawing/2016/5/14/chartex" xmlns:mc="http://schemas.openxmlformats.org/markup-compatibility/2006" xmlns:aink="http://schemas.microsoft.com/office/drawing/2016/ink" xmlns:am3d="http://schemas.microsoft.com/office/drawing/2017/model3d" xmlns:o="urn:schemas-microsoft-com:office:office" xmlns:oel="http://schemas.microsoft.com/office/2019/extlst" xmlns:r="http://schemas.openxmlformats.org/officeDocument/2006/relationships" xmlns:m="http://schemas.openxmlformats.org/officeDocument/2006/math" xmlns:v="urn:schemas-microsoft-com:vml" xmlns:wp14="http://schemas.microsoft.com/office/word/2010/wordprocessingDrawing" xmlns:wp="http://schemas.openxmlformats.org/drawingml/2006/wordprocessingDrawing" xmlns:w10="urn:schemas-microsoft-com:office:word" xmlns:w="http://schemas.openxmlformats.org/wordprocessingml/2006/main" xmlns:w14="http://schemas.microsoft.com/office/word/2010/wordml" xmlns:w15="http://schemas.microsoft.com/office/word/2012/wordml" xmlns:w16cex="http://schemas.microsoft.com/office/word/2018/wordml/cex" xmlns:w16cid="http://schemas.microsoft.com/office/word/2016/wordml/cid" xmlns:w16="http://schemas.microsoft.com/office/word/2018/wordml" xmlns:w16sdtdh="http://schemas.microsoft.com/office/word/2020/wordml/sdtdatahash" xmlns:w16se="http://schemas.microsoft.com/office/word/2015/wordml/symex" xmlns:wpg="http://schemas.microsoft.com/office/word/2010/wordprocessingGroup" xmlns:wpi="http://schemas.microsoft.com/office/word/2010/wordprocessingInk" xmlns:wne="http://schemas.microsoft.com/office/word/2006/wordml" xmlns:wps="http://schemas.microsoft.com/office/word/2010/wordprocessingShape" mc:Ignorable="w14 w15 w16se w16cid w16 w16cex w16sdtdh wp14">
   <w:body>
     <w:p>
       <w:pPr>
@@ -42,7 +42,23 @@
           <w:rFonts w:hint="cs"/>
           <w:rtl/>
         </w:rPr>
-        <w:t>מחיקת כלל הפרוססים בעלי קשר ל</w:t>
+        <w:t xml:space="preserve">מחיקת כלל </w:t>
+      </w:r>
+      <w:proofErr w:type="spellStart"/>
+      <w:r>
+        <w:rPr>
+          <w:rFonts w:hint="cs"/>
+          <w:rtl/>
+        </w:rPr>
+        <w:t>הפרוססים</w:t>
+      </w:r>
+      <w:proofErr w:type="spellEnd"/>
+      <w:r>
+        <w:rPr>
+          <w:rFonts w:hint="cs"/>
+          <w:rtl/>
+        </w:rPr>
+        <w:t xml:space="preserve"> בעלי קשר ל</w:t>
       </w:r>
       <w:proofErr w:type="spellStart"/>
       <w:r>
@@ -108,7 +124,23 @@
           <w:rFonts w:hint="cs"/>
           <w:rtl/>
         </w:rPr>
-        <w:t>חיפוש לפי השוואת תוכן בעמודה מסויימת:</w:t>
+        <w:t xml:space="preserve">חיפוש לפי השוואת תוכן בעמודה </w:t>
+      </w:r>
+      <w:proofErr w:type="spellStart"/>
+      <w:r>
+        <w:rPr>
+          <w:rFonts w:hint="cs"/>
+          <w:rtl/>
+        </w:rPr>
+        <w:t>מסויימת</w:t>
+      </w:r>
+      <w:proofErr w:type="spellEnd"/>
+      <w:r>
+        <w:rPr>
+          <w:rFonts w:hint="cs"/>
+          <w:rtl/>
+        </w:rPr>
+        <w:t>:</w:t>
       </w:r>
       <w:r>
         <w:rPr>
@@ -299,7 +331,23 @@
           <w:rFonts w:hint="cs"/>
           <w:rtl/>
         </w:rPr>
-        <w:t>לגלות פרטים על שרת מסויים:</w:t>
+        <w:t xml:space="preserve">לגלות פרטים על שרת </w:t>
+      </w:r>
+      <w:proofErr w:type="spellStart"/>
+      <w:r>
+        <w:rPr>
+          <w:rFonts w:hint="cs"/>
+          <w:rtl/>
+        </w:rPr>
+        <w:t>מסויים</w:t>
+      </w:r>
+      <w:proofErr w:type="spellEnd"/>
+      <w:r>
+        <w:rPr>
+          <w:rFonts w:hint="cs"/>
+          <w:rtl/>
+        </w:rPr>
+        <w:t>:</w:t>
       </w:r>
       <w:r>
         <w:rPr>
@@ -1310,11 +1358,121 @@
     <w:p>
       <w:pPr>
         <w:tabs>
+          <w:tab w:val="left" w:pos="5391"/>
+        </w:tabs>
+        <w:bidi/>
+        <w:rPr>
+          <w:rFonts w:hint="cs"/>
+          <w:sz w:val="24"/>
+          <w:szCs w:val="24"/>
+          <w:rtl/>
+        </w:rPr>
+      </w:pPr>
+      <w:r>
+        <w:rPr>
+          <w:rFonts w:hint="cs"/>
+          <w:sz w:val="24"/>
+          <w:szCs w:val="24"/>
+          <w:rtl/>
+        </w:rPr>
+        <w:t>החלפת התוכן של שורה לאחר מציאת מילה:</w:t>
+      </w:r>
+      <w:r>
+        <w:rPr>
+          <w:sz w:val="24"/>
+          <w:szCs w:val="24"/>
+          <w:rtl/>
+        </w:rPr>
+        <w:tab/>
+      </w:r>
+      <w:r>
+        <w:rPr>
+          <w:sz w:val="24"/>
+          <w:szCs w:val="24"/>
+        </w:rPr>
+        <w:t>sed ‘s/\(Pattern\)\(.*\)/</w:t>
+      </w:r>
+      <w:r>
+        <w:rPr>
+          <w:sz w:val="24"/>
+          <w:szCs w:val="24"/>
+        </w:rPr>
+        <w:t>1</w:t>
+      </w:r>
+      <w:r>
+        <w:rPr>
+          <w:b/>
+          <w:bCs/>
+          <w:color w:val="FF0000"/>
+          <w:sz w:val="24"/>
+          <w:szCs w:val="24"/>
+        </w:rPr>
+        <w:t>NEW_STRING</w:t>
+      </w:r>
+      <w:r>
+        <w:rPr>
+          <w:sz w:val="24"/>
+          <w:szCs w:val="24"/>
+        </w:rPr>
+        <w:t>/’</w:t>
+      </w:r>
+      <w:r>
+        <w:rPr>
+          <w:sz w:val="24"/>
+          <w:szCs w:val="24"/>
+        </w:rPr>
+        <w:br/>
+      </w:r>
+      <w:r>
+        <w:rPr>
+          <w:rFonts w:hint="cs"/>
+          <w:sz w:val="20"/>
+          <w:szCs w:val="20"/>
+          <w:rtl/>
+        </w:rPr>
+        <w:t xml:space="preserve">( "1/" </w:t>
+      </w:r>
+      <w:r>
+        <w:rPr>
+          <w:sz w:val="20"/>
+          <w:szCs w:val="20"/>
+          <w:rtl/>
+        </w:rPr>
+        <w:t>–</w:t>
+      </w:r>
+      <w:r>
+        <w:rPr>
+          <w:rFonts w:hint="cs"/>
+          <w:sz w:val="20"/>
+          <w:szCs w:val="20"/>
+          <w:rtl/>
+        </w:rPr>
+        <w:t xml:space="preserve"> מייצג את ה </w:t>
+      </w:r>
+      <w:r>
+        <w:rPr>
+          <w:sz w:val="20"/>
+          <w:szCs w:val="20"/>
+        </w:rPr>
+        <w:t>pattern</w:t>
+      </w:r>
+      <w:r>
+        <w:rPr>
+          <w:rFonts w:hint="cs"/>
+          <w:sz w:val="20"/>
+          <w:szCs w:val="20"/>
+          <w:rtl/>
+        </w:rPr>
+        <w:t xml:space="preserve"> הראשון שנמצא. ניתן גם להשתמש ב " 2/ " וכן הלאה)</w:t>
+      </w:r>
+    </w:p>
+    <w:p>
+      <w:pPr>
+        <w:tabs>
           <w:tab w:val="left" w:pos="8509"/>
         </w:tabs>
         <w:bidi/>
         <w:rPr>
-          <w:rFonts w:hint="cs"/>
           <w:sz w:val="24"/>
           <w:szCs w:val="24"/>
           <w:rtl/>
@@ -1536,6 +1694,7 @@
           <w:szCs w:val="24"/>
           <w:rtl/>
         </w:rPr>
+        <w:lastRenderedPageBreak/>
         <w:t xml:space="preserve">שרשור שני קבצים לפי כל שורה, עם </w:t>
       </w:r>
       <w:r>
@@ -1591,7 +1750,6 @@
           <w:szCs w:val="24"/>
           <w:rtl/>
         </w:rPr>
-        <w:lastRenderedPageBreak/>
         <w:t xml:space="preserve">חיתוך כל שורה בפלט לפי </w:t>
       </w:r>
       <w:proofErr w:type="spellStart"/>
@@ -2685,7 +2843,27 @@
           <w:szCs w:val="24"/>
           <w:rtl/>
         </w:rPr>
-        <w:t xml:space="preserve"> מסויים לתוך משתנה</w:t>
+        <w:t xml:space="preserve"> </w:t>
+      </w:r>
+      <w:proofErr w:type="spellStart"/>
+      <w:r>
+        <w:rPr>
+          <w:rFonts w:hint="cs"/>
+          <w:sz w:val="24"/>
+          <w:szCs w:val="24"/>
+          <w:rtl/>
+        </w:rPr>
+        <w:t>מסויים</w:t>
+      </w:r>
+      <w:proofErr w:type="spellEnd"/>
+      <w:r>
+        <w:rPr>
+          <w:rFonts w:hint="cs"/>
+          <w:sz w:val="24"/>
+          <w:szCs w:val="24"/>
+          <w:rtl/>
+        </w:rPr>
+        <w:t xml:space="preserve"> לתוך משתנה</w:t>
       </w:r>
       <w:r>
         <w:rPr>
@@ -3298,6 +3476,7 @@
           <w:sz w:val="24"/>
           <w:szCs w:val="24"/>
         </w:rPr>
+        <w:lastRenderedPageBreak/>
         <w:t>mkswap</w:t>
       </w:r>
       <w:proofErr w:type="spellEnd"/>
@@ -4661,7 +4840,6 @@
         <w:bidi/>
         <w:spacing w:after="120" w:line="240" w:lineRule="auto"/>
         <w:rPr>
-          <w:rFonts w:hint="cs"/>
           <w:sz w:val="24"/>
           <w:szCs w:val="24"/>
           <w:rtl/>
@@ -4796,6 +4974,7 @@
           <w:sz w:val="24"/>
           <w:szCs w:val="24"/>
         </w:rPr>
+        <w:lastRenderedPageBreak/>
         <w:t xml:space="preserve">cat &lt;&lt; EOF &gt; </w:t>
       </w:r>
       <w:r>
@@ -4867,7 +5046,6 @@
           <w:sz w:val="24"/>
           <w:szCs w:val="24"/>
         </w:rPr>
-        <w:lastRenderedPageBreak/>
         <w:t>And now Line 3</w:t>
       </w:r>
     </w:p>

</xml_diff>

<commit_message>
Addng array argument to function
</commit_message>
<xml_diff>
--- a/המחברת של אפיק - Linux.docx
+++ b/המחברת של אפיק - Linux.docx
@@ -42,29 +42,11 @@
           <w:rFonts w:hint="cs"/>
           <w:rtl/>
         </w:rPr>
-        <w:t xml:space="preserve">מחיקת כלל </w:t>
-      </w:r>
-      <w:proofErr w:type="spellStart"/>
-      <w:r>
-        <w:rPr>
-          <w:rFonts w:hint="cs"/>
-          <w:rtl/>
-        </w:rPr>
-        <w:t>הפרוססים</w:t>
-      </w:r>
-      <w:proofErr w:type="spellEnd"/>
-      <w:r>
-        <w:rPr>
-          <w:rFonts w:hint="cs"/>
-          <w:rtl/>
-        </w:rPr>
-        <w:t xml:space="preserve"> בעלי קשר ל</w:t>
-      </w:r>
-      <w:proofErr w:type="spellStart"/>
+        <w:t>מחיקת כלל הפרוססים בעלי קשר ל</w:t>
+      </w:r>
       <w:r>
         <w:t>nsr</w:t>
       </w:r>
-      <w:proofErr w:type="spellEnd"/>
       <w:r>
         <w:rPr>
           <w:rFonts w:hint="cs"/>
@@ -79,37 +61,13 @@
         <w:tab/>
       </w:r>
       <w:r>
-        <w:t>Ps –</w:t>
-      </w:r>
-      <w:proofErr w:type="spellStart"/>
-      <w:r>
-        <w:t>ef</w:t>
-      </w:r>
-      <w:proofErr w:type="spellEnd"/>
-      <w:r>
-        <w:t xml:space="preserve"> | grep –</w:t>
+        <w:t>Ps –ef | grep –</w:t>
       </w:r>
       <w:r>
         <w:t>I</w:t>
       </w:r>
       <w:r>
-        <w:t xml:space="preserve"> </w:t>
-      </w:r>
-      <w:proofErr w:type="spellStart"/>
-      <w:r>
-        <w:t>nsr</w:t>
-      </w:r>
-      <w:proofErr w:type="spellEnd"/>
-      <w:r>
-        <w:t xml:space="preserve"> | awk {‘print $2’} | </w:t>
-      </w:r>
-      <w:proofErr w:type="spellStart"/>
-      <w:r>
-        <w:t>xargs</w:t>
-      </w:r>
-      <w:proofErr w:type="spellEnd"/>
-      <w:r>
-        <w:t xml:space="preserve"> kill -9 {}</w:t>
+        <w:t xml:space="preserve"> nsr | awk {‘print $2’} | xargs kill -9 {}</w:t>
       </w:r>
     </w:p>
     <w:p>
@@ -124,23 +82,7 @@
           <w:rFonts w:hint="cs"/>
           <w:rtl/>
         </w:rPr>
-        <w:t xml:space="preserve">חיפוש לפי השוואת תוכן בעמודה </w:t>
-      </w:r>
-      <w:proofErr w:type="spellStart"/>
-      <w:r>
-        <w:rPr>
-          <w:rFonts w:hint="cs"/>
-          <w:rtl/>
-        </w:rPr>
-        <w:t>מסויימת</w:t>
-      </w:r>
-      <w:proofErr w:type="spellEnd"/>
-      <w:r>
-        <w:rPr>
-          <w:rFonts w:hint="cs"/>
-          <w:rtl/>
-        </w:rPr>
-        <w:t>:</w:t>
+        <w:t>חיפוש לפי השוואת תוכן בעמודה מסויימת:</w:t>
       </w:r>
       <w:r>
         <w:rPr>
@@ -148,21 +90,8 @@
         </w:rPr>
         <w:tab/>
       </w:r>
-      <w:proofErr w:type="spellStart"/>
-      <w:r>
-        <w:t>ps</w:t>
-      </w:r>
-      <w:proofErr w:type="spellEnd"/>
-      <w:r>
-        <w:t xml:space="preserve"> -</w:t>
-      </w:r>
-      <w:proofErr w:type="spellStart"/>
-      <w:r>
-        <w:t>ef</w:t>
-      </w:r>
-      <w:proofErr w:type="spellEnd"/>
-      <w:r>
-        <w:t xml:space="preserve"> | awk {'if($2 == 640){print}'}</w:t>
+      <w:r>
+        <w:t>ps -ef | awk {'if($2 == 640){print}'}</w:t>
       </w:r>
     </w:p>
     <w:p>
@@ -196,21 +125,8 @@
         <w:tab/>
       </w:r>
       <w:r>
-        <w:t>Fuser –m /</w:t>
-      </w:r>
-      <w:proofErr w:type="spellStart"/>
-      <w:r>
-        <w:t>mnt</w:t>
-      </w:r>
-      <w:proofErr w:type="spellEnd"/>
-      <w:r>
-        <w:t>/</w:t>
-      </w:r>
-      <w:proofErr w:type="spellStart"/>
-      <w:r>
-        <w:t>mqm</w:t>
-      </w:r>
-      <w:proofErr w:type="spellEnd"/>
+        <w:t>Fuser –m /mnt/mqm</w:t>
+      </w:r>
     </w:p>
     <w:p>
       <w:pPr>
@@ -233,29 +149,8 @@
         <w:tab/>
       </w:r>
       <w:r>
-        <w:t>fuser –</w:t>
-      </w:r>
-      <w:proofErr w:type="spellStart"/>
-      <w:r>
-        <w:t>mk</w:t>
-      </w:r>
-      <w:proofErr w:type="spellEnd"/>
-      <w:r>
-        <w:t xml:space="preserve"> /</w:t>
-      </w:r>
-      <w:proofErr w:type="spellStart"/>
-      <w:r>
-        <w:t>mnt</w:t>
-      </w:r>
-      <w:proofErr w:type="spellEnd"/>
-      <w:r>
-        <w:t>/</w:t>
-      </w:r>
-      <w:proofErr w:type="spellStart"/>
-      <w:r>
-        <w:t>mqm</w:t>
-      </w:r>
-      <w:proofErr w:type="spellEnd"/>
+        <w:t>fuser –mk /mnt/mqm</w:t>
+      </w:r>
     </w:p>
     <w:p>
       <w:pPr>
@@ -271,13 +166,8 @@
         </w:rPr>
         <w:t xml:space="preserve">אם </w:t>
       </w:r>
-      <w:proofErr w:type="spellStart"/>
-      <w:r>
-        <w:t>PartProbe</w:t>
-      </w:r>
-      <w:proofErr w:type="spellEnd"/>
-      <w:r>
-        <w:t xml:space="preserve"> </w:t>
+      <w:r>
+        <w:t xml:space="preserve">PartProbe </w:t>
       </w:r>
       <w:r>
         <w:rPr>
@@ -292,13 +182,8 @@
         </w:rPr>
         <w:tab/>
       </w:r>
-      <w:proofErr w:type="spellStart"/>
-      <w:r>
-        <w:t>partx</w:t>
-      </w:r>
-      <w:proofErr w:type="spellEnd"/>
-      <w:r>
-        <w:t xml:space="preserve"> </w:t>
+      <w:r>
+        <w:t xml:space="preserve">partx </w:t>
       </w:r>
       <w:r>
         <w:t>–</w:t>
@@ -331,23 +216,7 @@
           <w:rFonts w:hint="cs"/>
           <w:rtl/>
         </w:rPr>
-        <w:t xml:space="preserve">לגלות פרטים על שרת </w:t>
-      </w:r>
-      <w:proofErr w:type="spellStart"/>
-      <w:r>
-        <w:rPr>
-          <w:rFonts w:hint="cs"/>
-          <w:rtl/>
-        </w:rPr>
-        <w:t>מסויים</w:t>
-      </w:r>
-      <w:proofErr w:type="spellEnd"/>
-      <w:r>
-        <w:rPr>
-          <w:rFonts w:hint="cs"/>
-          <w:rtl/>
-        </w:rPr>
-        <w:t>:</w:t>
+        <w:t>לגלות פרטים על שרת מסויים:</w:t>
       </w:r>
       <w:r>
         <w:rPr>
@@ -355,19 +224,9 @@
         </w:rPr>
         <w:tab/>
       </w:r>
-      <w:proofErr w:type="spellStart"/>
-      <w:r>
-        <w:t>nmap</w:t>
-      </w:r>
-      <w:proofErr w:type="spellEnd"/>
-      <w:r>
-        <w:t xml:space="preserve"> –A </w:t>
-      </w:r>
-      <w:proofErr w:type="spellStart"/>
-      <w:r>
-        <w:t>ServerName</w:t>
-      </w:r>
-      <w:proofErr w:type="spellEnd"/>
+      <w:r>
+        <w:t>nmap –A ServerName</w:t>
+      </w:r>
     </w:p>
     <w:p>
       <w:pPr>
@@ -409,27 +268,9 @@
         </w:rPr>
         <w:tab/>
       </w:r>
-      <w:proofErr w:type="spellStart"/>
-      <w:r>
-        <w:t>usermod</w:t>
-      </w:r>
-      <w:proofErr w:type="spellEnd"/>
-      <w:r>
-        <w:t xml:space="preserve"> –G </w:t>
-      </w:r>
-      <w:proofErr w:type="spellStart"/>
-      <w:r>
-        <w:t>GroupName</w:t>
-      </w:r>
-      <w:proofErr w:type="spellEnd"/>
-      <w:r>
-        <w:t xml:space="preserve"> </w:t>
-      </w:r>
-      <w:proofErr w:type="spellStart"/>
-      <w:r>
-        <w:t>UserName</w:t>
-      </w:r>
-      <w:proofErr w:type="spellEnd"/>
+      <w:r>
+        <w:t>usermod –G GroupName UserName</w:t>
+      </w:r>
     </w:p>
     <w:p>
       <w:pPr>
@@ -574,23 +415,13 @@
         </w:rPr>
         <w:tab/>
       </w:r>
-      <w:proofErr w:type="spellStart"/>
-      <w:r>
-        <w:rPr>
-          <w:color w:val="000000"/>
-          <w:sz w:val="24"/>
-          <w:szCs w:val="24"/>
-        </w:rPr>
-        <w:t>lvcreate</w:t>
-      </w:r>
-      <w:proofErr w:type="spellEnd"/>
-      <w:r>
-        <w:rPr>
-          <w:color w:val="000000"/>
-          <w:sz w:val="24"/>
-          <w:szCs w:val="24"/>
-        </w:rPr>
-        <w:t xml:space="preserve"> </w:t>
+      <w:r>
+        <w:rPr>
+          <w:color w:val="000000"/>
+          <w:sz w:val="24"/>
+          <w:szCs w:val="24"/>
+        </w:rPr>
+        <w:t xml:space="preserve">lvcreate </w:t>
       </w:r>
       <w:r>
         <w:rPr>
@@ -667,7 +498,6 @@
         </w:rPr>
         <w:t xml:space="preserve">של ה </w:t>
       </w:r>
-      <w:proofErr w:type="spellStart"/>
       <w:r>
         <w:rPr>
           <w:color w:val="000000"/>
@@ -676,7 +506,6 @@
         </w:rPr>
         <w:t>dns</w:t>
       </w:r>
-      <w:proofErr w:type="spellEnd"/>
       <w:r>
         <w:rPr>
           <w:rFonts w:hint="cs"/>
@@ -696,23 +525,13 @@
         </w:rPr>
         <w:tab/>
       </w:r>
-      <w:proofErr w:type="spellStart"/>
-      <w:r>
-        <w:rPr>
-          <w:color w:val="000000"/>
-          <w:sz w:val="24"/>
-          <w:szCs w:val="24"/>
-        </w:rPr>
-        <w:t>nscd</w:t>
-      </w:r>
-      <w:proofErr w:type="spellEnd"/>
-      <w:r>
-        <w:rPr>
-          <w:color w:val="000000"/>
-          <w:sz w:val="24"/>
-          <w:szCs w:val="24"/>
-        </w:rPr>
-        <w:t xml:space="preserve"> –</w:t>
+      <w:r>
+        <w:rPr>
+          <w:color w:val="000000"/>
+          <w:sz w:val="24"/>
+          <w:szCs w:val="24"/>
+        </w:rPr>
+        <w:t>nscd –</w:t>
       </w:r>
       <w:r>
         <w:rPr>
@@ -755,19 +574,11 @@
         </w:rPr>
         <w:tab/>
       </w:r>
-      <w:proofErr w:type="spellStart"/>
       <w:r>
         <w:rPr>
           <w:rFonts w:ascii="Arial" w:hAnsi="Arial" w:cs="Arial"/>
         </w:rPr>
-        <w:t>virt</w:t>
-      </w:r>
-      <w:proofErr w:type="spellEnd"/>
-      <w:r>
-        <w:rPr>
-          <w:rFonts w:ascii="Arial" w:hAnsi="Arial" w:cs="Arial"/>
-        </w:rPr>
-        <w:t>-what</w:t>
+        <w:t>virt-what</w:t>
       </w:r>
     </w:p>
     <w:p>
@@ -804,43 +615,7 @@
           <w:sz w:val="24"/>
           <w:szCs w:val="24"/>
         </w:rPr>
-        <w:t>grep processor /proc/</w:t>
-      </w:r>
-      <w:proofErr w:type="spellStart"/>
-      <w:r>
-        <w:rPr>
-          <w:color w:val="000000"/>
-          <w:sz w:val="24"/>
-          <w:szCs w:val="24"/>
-        </w:rPr>
-        <w:t>cpuinfo</w:t>
-      </w:r>
-      <w:proofErr w:type="spellEnd"/>
-      <w:r>
-        <w:rPr>
-          <w:color w:val="000000"/>
-          <w:sz w:val="24"/>
-          <w:szCs w:val="24"/>
-        </w:rPr>
-        <w:t xml:space="preserve"> | </w:t>
-      </w:r>
-      <w:proofErr w:type="spellStart"/>
-      <w:r>
-        <w:rPr>
-          <w:color w:val="000000"/>
-          <w:sz w:val="24"/>
-          <w:szCs w:val="24"/>
-        </w:rPr>
-        <w:t>wc</w:t>
-      </w:r>
-      <w:proofErr w:type="spellEnd"/>
-      <w:r>
-        <w:rPr>
-          <w:color w:val="000000"/>
-          <w:sz w:val="24"/>
-          <w:szCs w:val="24"/>
-        </w:rPr>
-        <w:t xml:space="preserve"> </w:t>
+        <w:t xml:space="preserve">grep processor /proc/cpuinfo | wc </w:t>
       </w:r>
       <w:r>
         <w:rPr>
@@ -916,21 +691,8 @@
         <w:t>–</w:t>
       </w:r>
       <w:r>
-        <w:t>n '$.*</w:t>
-      </w:r>
-      <w:proofErr w:type="spellStart"/>
-      <w:r>
-        <w:t>dirstate</w:t>
-      </w:r>
-      <w:proofErr w:type="spellEnd"/>
-      <w:r>
-        <w:t xml:space="preserve">' </w:t>
-      </w:r>
-      <w:proofErr w:type="gramStart"/>
-      <w:r>
-        <w:t>*.pp</w:t>
-      </w:r>
-      <w:proofErr w:type="gramEnd"/>
+        <w:t>n '$.*dirstate' *.pp</w:t>
+      </w:r>
     </w:p>
     <w:p>
       <w:pPr>
@@ -1071,7 +833,6 @@
         </w:rPr>
         <w:t xml:space="preserve">; do echo </w:t>
       </w:r>
-      <w:proofErr w:type="spellStart"/>
       <w:r>
         <w:rPr>
           <w:color w:val="000000"/>
@@ -1086,16 +847,7 @@
           <w:sz w:val="24"/>
           <w:szCs w:val="24"/>
         </w:rPr>
-        <w:t>$i</w:t>
-      </w:r>
-      <w:proofErr w:type="spellEnd"/>
-      <w:r>
-        <w:rPr>
-          <w:color w:val="000000"/>
-          <w:sz w:val="24"/>
-          <w:szCs w:val="24"/>
-        </w:rPr>
-        <w:t xml:space="preserve"> &gt;&gt; servers ; done</w:t>
+        <w:t>$i &gt;&gt; servers ; done</w:t>
       </w:r>
     </w:p>
     <w:p>
@@ -1164,17 +916,8 @@
           <w:sz w:val="24"/>
           <w:szCs w:val="24"/>
         </w:rPr>
-        <w:t>-</w:t>
-      </w:r>
-      <w:proofErr w:type="spellStart"/>
-      <w:r>
-        <w:rPr>
-          <w:sz w:val="24"/>
-          <w:szCs w:val="24"/>
-        </w:rPr>
-        <w:t>i</w:t>
-      </w:r>
-      <w:proofErr w:type="spellEnd"/>
+        <w:t>-i</w:t>
+      </w:r>
       <w:r>
         <w:rPr>
           <w:rFonts w:hint="cs"/>
@@ -1192,21 +935,12 @@
         </w:rPr>
         <w:tab/>
       </w:r>
-      <w:proofErr w:type="spellStart"/>
-      <w:r>
-        <w:rPr>
-          <w:sz w:val="24"/>
-          <w:szCs w:val="24"/>
-        </w:rPr>
-        <w:t>Chattr</w:t>
-      </w:r>
-      <w:proofErr w:type="spellEnd"/>
-      <w:r>
-        <w:rPr>
-          <w:sz w:val="24"/>
-          <w:szCs w:val="24"/>
-        </w:rPr>
-        <w:t xml:space="preserve"> +I /PATH/TO/FILE</w:t>
+      <w:r>
+        <w:rPr>
+          <w:sz w:val="24"/>
+          <w:szCs w:val="24"/>
+        </w:rPr>
+        <w:t>Chattr +I /PATH/TO/FILE</w:t>
       </w:r>
     </w:p>
     <w:p>
@@ -1362,7 +1096,6 @@
         </w:tabs>
         <w:bidi/>
         <w:rPr>
-          <w:rFonts w:hint="cs"/>
           <w:sz w:val="24"/>
           <w:szCs w:val="24"/>
           <w:rtl/>
@@ -1558,13 +1291,8 @@
         </w:rPr>
         <w:tab/>
       </w:r>
-      <w:proofErr w:type="spellStart"/>
-      <w:r>
-        <w:t>getent</w:t>
-      </w:r>
-      <w:proofErr w:type="spellEnd"/>
-      <w:r>
-        <w:t xml:space="preserve"> group </w:t>
+      <w:r>
+        <w:t xml:space="preserve">getent group </w:t>
       </w:r>
       <w:r>
         <w:rPr>
@@ -1626,7 +1354,6 @@
         </w:rPr>
         <w:t>echo ${</w:t>
       </w:r>
-      <w:proofErr w:type="spellStart"/>
       <w:r>
         <w:rPr>
           <w:sz w:val="24"/>
@@ -1634,45 +1361,19 @@
         </w:rPr>
         <w:t>node_name</w:t>
       </w:r>
-      <w:proofErr w:type="spellEnd"/>
-      <w:r>
-        <w:rPr>
-          <w:sz w:val="24"/>
-          <w:szCs w:val="24"/>
-        </w:rPr>
-        <w:t>}$</w:t>
-      </w:r>
-      <w:proofErr w:type="spellStart"/>
-      <w:r>
-        <w:rPr>
-          <w:sz w:val="24"/>
-          <w:szCs w:val="24"/>
-        </w:rPr>
-        <w:t>i</w:t>
-      </w:r>
-      <w:proofErr w:type="spellEnd"/>
-      <w:r>
-        <w:rPr>
-          <w:sz w:val="24"/>
-          <w:szCs w:val="24"/>
-        </w:rPr>
-        <w:t xml:space="preserve"> &gt;&gt; /</w:t>
-      </w:r>
-      <w:proofErr w:type="spellStart"/>
-      <w:r>
-        <w:rPr>
-          <w:sz w:val="24"/>
-          <w:szCs w:val="24"/>
-        </w:rPr>
-        <w:t>tmp</w:t>
-      </w:r>
-      <w:proofErr w:type="spellEnd"/>
-      <w:r>
-        <w:rPr>
-          <w:sz w:val="24"/>
-          <w:szCs w:val="24"/>
-        </w:rPr>
-        <w:t>/Afik.txt</w:t>
+      <w:r>
+        <w:rPr>
+          <w:sz w:val="24"/>
+          <w:szCs w:val="24"/>
+        </w:rPr>
+        <w:t>}$i</w:t>
+      </w:r>
+      <w:r>
+        <w:rPr>
+          <w:sz w:val="24"/>
+          <w:szCs w:val="24"/>
+        </w:rPr>
+        <w:t xml:space="preserve"> &gt;&gt; /tmp/Afik.txt</w:t>
       </w:r>
     </w:p>
     <w:p>
@@ -1752,7 +1453,6 @@
         </w:rPr>
         <w:t xml:space="preserve">חיתוך כל שורה בפלט לפי </w:t>
       </w:r>
-      <w:proofErr w:type="spellStart"/>
       <w:r>
         <w:rPr>
           <w:sz w:val="24"/>
@@ -1760,7 +1460,6 @@
         </w:rPr>
         <w:t>delimeter</w:t>
       </w:r>
-      <w:proofErr w:type="spellEnd"/>
       <w:r>
         <w:rPr>
           <w:rFonts w:hint="cs"/>
@@ -2115,21 +1814,12 @@
         </w:rPr>
         <w:tab/>
       </w:r>
-      <w:proofErr w:type="spellStart"/>
-      <w:r>
-        <w:rPr>
-          <w:sz w:val="24"/>
-          <w:szCs w:val="24"/>
-        </w:rPr>
-        <w:t>chage</w:t>
-      </w:r>
-      <w:proofErr w:type="spellEnd"/>
-      <w:r>
-        <w:rPr>
-          <w:sz w:val="24"/>
-          <w:szCs w:val="24"/>
-        </w:rPr>
-        <w:t xml:space="preserve"> -I -1 -m 0 -M 99999 -E -1 </w:t>
+      <w:r>
+        <w:rPr>
+          <w:sz w:val="24"/>
+          <w:szCs w:val="24"/>
+        </w:rPr>
+        <w:t xml:space="preserve">chage -I -1 -m 0 -M 99999 -E -1 </w:t>
       </w:r>
       <w:r>
         <w:rPr>
@@ -2205,55 +1895,7 @@
           <w:sz w:val="24"/>
           <w:szCs w:val="24"/>
         </w:rPr>
-        <w:t>for file in /proc/*/</w:t>
-      </w:r>
-      <w:proofErr w:type="gramStart"/>
-      <w:r>
-        <w:rPr>
-          <w:sz w:val="24"/>
-          <w:szCs w:val="24"/>
-        </w:rPr>
-        <w:t>status ;</w:t>
-      </w:r>
-      <w:proofErr w:type="gramEnd"/>
-      <w:r>
-        <w:rPr>
-          <w:sz w:val="24"/>
-          <w:szCs w:val="24"/>
-        </w:rPr>
-        <w:t xml:space="preserve"> do awk '/</w:t>
-      </w:r>
-      <w:proofErr w:type="spellStart"/>
-      <w:r>
-        <w:rPr>
-          <w:sz w:val="24"/>
-          <w:szCs w:val="24"/>
-        </w:rPr>
-        <w:t>VmSwap|Name</w:t>
-      </w:r>
-      <w:proofErr w:type="spellEnd"/>
-      <w:r>
-        <w:rPr>
-          <w:sz w:val="24"/>
-          <w:szCs w:val="24"/>
-        </w:rPr>
-        <w:t>/{</w:t>
-      </w:r>
-      <w:proofErr w:type="spellStart"/>
-      <w:r>
-        <w:rPr>
-          <w:sz w:val="24"/>
-          <w:szCs w:val="24"/>
-        </w:rPr>
-        <w:t>printf</w:t>
-      </w:r>
-      <w:proofErr w:type="spellEnd"/>
-      <w:r>
-        <w:rPr>
-          <w:sz w:val="24"/>
-          <w:szCs w:val="24"/>
-        </w:rPr>
-        <w:t xml:space="preserve"> $2 " " $3}END{ print ""}' $file; done | sort </w:t>
+        <w:t xml:space="preserve">for file in /proc/*/status ; do awk '/VmSwap|Name/{printf $2 " " $3}END{ print ""}' $file; done | sort </w:t>
       </w:r>
       <w:r>
         <w:rPr>
@@ -2407,8 +2049,6 @@
         <w:tab/>
         <w:t xml:space="preserve"> Echo ‘</w:t>
       </w:r>
-      <w:proofErr w:type="spellStart"/>
-      <w:proofErr w:type="gramStart"/>
       <w:r>
         <w:rPr>
           <w:rFonts w:ascii="Arial" w:hAnsi="Arial" w:cs="Arial"/>
@@ -2433,22 +2073,12 @@
         </w:rPr>
         <w:t>password</w:t>
       </w:r>
-      <w:proofErr w:type="spellEnd"/>
-      <w:proofErr w:type="gramEnd"/>
       <w:r>
         <w:rPr>
           <w:rFonts w:ascii="Arial" w:hAnsi="Arial" w:cs="Arial"/>
         </w:rPr>
-        <w:t xml:space="preserve">’ | </w:t>
-      </w:r>
-      <w:proofErr w:type="spellStart"/>
-      <w:r>
-        <w:rPr>
-          <w:rFonts w:ascii="Arial" w:hAnsi="Arial" w:cs="Arial"/>
-        </w:rPr>
-        <w:t>chpasswd</w:t>
-      </w:r>
-      <w:proofErr w:type="spellEnd"/>
+        <w:t>’ | chpasswd</w:t>
+      </w:r>
     </w:p>
     <w:p>
       <w:pPr>
@@ -2504,21 +2134,12 @@
           <w:szCs w:val="24"/>
         </w:rPr>
       </w:pPr>
-      <w:proofErr w:type="spellStart"/>
-      <w:r>
-        <w:rPr>
-          <w:sz w:val="24"/>
-          <w:szCs w:val="24"/>
-        </w:rPr>
-        <w:t>Groupmod</w:t>
-      </w:r>
-      <w:proofErr w:type="spellEnd"/>
-      <w:r>
-        <w:rPr>
-          <w:sz w:val="24"/>
-          <w:szCs w:val="24"/>
-        </w:rPr>
-        <w:t xml:space="preserve"> –g </w:t>
+      <w:r>
+        <w:rPr>
+          <w:sz w:val="24"/>
+          <w:szCs w:val="24"/>
+        </w:rPr>
+        <w:t xml:space="preserve">Groupmod –g </w:t>
       </w:r>
       <w:r>
         <w:rPr>
@@ -2556,7 +2177,6 @@
         <w:br/>
         <w:t xml:space="preserve">find / -gid </w:t>
       </w:r>
-      <w:proofErr w:type="gramStart"/>
       <w:r>
         <w:rPr>
           <w:b/>
@@ -2580,31 +2200,7 @@
           <w:sz w:val="24"/>
           <w:szCs w:val="24"/>
         </w:rPr>
-        <w:t>!</w:t>
-      </w:r>
-      <w:proofErr w:type="gramEnd"/>
-      <w:r>
-        <w:rPr>
-          <w:sz w:val="24"/>
-          <w:szCs w:val="24"/>
-        </w:rPr>
-        <w:t xml:space="preserve"> –type l –exec </w:t>
-      </w:r>
-      <w:proofErr w:type="spellStart"/>
-      <w:r>
-        <w:rPr>
-          <w:sz w:val="24"/>
-          <w:szCs w:val="24"/>
-        </w:rPr>
-        <w:t>chgrp</w:t>
-      </w:r>
-      <w:proofErr w:type="spellEnd"/>
-      <w:r>
-        <w:rPr>
-          <w:sz w:val="24"/>
-          <w:szCs w:val="24"/>
-        </w:rPr>
-        <w:t xml:space="preserve"> </w:t>
+        <w:t xml:space="preserve">! –type l –exec chgrp </w:t>
       </w:r>
       <w:r>
         <w:rPr>
@@ -2685,35 +2281,7 @@
         <w:rPr>
           <w:rFonts w:ascii="Arial" w:hAnsi="Arial" w:cs="Arial"/>
         </w:rPr>
-        <w:t xml:space="preserve">Echo “- - </w:t>
-      </w:r>
-      <w:proofErr w:type="gramStart"/>
-      <w:r>
-        <w:rPr>
-          <w:rFonts w:ascii="Arial" w:hAnsi="Arial" w:cs="Arial"/>
-        </w:rPr>
-        <w:t>-“ &gt;</w:t>
-      </w:r>
-      <w:proofErr w:type="gramEnd"/>
-      <w:r>
-        <w:rPr>
-          <w:rFonts w:ascii="Arial" w:hAnsi="Arial" w:cs="Arial"/>
-        </w:rPr>
-        <w:t xml:space="preserve"> /sys/class/</w:t>
-      </w:r>
-      <w:proofErr w:type="spellStart"/>
-      <w:r>
-        <w:rPr>
-          <w:rFonts w:ascii="Arial" w:hAnsi="Arial" w:cs="Arial"/>
-        </w:rPr>
-        <w:t>scsi_host</w:t>
-      </w:r>
-      <w:proofErr w:type="spellEnd"/>
-      <w:r>
-        <w:rPr>
-          <w:rFonts w:ascii="Arial" w:hAnsi="Arial" w:cs="Arial"/>
-        </w:rPr>
-        <w:t>/host0/scan</w:t>
+        <w:t>Echo “- - -“ &gt; /sys/class/scsi_host/host0/scan</w:t>
       </w:r>
     </w:p>
     <w:p>
@@ -2730,61 +2298,19 @@
         <w:rPr>
           <w:rFonts w:ascii="Arial" w:hAnsi="Arial" w:cs="Arial"/>
         </w:rPr>
-        <w:t>find /sys/class/</w:t>
-      </w:r>
-      <w:proofErr w:type="spellStart"/>
+        <w:t xml:space="preserve">find /sys/class/scsi_host/host*/device/* -name rescan | xargs </w:t>
+      </w:r>
       <w:r>
         <w:rPr>
           <w:rFonts w:ascii="Arial" w:hAnsi="Arial" w:cs="Arial"/>
         </w:rPr>
-        <w:t>scsi_host</w:t>
-      </w:r>
-      <w:proofErr w:type="spellEnd"/>
+        <w:t>–</w:t>
+      </w:r>
       <w:r>
         <w:rPr>
           <w:rFonts w:ascii="Arial" w:hAnsi="Arial" w:cs="Arial"/>
         </w:rPr>
-        <w:t xml:space="preserve">/host*/device/* -name rescan | </w:t>
-      </w:r>
-      <w:proofErr w:type="spellStart"/>
-      <w:r>
-        <w:rPr>
-          <w:rFonts w:ascii="Arial" w:hAnsi="Arial" w:cs="Arial"/>
-        </w:rPr>
-        <w:t>xargs</w:t>
-      </w:r>
-      <w:proofErr w:type="spellEnd"/>
-      <w:r>
-        <w:rPr>
-          <w:rFonts w:ascii="Arial" w:hAnsi="Arial" w:cs="Arial"/>
-        </w:rPr>
-        <w:t xml:space="preserve"> </w:t>
-      </w:r>
-      <w:r>
-        <w:rPr>
-          <w:rFonts w:ascii="Arial" w:hAnsi="Arial" w:cs="Arial"/>
-        </w:rPr>
-        <w:t>–</w:t>
-      </w:r>
-      <w:r>
-        <w:rPr>
-          <w:rFonts w:ascii="Arial" w:hAnsi="Arial" w:cs="Arial"/>
-        </w:rPr>
-        <w:t xml:space="preserve">I '{}' </w:t>
-      </w:r>
-      <w:proofErr w:type="spellStart"/>
-      <w:r>
-        <w:rPr>
-          <w:rFonts w:ascii="Arial" w:hAnsi="Arial" w:cs="Arial"/>
-        </w:rPr>
-        <w:t>sh</w:t>
-      </w:r>
-      <w:proofErr w:type="spellEnd"/>
-      <w:r>
-        <w:rPr>
-          <w:rFonts w:ascii="Arial" w:hAnsi="Arial" w:cs="Arial"/>
-        </w:rPr>
-        <w:t xml:space="preserve"> </w:t>
+        <w:t xml:space="preserve">I '{}' sh </w:t>
       </w:r>
       <w:r>
         <w:rPr>
@@ -2827,7 +2353,6 @@
         </w:rPr>
         <w:t xml:space="preserve">הכנסת כל הרגליים של דיסק </w:t>
       </w:r>
-      <w:proofErr w:type="spellStart"/>
       <w:r>
         <w:rPr>
           <w:sz w:val="24"/>
@@ -2835,282 +2360,136 @@
         </w:rPr>
         <w:t>emcpower</w:t>
       </w:r>
-      <w:proofErr w:type="spellEnd"/>
-      <w:r>
-        <w:rPr>
-          <w:rFonts w:hint="cs"/>
-          <w:sz w:val="24"/>
-          <w:szCs w:val="24"/>
-          <w:rtl/>
+      <w:r>
+        <w:rPr>
+          <w:rFonts w:hint="cs"/>
+          <w:sz w:val="24"/>
+          <w:szCs w:val="24"/>
+          <w:rtl/>
+        </w:rPr>
+        <w:t xml:space="preserve"> מסויים לתוך משתנה</w:t>
+      </w:r>
+      <w:r>
+        <w:rPr>
+          <w:sz w:val="24"/>
+          <w:szCs w:val="24"/>
         </w:rPr>
         <w:t xml:space="preserve"> </w:t>
       </w:r>
-      <w:proofErr w:type="spellStart"/>
-      <w:r>
-        <w:rPr>
-          <w:rFonts w:hint="cs"/>
-          <w:sz w:val="24"/>
-          <w:szCs w:val="24"/>
-          <w:rtl/>
-        </w:rPr>
-        <w:t>מסויים</w:t>
-      </w:r>
-      <w:proofErr w:type="spellEnd"/>
-      <w:r>
-        <w:rPr>
-          <w:rFonts w:hint="cs"/>
-          <w:sz w:val="24"/>
-          <w:szCs w:val="24"/>
-          <w:rtl/>
-        </w:rPr>
-        <w:t xml:space="preserve"> לתוך משתנה</w:t>
-      </w:r>
-      <w:r>
-        <w:rPr>
-          <w:sz w:val="24"/>
-          <w:szCs w:val="24"/>
+      <w:r>
+        <w:rPr>
+          <w:rFonts w:hint="cs"/>
+          <w:sz w:val="24"/>
+          <w:szCs w:val="24"/>
+          <w:rtl/>
+        </w:rPr>
+        <w:t xml:space="preserve"> (כולל </w:t>
+      </w:r>
+      <w:r>
+        <w:rPr>
+          <w:sz w:val="24"/>
+          <w:szCs w:val="24"/>
+        </w:rPr>
+        <w:t>/dev/</w:t>
+      </w:r>
+      <w:r>
+        <w:rPr>
+          <w:rFonts w:hint="cs"/>
+          <w:sz w:val="24"/>
+          <w:szCs w:val="24"/>
+          <w:rtl/>
+        </w:rPr>
+        <w:t xml:space="preserve"> לפני)</w:t>
+      </w:r>
+      <w:r>
+        <w:rPr>
+          <w:rFonts w:hint="cs"/>
+          <w:sz w:val="24"/>
+          <w:szCs w:val="24"/>
+          <w:rtl/>
+        </w:rPr>
+        <w:t>:</w:t>
+      </w:r>
+    </w:p>
+    <w:p>
+      <w:pPr>
+        <w:spacing w:after="120" w:line="240" w:lineRule="auto"/>
+        <w:rPr>
+          <w:color w:val="000000"/>
+          <w:sz w:val="24"/>
+          <w:szCs w:val="24"/>
+        </w:rPr>
+      </w:pPr>
+      <w:r>
+        <w:rPr>
+          <w:color w:val="000000"/>
+          <w:sz w:val="24"/>
+          <w:szCs w:val="24"/>
+        </w:rPr>
+        <w:t>afik=$(powermt display dev=emcpower</w:t>
+      </w:r>
+      <w:r>
+        <w:rPr>
+          <w:b/>
+          <w:bCs/>
+          <w:color w:val="FF0000"/>
+          <w:sz w:val="24"/>
+          <w:szCs w:val="24"/>
+        </w:rPr>
+        <w:t>X</w:t>
+      </w:r>
+      <w:r>
+        <w:rPr>
+          <w:color w:val="000000"/>
+          <w:sz w:val="24"/>
+          <w:szCs w:val="24"/>
+        </w:rPr>
+        <w:t xml:space="preserve"> | grep sd | awk '{ print "/dev/"$3 }' | xargs)</w:t>
+      </w:r>
+    </w:p>
+    <w:p>
+      <w:pPr>
+        <w:spacing w:after="120" w:line="240" w:lineRule="auto"/>
+      </w:pPr>
+      <w:r>
+        <w:t>[</w:t>
+      </w:r>
+      <w:r>
+        <w:rPr>
+          <w:color w:val="000000"/>
+          <w:sz w:val="24"/>
+          <w:szCs w:val="24"/>
+        </w:rPr>
+        <w:t xml:space="preserve">iostat </w:t>
+      </w:r>
+      <w:r>
+        <w:rPr>
+          <w:color w:val="000000"/>
+          <w:sz w:val="24"/>
+          <w:szCs w:val="24"/>
+        </w:rPr>
+        <w:t>–</w:t>
+      </w:r>
+      <w:r>
+        <w:rPr>
+          <w:color w:val="000000"/>
+          <w:sz w:val="24"/>
+          <w:szCs w:val="24"/>
+        </w:rPr>
+        <w:t>x 1 $(echo $afik)</w:t>
+      </w:r>
+      <w:r>
+        <w:t>]</w:t>
+      </w:r>
+      <w:r>
+        <w:rPr>
+          <w:rFonts w:hint="cs"/>
+          <w:rtl/>
         </w:rPr>
         <w:t xml:space="preserve"> </w:t>
       </w:r>
       <w:r>
-        <w:rPr>
-          <w:rFonts w:hint="cs"/>
-          <w:sz w:val="24"/>
-          <w:szCs w:val="24"/>
-          <w:rtl/>
-        </w:rPr>
-        <w:t xml:space="preserve"> (כולל </w:t>
-      </w:r>
-      <w:r>
-        <w:rPr>
-          <w:sz w:val="24"/>
-          <w:szCs w:val="24"/>
-        </w:rPr>
-        <w:t>/dev/</w:t>
-      </w:r>
-      <w:r>
-        <w:rPr>
-          <w:rFonts w:hint="cs"/>
-          <w:sz w:val="24"/>
-          <w:szCs w:val="24"/>
-          <w:rtl/>
-        </w:rPr>
-        <w:t xml:space="preserve"> לפני)</w:t>
-      </w:r>
-      <w:r>
-        <w:rPr>
-          <w:rFonts w:hint="cs"/>
-          <w:sz w:val="24"/>
-          <w:szCs w:val="24"/>
-          <w:rtl/>
-        </w:rPr>
-        <w:t>:</w:t>
-      </w:r>
-    </w:p>
-    <w:p>
-      <w:pPr>
-        <w:spacing w:after="120" w:line="240" w:lineRule="auto"/>
-        <w:rPr>
-          <w:color w:val="000000"/>
-          <w:sz w:val="24"/>
-          <w:szCs w:val="24"/>
-        </w:rPr>
-      </w:pPr>
-      <w:proofErr w:type="spellStart"/>
-      <w:r>
-        <w:rPr>
-          <w:color w:val="000000"/>
-          <w:sz w:val="24"/>
-          <w:szCs w:val="24"/>
-        </w:rPr>
-        <w:t>afik</w:t>
-      </w:r>
-      <w:proofErr w:type="spellEnd"/>
-      <w:r>
-        <w:rPr>
-          <w:color w:val="000000"/>
-          <w:sz w:val="24"/>
-          <w:szCs w:val="24"/>
-        </w:rPr>
-        <w:t>=$(</w:t>
-      </w:r>
-      <w:proofErr w:type="spellStart"/>
-      <w:r>
-        <w:rPr>
-          <w:color w:val="000000"/>
-          <w:sz w:val="24"/>
-          <w:szCs w:val="24"/>
-        </w:rPr>
-        <w:t>powermt</w:t>
-      </w:r>
-      <w:proofErr w:type="spellEnd"/>
-      <w:r>
-        <w:rPr>
-          <w:color w:val="000000"/>
-          <w:sz w:val="24"/>
-          <w:szCs w:val="24"/>
-        </w:rPr>
-        <w:t xml:space="preserve"> display dev=</w:t>
-      </w:r>
-      <w:proofErr w:type="spellStart"/>
-      <w:r>
-        <w:rPr>
-          <w:color w:val="000000"/>
-          <w:sz w:val="24"/>
-          <w:szCs w:val="24"/>
-        </w:rPr>
-        <w:t>emcpower</w:t>
-      </w:r>
-      <w:r>
-        <w:rPr>
-          <w:b/>
-          <w:bCs/>
-          <w:color w:val="FF0000"/>
-          <w:sz w:val="24"/>
-          <w:szCs w:val="24"/>
-        </w:rPr>
-        <w:t>X</w:t>
-      </w:r>
-      <w:proofErr w:type="spellEnd"/>
-      <w:r>
-        <w:rPr>
-          <w:color w:val="000000"/>
-          <w:sz w:val="24"/>
-          <w:szCs w:val="24"/>
-        </w:rPr>
-        <w:t xml:space="preserve"> | grep </w:t>
-      </w:r>
-      <w:proofErr w:type="spellStart"/>
-      <w:r>
-        <w:rPr>
-          <w:color w:val="000000"/>
-          <w:sz w:val="24"/>
-          <w:szCs w:val="24"/>
-        </w:rPr>
-        <w:t>sd</w:t>
-      </w:r>
-      <w:proofErr w:type="spellEnd"/>
-      <w:r>
-        <w:rPr>
-          <w:color w:val="000000"/>
-          <w:sz w:val="24"/>
-          <w:szCs w:val="24"/>
-        </w:rPr>
-        <w:t xml:space="preserve"> | awk </w:t>
-      </w:r>
-      <w:proofErr w:type="gramStart"/>
-      <w:r>
-        <w:rPr>
-          <w:color w:val="000000"/>
-          <w:sz w:val="24"/>
-          <w:szCs w:val="24"/>
-        </w:rPr>
-        <w:t>'{ print</w:t>
-      </w:r>
-      <w:proofErr w:type="gramEnd"/>
-      <w:r>
-        <w:rPr>
-          <w:color w:val="000000"/>
-          <w:sz w:val="24"/>
-          <w:szCs w:val="24"/>
-        </w:rPr>
-        <w:t xml:space="preserve"> "/dev/"$3 }' | </w:t>
-      </w:r>
-      <w:proofErr w:type="spellStart"/>
-      <w:r>
-        <w:rPr>
-          <w:color w:val="000000"/>
-          <w:sz w:val="24"/>
-          <w:szCs w:val="24"/>
-        </w:rPr>
-        <w:t>xargs</w:t>
-      </w:r>
-      <w:proofErr w:type="spellEnd"/>
-      <w:r>
-        <w:rPr>
-          <w:color w:val="000000"/>
-          <w:sz w:val="24"/>
-          <w:szCs w:val="24"/>
-        </w:rPr>
-        <w:t>)</w:t>
-      </w:r>
-    </w:p>
-    <w:p>
-      <w:pPr>
-        <w:spacing w:after="120" w:line="240" w:lineRule="auto"/>
-      </w:pPr>
-      <w:r>
-        <w:t>[</w:t>
-      </w:r>
-      <w:proofErr w:type="spellStart"/>
-      <w:r>
-        <w:rPr>
-          <w:color w:val="000000"/>
-          <w:sz w:val="24"/>
-          <w:szCs w:val="24"/>
-        </w:rPr>
-        <w:t>iostat</w:t>
-      </w:r>
-      <w:proofErr w:type="spellEnd"/>
-      <w:r>
-        <w:rPr>
-          <w:color w:val="000000"/>
-          <w:sz w:val="24"/>
-          <w:szCs w:val="24"/>
-        </w:rPr>
-        <w:t xml:space="preserve"> </w:t>
-      </w:r>
-      <w:r>
-        <w:rPr>
-          <w:color w:val="000000"/>
-          <w:sz w:val="24"/>
-          <w:szCs w:val="24"/>
-        </w:rPr>
-        <w:t>–</w:t>
-      </w:r>
-      <w:r>
-        <w:rPr>
-          <w:color w:val="000000"/>
-          <w:sz w:val="24"/>
-          <w:szCs w:val="24"/>
-        </w:rPr>
-        <w:t>x 1 $(echo $</w:t>
-      </w:r>
-      <w:proofErr w:type="spellStart"/>
-      <w:r>
-        <w:rPr>
-          <w:color w:val="000000"/>
-          <w:sz w:val="24"/>
-          <w:szCs w:val="24"/>
-        </w:rPr>
-        <w:t>afik</w:t>
-      </w:r>
-      <w:proofErr w:type="spellEnd"/>
-      <w:proofErr w:type="gramStart"/>
-      <w:r>
-        <w:rPr>
-          <w:color w:val="000000"/>
-          <w:sz w:val="24"/>
-          <w:szCs w:val="24"/>
-        </w:rPr>
-        <w:t>)</w:t>
-      </w:r>
-      <w:r>
-        <w:t>]</w:t>
-      </w:r>
-      <w:r>
-        <w:rPr>
-          <w:rFonts w:hint="cs"/>
-          <w:rtl/>
-        </w:rPr>
-        <w:t xml:space="preserve"> </w:t>
-      </w:r>
-      <w:r>
-        <w:t xml:space="preserve"> -</w:t>
-      </w:r>
-      <w:proofErr w:type="gramEnd"/>
-      <w:r>
-        <w:t xml:space="preserve"> </w:t>
+        <w:t xml:space="preserve"> - </w:t>
       </w:r>
       <w:r>
         <w:rPr>
@@ -3242,23 +2621,13 @@
         </w:rPr>
         <w:t xml:space="preserve">; do </w:t>
       </w:r>
-      <w:proofErr w:type="spellStart"/>
-      <w:r>
-        <w:rPr>
-          <w:color w:val="000000"/>
-          <w:sz w:val="24"/>
-          <w:szCs w:val="24"/>
-        </w:rPr>
-        <w:t>wget</w:t>
-      </w:r>
-      <w:proofErr w:type="spellEnd"/>
-      <w:r>
-        <w:rPr>
-          <w:color w:val="000000"/>
-          <w:sz w:val="24"/>
-          <w:szCs w:val="24"/>
-        </w:rPr>
-        <w:t xml:space="preserve"> –o </w:t>
+      <w:r>
+        <w:rPr>
+          <w:color w:val="000000"/>
+          <w:sz w:val="24"/>
+          <w:szCs w:val="24"/>
+        </w:rPr>
+        <w:t xml:space="preserve">wget –o </w:t>
       </w:r>
       <w:hyperlink r:id="rId4" w:history="1">
         <w:r>
@@ -3350,29 +2719,12 @@
           <w:szCs w:val="24"/>
         </w:rPr>
       </w:pPr>
-      <w:proofErr w:type="spellStart"/>
-      <w:r>
-        <w:rPr>
-          <w:sz w:val="24"/>
-          <w:szCs w:val="24"/>
-        </w:rPr>
-        <w:t>Fdisk</w:t>
-      </w:r>
-      <w:proofErr w:type="spellEnd"/>
-      <w:r>
-        <w:rPr>
-          <w:sz w:val="24"/>
-          <w:szCs w:val="24"/>
-        </w:rPr>
-        <w:t xml:space="preserve"> /dev/</w:t>
-      </w:r>
-      <w:proofErr w:type="spellStart"/>
-      <w:r>
-        <w:rPr>
-          <w:sz w:val="24"/>
-          <w:szCs w:val="24"/>
-        </w:rPr>
-        <w:t>sd</w:t>
+      <w:r>
+        <w:rPr>
+          <w:sz w:val="24"/>
+          <w:szCs w:val="24"/>
+        </w:rPr>
+        <w:t>Fdisk /dev/sd</w:t>
       </w:r>
       <w:r>
         <w:rPr>
@@ -3384,7 +2736,6 @@
         </w:rPr>
         <w:t>X</w:t>
       </w:r>
-      <w:proofErr w:type="spellEnd"/>
       <w:r>
         <w:rPr>
           <w:sz w:val="24"/>
@@ -3470,22 +2821,13 @@
         </w:rPr>
         <w:br/>
       </w:r>
-      <w:proofErr w:type="spellStart"/>
       <w:r>
         <w:rPr>
           <w:sz w:val="24"/>
           <w:szCs w:val="24"/>
         </w:rPr>
         <w:lastRenderedPageBreak/>
-        <w:t>mkswap</w:t>
-      </w:r>
-      <w:proofErr w:type="spellEnd"/>
-      <w:r>
-        <w:rPr>
-          <w:sz w:val="24"/>
-          <w:szCs w:val="24"/>
-        </w:rPr>
-        <w:t xml:space="preserve"> /dev/sd</w:t>
+        <w:t>mkswap /dev/sd</w:t>
       </w:r>
       <w:r>
         <w:rPr>
@@ -3511,21 +2853,12 @@
         </w:rPr>
         <w:br/>
       </w:r>
-      <w:proofErr w:type="spellStart"/>
-      <w:r>
-        <w:rPr>
-          <w:sz w:val="24"/>
-          <w:szCs w:val="24"/>
-        </w:rPr>
-        <w:t>swapon</w:t>
-      </w:r>
-      <w:proofErr w:type="spellEnd"/>
-      <w:r>
-        <w:rPr>
-          <w:sz w:val="24"/>
-          <w:szCs w:val="24"/>
-        </w:rPr>
-        <w:t xml:space="preserve"> /dev/sd</w:t>
+      <w:r>
+        <w:rPr>
+          <w:sz w:val="24"/>
+          <w:szCs w:val="24"/>
+        </w:rPr>
+        <w:t>swapon /dev/sd</w:t>
       </w:r>
       <w:r>
         <w:rPr>
@@ -3607,7 +2940,6 @@
         </w:rPr>
         <w:t xml:space="preserve"> (</w:t>
       </w:r>
-      <w:proofErr w:type="spellStart"/>
       <w:r>
         <w:rPr>
           <w:sz w:val="24"/>
@@ -3615,7 +2947,6 @@
         </w:rPr>
         <w:t>gdisk</w:t>
       </w:r>
-      <w:proofErr w:type="spellEnd"/>
       <w:r>
         <w:rPr>
           <w:rFonts w:hint="cs"/>
@@ -3638,21 +2969,12 @@
           <w:rtl/>
         </w:rPr>
       </w:pPr>
-      <w:proofErr w:type="spellStart"/>
-      <w:r>
-        <w:rPr>
-          <w:sz w:val="24"/>
-          <w:szCs w:val="24"/>
-        </w:rPr>
-        <w:t>Sgdisk</w:t>
-      </w:r>
-      <w:proofErr w:type="spellEnd"/>
-      <w:r>
-        <w:rPr>
-          <w:sz w:val="24"/>
-          <w:szCs w:val="24"/>
-        </w:rPr>
-        <w:t xml:space="preserve"> </w:t>
+      <w:r>
+        <w:rPr>
+          <w:sz w:val="24"/>
+          <w:szCs w:val="24"/>
+        </w:rPr>
+        <w:t xml:space="preserve">Sgdisk </w:t>
       </w:r>
       <w:r>
         <w:rPr>
@@ -3666,15 +2988,7 @@
           <w:sz w:val="24"/>
           <w:szCs w:val="24"/>
         </w:rPr>
-        <w:t>Z /dev/</w:t>
-      </w:r>
-      <w:proofErr w:type="spellStart"/>
-      <w:r>
-        <w:rPr>
-          <w:sz w:val="24"/>
-          <w:szCs w:val="24"/>
-        </w:rPr>
-        <w:t>sd</w:t>
+        <w:t>Z /dev/sd</w:t>
       </w:r>
       <w:r>
         <w:rPr>
@@ -3686,29 +3000,13 @@
         </w:rPr>
         <w:t>X</w:t>
       </w:r>
-      <w:proofErr w:type="spellEnd"/>
       <w:r>
         <w:rPr>
           <w:sz w:val="24"/>
           <w:szCs w:val="24"/>
         </w:rPr>
         <w:br/>
-      </w:r>
-      <w:proofErr w:type="spellStart"/>
-      <w:r>
-        <w:rPr>
-          <w:sz w:val="24"/>
-          <w:szCs w:val="24"/>
-        </w:rPr>
-        <w:t>sgdisk</w:t>
-      </w:r>
-      <w:proofErr w:type="spellEnd"/>
-      <w:r>
-        <w:rPr>
-          <w:sz w:val="24"/>
-          <w:szCs w:val="24"/>
-        </w:rPr>
-        <w:t xml:space="preserve"> </w:t>
+        <w:t xml:space="preserve">sgdisk </w:t>
       </w:r>
       <w:r>
         <w:rPr>
@@ -3722,15 +3020,7 @@
           <w:sz w:val="24"/>
           <w:szCs w:val="24"/>
         </w:rPr>
-        <w:t>R /dev/</w:t>
-      </w:r>
-      <w:proofErr w:type="spellStart"/>
-      <w:r>
-        <w:rPr>
-          <w:sz w:val="24"/>
-          <w:szCs w:val="24"/>
-        </w:rPr>
-        <w:t>sd</w:t>
+        <w:t>R /dev/sd</w:t>
       </w:r>
       <w:r>
         <w:rPr>
@@ -3742,7 +3032,6 @@
         </w:rPr>
         <w:t>X</w:t>
       </w:r>
-      <w:proofErr w:type="spellEnd"/>
     </w:p>
     <w:p>
       <w:pPr>
@@ -3880,37 +3169,12 @@
           <w:szCs w:val="24"/>
         </w:rPr>
       </w:pPr>
-      <w:proofErr w:type="spellStart"/>
-      <w:r>
-        <w:rPr>
-          <w:sz w:val="24"/>
-          <w:szCs w:val="24"/>
-        </w:rPr>
-        <w:t>newString</w:t>
-      </w:r>
-      <w:proofErr w:type="spellEnd"/>
-      <w:r>
-        <w:rPr>
-          <w:sz w:val="24"/>
-          <w:szCs w:val="24"/>
-        </w:rPr>
-        <w:t>=${string</w:t>
-      </w:r>
-      <w:proofErr w:type="gramStart"/>
-      <w:r>
-        <w:rPr>
-          <w:sz w:val="24"/>
-          <w:szCs w:val="24"/>
-        </w:rPr>
-        <w:t>#”$</w:t>
-      </w:r>
-      <w:proofErr w:type="gramEnd"/>
-      <w:r>
-        <w:rPr>
-          <w:sz w:val="24"/>
-          <w:szCs w:val="24"/>
-        </w:rPr>
-        <w:t>prefix”} #Remove from start.</w:t>
+      <w:r>
+        <w:rPr>
+          <w:sz w:val="24"/>
+          <w:szCs w:val="24"/>
+        </w:rPr>
+        <w:t>newString=${string#”$prefix”} #Remove from start.</w:t>
       </w:r>
     </w:p>
     <w:p>
@@ -3922,37 +3186,12 @@
           <w:rtl/>
         </w:rPr>
       </w:pPr>
-      <w:proofErr w:type="spellStart"/>
-      <w:r>
-        <w:rPr>
-          <w:sz w:val="24"/>
-          <w:szCs w:val="24"/>
-        </w:rPr>
-        <w:t>newString</w:t>
-      </w:r>
-      <w:proofErr w:type="spellEnd"/>
-      <w:r>
-        <w:rPr>
-          <w:sz w:val="24"/>
-          <w:szCs w:val="24"/>
-        </w:rPr>
-        <w:t>=${string</w:t>
-      </w:r>
-      <w:proofErr w:type="gramStart"/>
-      <w:r>
-        <w:rPr>
-          <w:sz w:val="24"/>
-          <w:szCs w:val="24"/>
-        </w:rPr>
-        <w:t>%”$</w:t>
-      </w:r>
-      <w:proofErr w:type="gramEnd"/>
-      <w:r>
-        <w:rPr>
-          <w:sz w:val="24"/>
-          <w:szCs w:val="24"/>
-        </w:rPr>
-        <w:t>suffix”} #Remove from the end.</w:t>
+      <w:r>
+        <w:rPr>
+          <w:sz w:val="24"/>
+          <w:szCs w:val="24"/>
+        </w:rPr>
+        <w:t>newString=${string%”$suffix”} #Remove from the end.</w:t>
       </w:r>
     </w:p>
     <w:p>
@@ -4043,71 +3282,12 @@
         </w:rPr>
         <w:t>–</w:t>
       </w:r>
-      <w:proofErr w:type="spellStart"/>
-      <w:r>
-        <w:rPr>
-          <w:sz w:val="24"/>
-          <w:szCs w:val="24"/>
-        </w:rPr>
-        <w:t>vm</w:t>
-      </w:r>
-      <w:proofErr w:type="spellEnd"/>
-      <w:r>
-        <w:rPr>
-          <w:sz w:val="24"/>
-          <w:szCs w:val="24"/>
-        </w:rPr>
-        <w:t>-bytes $(awk '/</w:t>
-      </w:r>
-      <w:proofErr w:type="spellStart"/>
-      <w:r>
-        <w:rPr>
-          <w:sz w:val="24"/>
-          <w:szCs w:val="24"/>
-        </w:rPr>
-        <w:t>MemFree</w:t>
-      </w:r>
-      <w:proofErr w:type="spellEnd"/>
-      <w:proofErr w:type="gramStart"/>
-      <w:r>
-        <w:rPr>
-          <w:sz w:val="24"/>
-          <w:szCs w:val="24"/>
-        </w:rPr>
-        <w:t>/{</w:t>
-      </w:r>
-      <w:proofErr w:type="spellStart"/>
-      <w:proofErr w:type="gramEnd"/>
-      <w:r>
-        <w:rPr>
-          <w:sz w:val="24"/>
-          <w:szCs w:val="24"/>
-        </w:rPr>
-        <w:t>printf</w:t>
-      </w:r>
-      <w:proofErr w:type="spellEnd"/>
-      <w:r>
-        <w:rPr>
-          <w:sz w:val="24"/>
-          <w:szCs w:val="24"/>
-        </w:rPr>
-        <w:t xml:space="preserve"> "%d\n", $2 * 8;}' &lt; /proc/</w:t>
-      </w:r>
-      <w:proofErr w:type="spellStart"/>
-      <w:r>
-        <w:rPr>
-          <w:sz w:val="24"/>
-          <w:szCs w:val="24"/>
-        </w:rPr>
-        <w:t>meminfo</w:t>
-      </w:r>
-      <w:proofErr w:type="spellEnd"/>
-      <w:r>
-        <w:rPr>
-          <w:sz w:val="24"/>
-          <w:szCs w:val="24"/>
-        </w:rPr>
-        <w:t xml:space="preserve">)k </w:t>
+      <w:r>
+        <w:rPr>
+          <w:sz w:val="24"/>
+          <w:szCs w:val="24"/>
+        </w:rPr>
+        <w:t xml:space="preserve">vm-bytes $(awk '/MemFree/{printf "%d\n", $2 * 8;}' &lt; /proc/meminfo)k </w:t>
       </w:r>
       <w:r>
         <w:rPr>
@@ -4116,21 +3296,12 @@
         </w:rPr>
         <w:t>–</w:t>
       </w:r>
-      <w:proofErr w:type="spellStart"/>
-      <w:r>
-        <w:rPr>
-          <w:sz w:val="24"/>
-          <w:szCs w:val="24"/>
-        </w:rPr>
-        <w:t>vm</w:t>
-      </w:r>
-      <w:proofErr w:type="spellEnd"/>
-      <w:r>
-        <w:rPr>
-          <w:sz w:val="24"/>
-          <w:szCs w:val="24"/>
-        </w:rPr>
-        <w:t xml:space="preserve">-keep </w:t>
+      <w:r>
+        <w:rPr>
+          <w:sz w:val="24"/>
+          <w:szCs w:val="24"/>
+        </w:rPr>
+        <w:t xml:space="preserve">vm-keep </w:t>
       </w:r>
       <w:r>
         <w:rPr>
@@ -4255,7 +3426,6 @@
         </w:rPr>
         <w:t xml:space="preserve">/a </w:t>
       </w:r>
-      <w:proofErr w:type="spellStart"/>
       <w:r>
         <w:rPr>
           <w:b/>
@@ -4266,7 +3436,6 @@
         </w:rPr>
         <w:t>newLineAdded</w:t>
       </w:r>
-      <w:proofErr w:type="spellEnd"/>
       <w:r>
         <w:rPr>
           <w:sz w:val="24"/>
@@ -4274,7 +3443,6 @@
         </w:rPr>
         <w:t>' /</w:t>
       </w:r>
-      <w:proofErr w:type="spellStart"/>
       <w:r>
         <w:rPr>
           <w:sz w:val="24"/>
@@ -4282,7 +3450,6 @@
         </w:rPr>
         <w:t>tmp</w:t>
       </w:r>
-      <w:proofErr w:type="spellEnd"/>
       <w:r>
         <w:rPr>
           <w:sz w:val="24"/>
@@ -4364,25 +3531,8 @@
           <w:sz w:val="24"/>
           <w:szCs w:val="24"/>
         </w:rPr>
-        <w:t>/</w:t>
-      </w:r>
-      <w:proofErr w:type="spellStart"/>
-      <w:r>
-        <w:rPr>
-          <w:sz w:val="24"/>
-          <w:szCs w:val="24"/>
-        </w:rPr>
-        <w:t>i</w:t>
-      </w:r>
-      <w:proofErr w:type="spellEnd"/>
-      <w:r>
-        <w:rPr>
-          <w:sz w:val="24"/>
-          <w:szCs w:val="24"/>
-        </w:rPr>
-        <w:t>\</w:t>
-      </w:r>
-      <w:proofErr w:type="spellStart"/>
+        <w:t>/i\</w:t>
+      </w:r>
       <w:r>
         <w:rPr>
           <w:b/>
@@ -4393,29 +3543,12 @@
         </w:rPr>
         <w:t>newLineAdded</w:t>
       </w:r>
-      <w:proofErr w:type="spellEnd"/>
-      <w:r>
-        <w:rPr>
-          <w:sz w:val="24"/>
-          <w:szCs w:val="24"/>
-        </w:rPr>
-        <w:t>” /</w:t>
-      </w:r>
-      <w:proofErr w:type="spellStart"/>
-      <w:r>
-        <w:rPr>
-          <w:sz w:val="24"/>
-          <w:szCs w:val="24"/>
-        </w:rPr>
-        <w:t>tmp</w:t>
-      </w:r>
-      <w:proofErr w:type="spellEnd"/>
-      <w:r>
-        <w:rPr>
-          <w:sz w:val="24"/>
-          <w:szCs w:val="24"/>
-        </w:rPr>
-        <w:t>/Afik.txt</w:t>
+      <w:r>
+        <w:rPr>
+          <w:sz w:val="24"/>
+          <w:szCs w:val="24"/>
+        </w:rPr>
+        <w:t>” /tmp/Afik.txt</w:t>
       </w:r>
     </w:p>
     <w:p>
@@ -4483,15 +3616,7 @@
           <w:sz w:val="24"/>
           <w:szCs w:val="24"/>
         </w:rPr>
-        <w:t>Sed -I “</w:t>
-      </w:r>
-      <w:proofErr w:type="gramStart"/>
-      <w:r>
-        <w:rPr>
-          <w:sz w:val="24"/>
-          <w:szCs w:val="24"/>
-        </w:rPr>
-        <w:t>/”</w:t>
+        <w:t>Sed -I “/”</w:t>
       </w:r>
       <w:r>
         <w:rPr>
@@ -4503,29 +3628,12 @@
         </w:rPr>
         <w:t>string</w:t>
       </w:r>
-      <w:proofErr w:type="gramEnd"/>
-      <w:r>
-        <w:rPr>
-          <w:sz w:val="24"/>
-          <w:szCs w:val="24"/>
-        </w:rPr>
-        <w:t>”/,+5d” /</w:t>
-      </w:r>
-      <w:proofErr w:type="spellStart"/>
-      <w:r>
-        <w:rPr>
-          <w:sz w:val="24"/>
-          <w:szCs w:val="24"/>
-        </w:rPr>
-        <w:t>tmp</w:t>
-      </w:r>
-      <w:proofErr w:type="spellEnd"/>
-      <w:r>
-        <w:rPr>
-          <w:sz w:val="24"/>
-          <w:szCs w:val="24"/>
-        </w:rPr>
-        <w:t>/Afik.txt</w:t>
+      <w:r>
+        <w:rPr>
+          <w:sz w:val="24"/>
+          <w:szCs w:val="24"/>
+        </w:rPr>
+        <w:t>”/,+5d” /tmp/Afik.txt</w:t>
       </w:r>
     </w:p>
     <w:p>
@@ -4556,7 +3664,6 @@
         </w:rPr>
         <w:t xml:space="preserve">הכנסת ערך לרשימת קבצים עם </w:t>
       </w:r>
-      <w:proofErr w:type="spellStart"/>
       <w:r>
         <w:rPr>
           <w:sz w:val="24"/>
@@ -4564,7 +3671,6 @@
         </w:rPr>
         <w:t>Xargs</w:t>
       </w:r>
-      <w:proofErr w:type="spellEnd"/>
       <w:r>
         <w:rPr>
           <w:rFonts w:hint="cs"/>
@@ -4588,39 +3694,7 @@
           <w:sz w:val="24"/>
           <w:szCs w:val="24"/>
         </w:rPr>
-        <w:t>ls /proc/sys/net/ipv6/conf/ | grep eth | /</w:t>
-      </w:r>
-      <w:proofErr w:type="spellStart"/>
-      <w:r>
-        <w:rPr>
-          <w:sz w:val="24"/>
-          <w:szCs w:val="24"/>
-        </w:rPr>
-        <w:t>usr</w:t>
-      </w:r>
-      <w:proofErr w:type="spellEnd"/>
-      <w:r>
-        <w:rPr>
-          <w:sz w:val="24"/>
-          <w:szCs w:val="24"/>
-        </w:rPr>
-        <w:t>/bin/</w:t>
-      </w:r>
-      <w:proofErr w:type="spellStart"/>
-      <w:r>
-        <w:rPr>
-          <w:sz w:val="24"/>
-          <w:szCs w:val="24"/>
-        </w:rPr>
-        <w:t>xargs</w:t>
-      </w:r>
-      <w:proofErr w:type="spellEnd"/>
-      <w:r>
-        <w:rPr>
-          <w:sz w:val="24"/>
-          <w:szCs w:val="24"/>
-        </w:rPr>
-        <w:t xml:space="preserve"> </w:t>
+        <w:t xml:space="preserve">ls /proc/sys/net/ipv6/conf/ | grep eth | /usr/bin/xargs </w:t>
       </w:r>
       <w:r>
         <w:rPr>
@@ -4634,23 +3708,7 @@
           <w:sz w:val="24"/>
           <w:szCs w:val="24"/>
         </w:rPr>
-        <w:t>I {} /bin/</w:t>
-      </w:r>
-      <w:proofErr w:type="spellStart"/>
-      <w:r>
-        <w:rPr>
-          <w:sz w:val="24"/>
-          <w:szCs w:val="24"/>
-        </w:rPr>
-        <w:t>sh</w:t>
-      </w:r>
-      <w:proofErr w:type="spellEnd"/>
-      <w:r>
-        <w:rPr>
-          <w:sz w:val="24"/>
-          <w:szCs w:val="24"/>
-        </w:rPr>
-        <w:t xml:space="preserve"> </w:t>
+        <w:t xml:space="preserve">I {} /bin/sh </w:t>
       </w:r>
       <w:r>
         <w:rPr>
@@ -4664,23 +3722,7 @@
           <w:sz w:val="24"/>
           <w:szCs w:val="24"/>
         </w:rPr>
-        <w:t>c 'echo 1 &gt; /proc/sys/net/ipv6/conf</w:t>
-      </w:r>
-      <w:proofErr w:type="gramStart"/>
-      <w:r>
-        <w:rPr>
-          <w:sz w:val="24"/>
-          <w:szCs w:val="24"/>
-        </w:rPr>
-        <w:t>/{</w:t>
-      </w:r>
-      <w:proofErr w:type="gramEnd"/>
-      <w:r>
-        <w:rPr>
-          <w:sz w:val="24"/>
-          <w:szCs w:val="24"/>
-        </w:rPr>
-        <w:t>}/disable_ipv6</w:t>
+        <w:t>c 'echo 1 &gt; /proc/sys/net/ipv6/conf/{}/disable_ipv6</w:t>
       </w:r>
     </w:p>
     <w:p>
@@ -4713,7 +3755,6 @@
         </w:rPr>
         <w:t xml:space="preserve">שימוש ב </w:t>
       </w:r>
-      <w:proofErr w:type="spellStart"/>
       <w:r>
         <w:rPr>
           <w:sz w:val="24"/>
@@ -4721,7 +3762,6 @@
         </w:rPr>
         <w:t>xargs</w:t>
       </w:r>
-      <w:proofErr w:type="spellEnd"/>
       <w:r>
         <w:rPr>
           <w:rFonts w:hint="cs"/>
@@ -4745,23 +3785,7 @@
           <w:sz w:val="24"/>
           <w:szCs w:val="24"/>
         </w:rPr>
-        <w:t xml:space="preserve">cat a | </w:t>
-      </w:r>
-      <w:proofErr w:type="spellStart"/>
-      <w:r>
-        <w:rPr>
-          <w:sz w:val="24"/>
-          <w:szCs w:val="24"/>
-        </w:rPr>
-        <w:t>xargs</w:t>
-      </w:r>
-      <w:proofErr w:type="spellEnd"/>
-      <w:r>
-        <w:rPr>
-          <w:sz w:val="24"/>
-          <w:szCs w:val="24"/>
-        </w:rPr>
-        <w:t xml:space="preserve"> </w:t>
+        <w:t xml:space="preserve">cat a | xargs </w:t>
       </w:r>
       <w:r>
         <w:rPr>
@@ -4775,23 +3799,7 @@
           <w:sz w:val="24"/>
           <w:szCs w:val="24"/>
         </w:rPr>
-        <w:t>I {} /bin/</w:t>
-      </w:r>
-      <w:proofErr w:type="spellStart"/>
-      <w:r>
-        <w:rPr>
-          <w:sz w:val="24"/>
-          <w:szCs w:val="24"/>
-        </w:rPr>
-        <w:t>sh</w:t>
-      </w:r>
-      <w:proofErr w:type="spellEnd"/>
-      <w:r>
-        <w:rPr>
-          <w:sz w:val="24"/>
-          <w:szCs w:val="24"/>
-        </w:rPr>
-        <w:t xml:space="preserve"> </w:t>
+        <w:t xml:space="preserve">I {} /bin/sh </w:t>
       </w:r>
       <w:r>
         <w:rPr>
@@ -4805,23 +3813,7 @@
           <w:sz w:val="24"/>
           <w:szCs w:val="24"/>
         </w:rPr>
-        <w:t>c 'echo \&lt;node name=\"{} tags=\"\" hostname=\"</w:t>
-      </w:r>
-      <w:proofErr w:type="gramStart"/>
-      <w:r>
-        <w:rPr>
-          <w:sz w:val="24"/>
-          <w:szCs w:val="24"/>
-        </w:rPr>
-        <w:t>{}\</w:t>
-      </w:r>
-      <w:proofErr w:type="gramEnd"/>
-      <w:r>
-        <w:rPr>
-          <w:sz w:val="24"/>
-          <w:szCs w:val="24"/>
-        </w:rPr>
-        <w:t>"\&gt;'</w:t>
+        <w:t>c 'echo \&lt;node name=\"{} tags=\"\" hostname=\"{}\"\&gt;'</w:t>
       </w:r>
     </w:p>
     <w:p>
@@ -4884,15 +3876,7 @@
           <w:sz w:val="24"/>
           <w:szCs w:val="24"/>
         </w:rPr>
-        <w:t>awk -</w:t>
-      </w:r>
-      <w:proofErr w:type="spellStart"/>
-      <w:r>
-        <w:rPr>
-          <w:sz w:val="24"/>
-          <w:szCs w:val="24"/>
-        </w:rPr>
-        <w:t>F’</w:t>
+        <w:t>awk -F’</w:t>
       </w:r>
       <w:r>
         <w:rPr>
@@ -4904,7 +3888,6 @@
         </w:rPr>
         <w:t>string</w:t>
       </w:r>
-      <w:proofErr w:type="spellEnd"/>
       <w:r>
         <w:rPr>
           <w:sz w:val="24"/>
@@ -5014,23 +3997,7 @@
           <w:sz w:val="24"/>
           <w:szCs w:val="24"/>
         </w:rPr>
-        <w:t xml:space="preserve">Now </w:t>
-      </w:r>
-      <w:proofErr w:type="spellStart"/>
-      <w:r>
-        <w:rPr>
-          <w:sz w:val="24"/>
-          <w:szCs w:val="24"/>
-        </w:rPr>
-        <w:t>its</w:t>
-      </w:r>
-      <w:proofErr w:type="spellEnd"/>
-      <w:r>
-        <w:rPr>
-          <w:sz w:val="24"/>
-          <w:szCs w:val="24"/>
-        </w:rPr>
-        <w:t xml:space="preserve"> Line 2</w:t>
+        <w:t>Now its Line 2</w:t>
       </w:r>
     </w:p>
     <w:p>
@@ -5150,14 +4117,67 @@
         <w:rPr>
           <w:sz w:val="24"/>
           <w:szCs w:val="24"/>
-        </w:rPr>
-      </w:pPr>
-      <w:r>
-        <w:rPr>
-          <w:sz w:val="24"/>
-          <w:szCs w:val="24"/>
-        </w:rPr>
-        <w:t>done</w:t>
+          <w:rtl/>
+        </w:rPr>
+      </w:pPr>
+      <w:r>
+        <w:rPr>
+          <w:sz w:val="24"/>
+          <w:szCs w:val="24"/>
+        </w:rPr>
+        <w:t>D</w:t>
+      </w:r>
+      <w:r>
+        <w:rPr>
+          <w:sz w:val="24"/>
+          <w:szCs w:val="24"/>
+        </w:rPr>
+        <w:t>one</w:t>
+      </w:r>
+    </w:p>
+    <w:p>
+      <w:pPr>
+        <w:bidi/>
+        <w:spacing w:after="0" w:line="240" w:lineRule="auto"/>
+        <w:rPr>
+          <w:sz w:val="24"/>
+          <w:szCs w:val="24"/>
+          <w:rtl/>
+        </w:rPr>
+      </w:pPr>
+      <w:r>
+        <w:rPr>
+          <w:rFonts w:hint="cs"/>
+          <w:sz w:val="24"/>
+          <w:szCs w:val="24"/>
+          <w:rtl/>
+        </w:rPr>
+        <w:t>העברת מערך כפרמטר לפונקציה:</w:t>
+      </w:r>
+    </w:p>
+    <w:p>
+      <w:pPr>
+        <w:spacing w:after="0" w:line="240" w:lineRule="auto"/>
+        <w:rPr>
+          <w:rFonts w:hint="cs"/>
+          <w:sz w:val="24"/>
+          <w:szCs w:val="24"/>
+        </w:rPr>
+      </w:pPr>
+      <w:r>
+        <w:rPr>
+          <w:sz w:val="24"/>
+          <w:szCs w:val="24"/>
+        </w:rPr>
+        <w:t>Local arr=(“$@”)</w:t>
+      </w:r>
+      <w:r>
+        <w:rPr>
+          <w:sz w:val="24"/>
+          <w:szCs w:val="24"/>
+        </w:rPr>
+        <w:br/>
+        <w:t>for i in “${arr[@]}”…</w:t>
       </w:r>
     </w:p>
     <w:p>
@@ -5876,7 +4896,6 @@
         </w:rPr>
         <w:t>) במילה אחרת (</w:t>
       </w:r>
-      <w:proofErr w:type="spellStart"/>
       <w:r>
         <w:rPr>
           <w:sz w:val="24"/>
@@ -5884,7 +4903,6 @@
         </w:rPr>
         <w:t>AaA</w:t>
       </w:r>
-      <w:proofErr w:type="spellEnd"/>
       <w:r>
         <w:rPr>
           <w:rFonts w:hint="cs"/>
@@ -5979,41 +4997,13 @@
         </w:rPr>
         <w:tab/>
       </w:r>
-      <w:proofErr w:type="gramStart"/>
-      <w:r>
-        <w:rPr>
-          <w:color w:val="000000"/>
-          <w:sz w:val="24"/>
-          <w:szCs w:val="24"/>
-        </w:rPr>
-        <w:t>:%</w:t>
-      </w:r>
-      <w:proofErr w:type="gramEnd"/>
-      <w:r>
-        <w:rPr>
-          <w:color w:val="000000"/>
-          <w:sz w:val="24"/>
-          <w:szCs w:val="24"/>
-        </w:rPr>
-        <w:t>s/AAA/</w:t>
-      </w:r>
-      <w:proofErr w:type="spellStart"/>
-      <w:r>
-        <w:rPr>
-          <w:color w:val="000000"/>
-          <w:sz w:val="24"/>
-          <w:szCs w:val="24"/>
-        </w:rPr>
-        <w:t>AaA</w:t>
-      </w:r>
-      <w:proofErr w:type="spellEnd"/>
-      <w:r>
-        <w:rPr>
-          <w:color w:val="000000"/>
-          <w:sz w:val="24"/>
-          <w:szCs w:val="24"/>
-        </w:rPr>
-        <w:t>/g</w:t>
+      <w:r>
+        <w:rPr>
+          <w:color w:val="000000"/>
+          <w:sz w:val="24"/>
+          <w:szCs w:val="24"/>
+        </w:rPr>
+        <w:t>:%s/AAA/AaA/g</w:t>
       </w:r>
     </w:p>
     <w:p>
@@ -6107,16 +5097,22 @@
           <w:szCs w:val="24"/>
         </w:rPr>
       </w:pPr>
-      <w:proofErr w:type="spellStart"/>
-      <w:r>
-        <w:rPr>
-          <w:color w:val="000000"/>
-          <w:sz w:val="24"/>
-          <w:szCs w:val="24"/>
-        </w:rPr>
-        <w:t>pssh</w:t>
-      </w:r>
-      <w:proofErr w:type="spellEnd"/>
+      <w:r>
+        <w:rPr>
+          <w:color w:val="000000"/>
+          <w:sz w:val="24"/>
+          <w:szCs w:val="24"/>
+        </w:rPr>
+        <w:t xml:space="preserve">pssh </w:t>
+      </w:r>
+      <w:r>
+        <w:rPr>
+          <w:color w:val="FF0000"/>
+          <w:sz w:val="24"/>
+          <w:szCs w:val="24"/>
+        </w:rPr>
+        <w:t>-p</w:t>
+      </w:r>
       <w:r>
         <w:rPr>
           <w:color w:val="000000"/>
@@ -6131,7 +5127,7 @@
           <w:sz w:val="24"/>
           <w:szCs w:val="24"/>
         </w:rPr>
-        <w:t>-p</w:t>
+        <w:t>4</w:t>
       </w:r>
       <w:r>
         <w:rPr>
@@ -6143,19 +5139,67 @@
       </w:r>
       <w:r>
         <w:rPr>
+          <w:color w:val="00B050"/>
+          <w:sz w:val="24"/>
+          <w:szCs w:val="24"/>
+        </w:rPr>
+        <w:t>-P</w:t>
+      </w:r>
+      <w:r>
+        <w:rPr>
+          <w:color w:val="000000"/>
+          <w:sz w:val="24"/>
+          <w:szCs w:val="24"/>
+        </w:rPr>
+        <w:t xml:space="preserve"> </w:t>
+      </w:r>
+      <w:r>
+        <w:rPr>
+          <w:color w:val="FFC000"/>
+          <w:sz w:val="24"/>
+          <w:szCs w:val="24"/>
+        </w:rPr>
+        <w:t>-</w:t>
+      </w:r>
+      <w:r>
+        <w:rPr>
+          <w:color w:val="00B0F0"/>
+          <w:sz w:val="24"/>
+          <w:szCs w:val="24"/>
+        </w:rPr>
+        <w:t xml:space="preserve">h /opt/shtik/servers </w:t>
+      </w:r>
+      <w:r>
+        <w:rPr>
+          <w:color w:val="000000"/>
+          <w:sz w:val="24"/>
+          <w:szCs w:val="24"/>
+        </w:rPr>
+        <w:t>'yum install epel6 -y'</w:t>
+      </w:r>
+      <w:r>
+        <w:rPr>
+          <w:color w:val="000000"/>
+          <w:sz w:val="24"/>
+          <w:szCs w:val="24"/>
+        </w:rPr>
+        <w:br/>
+      </w:r>
+      <w:r>
+        <w:rPr>
           <w:color w:val="FF0000"/>
           <w:sz w:val="24"/>
           <w:szCs w:val="24"/>
         </w:rPr>
-        <w:t>4</w:t>
-      </w:r>
-      <w:r>
-        <w:rPr>
-          <w:color w:val="000000"/>
-          <w:sz w:val="24"/>
-          <w:szCs w:val="24"/>
-        </w:rPr>
-        <w:t xml:space="preserve"> </w:t>
+        <w:t>‘-p 4’ - Number of threads.</w:t>
+      </w:r>
+      <w:r>
+        <w:rPr>
+          <w:color w:val="FF0000"/>
+          <w:sz w:val="24"/>
+          <w:szCs w:val="24"/>
+        </w:rPr>
+        <w:br/>
       </w:r>
       <w:r>
         <w:rPr>
@@ -6163,23 +5207,15 @@
           <w:sz w:val="24"/>
           <w:szCs w:val="24"/>
         </w:rPr>
-        <w:t>-P</w:t>
-      </w:r>
-      <w:r>
-        <w:rPr>
-          <w:color w:val="000000"/>
-          <w:sz w:val="24"/>
-          <w:szCs w:val="24"/>
-        </w:rPr>
-        <w:t xml:space="preserve"> </w:t>
-      </w:r>
-      <w:r>
-        <w:rPr>
-          <w:color w:val="FFC000"/>
-          <w:sz w:val="24"/>
-          <w:szCs w:val="24"/>
-        </w:rPr>
-        <w:t>-</w:t>
+        <w:t>‘-P’ – Print Output.</w:t>
+      </w:r>
+      <w:r>
+        <w:rPr>
+          <w:color w:val="00B050"/>
+          <w:sz w:val="24"/>
+          <w:szCs w:val="24"/>
+        </w:rPr>
+        <w:br/>
       </w:r>
       <w:r>
         <w:rPr>
@@ -6187,99 +5223,7 @@
           <w:sz w:val="24"/>
           <w:szCs w:val="24"/>
         </w:rPr>
-        <w:t>h /opt/</w:t>
-      </w:r>
-      <w:proofErr w:type="spellStart"/>
-      <w:r>
-        <w:rPr>
-          <w:color w:val="00B0F0"/>
-          <w:sz w:val="24"/>
-          <w:szCs w:val="24"/>
-        </w:rPr>
-        <w:t>shtik</w:t>
-      </w:r>
-      <w:proofErr w:type="spellEnd"/>
-      <w:r>
-        <w:rPr>
-          <w:color w:val="00B0F0"/>
-          <w:sz w:val="24"/>
-          <w:szCs w:val="24"/>
-        </w:rPr>
-        <w:t xml:space="preserve">/servers </w:t>
-      </w:r>
-      <w:r>
-        <w:rPr>
-          <w:color w:val="000000"/>
-          <w:sz w:val="24"/>
-          <w:szCs w:val="24"/>
-        </w:rPr>
-        <w:t>'yum install epel6 -y'</w:t>
-      </w:r>
-      <w:r>
-        <w:rPr>
-          <w:color w:val="000000"/>
-          <w:sz w:val="24"/>
-          <w:szCs w:val="24"/>
-        </w:rPr>
-        <w:br/>
-      </w:r>
-      <w:r>
-        <w:rPr>
-          <w:color w:val="FF0000"/>
-          <w:sz w:val="24"/>
-          <w:szCs w:val="24"/>
-        </w:rPr>
-        <w:t>‘-p 4’ - Number of threads.</w:t>
-      </w:r>
-      <w:r>
-        <w:rPr>
-          <w:color w:val="FF0000"/>
-          <w:sz w:val="24"/>
-          <w:szCs w:val="24"/>
-        </w:rPr>
-        <w:br/>
-      </w:r>
-      <w:r>
-        <w:rPr>
-          <w:color w:val="00B050"/>
-          <w:sz w:val="24"/>
-          <w:szCs w:val="24"/>
-        </w:rPr>
-        <w:t>‘-P’ – Print Output.</w:t>
-      </w:r>
-      <w:r>
-        <w:rPr>
-          <w:color w:val="00B050"/>
-          <w:sz w:val="24"/>
-          <w:szCs w:val="24"/>
-        </w:rPr>
-        <w:br/>
-      </w:r>
-      <w:r>
-        <w:rPr>
-          <w:color w:val="00B0F0"/>
-          <w:sz w:val="24"/>
-          <w:szCs w:val="24"/>
-        </w:rPr>
-        <w:t>‘-h /opt/</w:t>
-      </w:r>
-      <w:proofErr w:type="spellStart"/>
-      <w:r>
-        <w:rPr>
-          <w:color w:val="00B0F0"/>
-          <w:sz w:val="24"/>
-          <w:szCs w:val="24"/>
-        </w:rPr>
-        <w:t>shtik</w:t>
-      </w:r>
-      <w:proofErr w:type="spellEnd"/>
-      <w:r>
-        <w:rPr>
-          <w:color w:val="00B0F0"/>
-          <w:sz w:val="24"/>
-          <w:szCs w:val="24"/>
-        </w:rPr>
-        <w:t xml:space="preserve">/servers’ </w:t>
+        <w:t xml:space="preserve">‘-h /opt/shtik/servers’ </w:t>
       </w:r>
       <w:r>
         <w:rPr>
@@ -6413,7 +5357,6 @@
         </w:rPr>
         <w:t>/</w:t>
       </w:r>
-      <w:proofErr w:type="spellStart"/>
       <w:r>
         <w:rPr>
           <w:rFonts w:ascii="Segoe UI" w:hAnsi="Segoe UI" w:cs="Segoe UI"/>
@@ -6423,7 +5366,6 @@
         </w:rPr>
         <w:t>wtmp</w:t>
       </w:r>
-      <w:proofErr w:type="spellEnd"/>
       <w:r>
         <w:rPr>
           <w:rFonts w:ascii="Segoe UI" w:hAnsi="Segoe UI" w:cs="Segoe UI"/>
@@ -6795,7 +5737,6 @@
         </w:rPr>
         <w:t>/</w:t>
       </w:r>
-      <w:proofErr w:type="spellStart"/>
       <w:r>
         <w:rPr>
           <w:rFonts w:ascii="Segoe UI" w:hAnsi="Segoe UI" w:cs="Segoe UI"/>
@@ -6805,7 +5746,6 @@
         </w:rPr>
         <w:t>wtmp</w:t>
       </w:r>
-      <w:proofErr w:type="spellEnd"/>
       <w:r>
         <w:rPr>
           <w:rFonts w:ascii="Segoe UI" w:hAnsi="Segoe UI" w:cs="Segoe UI"/>
@@ -6834,19 +5774,8 @@
           <w:sz w:val="21"/>
           <w:szCs w:val="21"/>
         </w:rPr>
-        <w:t> .</w:t>
-      </w:r>
-      <w:proofErr w:type="spellStart"/>
-      <w:r>
-        <w:rPr>
-          <w:rFonts w:ascii="Segoe UI" w:hAnsi="Segoe UI" w:cs="Segoe UI"/>
-          <w:color w:val="000000"/>
-          <w:sz w:val="21"/>
-          <w:szCs w:val="21"/>
-        </w:rPr>
-        <w:t>bash_history</w:t>
-      </w:r>
-      <w:proofErr w:type="spellEnd"/>
+        <w:t> .bash_history</w:t>
+      </w:r>
       <w:r>
         <w:rPr>
           <w:rFonts w:ascii="Segoe UI" w:hAnsi="Segoe UI" w:cs="Segoe UI"/>
@@ -6941,7 +5870,6 @@
         </w:rPr>
         <w:t xml:space="preserve"> (הפקודה הראשונה משתמשת ב </w:t>
       </w:r>
-      <w:proofErr w:type="spellStart"/>
       <w:r>
         <w:rPr>
           <w:sz w:val="24"/>
@@ -6949,7 +5877,6 @@
         </w:rPr>
         <w:t>fdisk</w:t>
       </w:r>
-      <w:proofErr w:type="spellEnd"/>
       <w:r>
         <w:rPr>
           <w:rFonts w:hint="cs"/>
@@ -6959,7 +5886,6 @@
         </w:rPr>
         <w:t xml:space="preserve">. עבור </w:t>
       </w:r>
-      <w:proofErr w:type="spellStart"/>
       <w:r>
         <w:rPr>
           <w:sz w:val="24"/>
@@ -6967,7 +5893,6 @@
         </w:rPr>
         <w:t>gdisk</w:t>
       </w:r>
-      <w:proofErr w:type="spellEnd"/>
       <w:r>
         <w:rPr>
           <w:rFonts w:hint="cs"/>
@@ -6991,49 +5916,225 @@
           <w:sz w:val="24"/>
           <w:szCs w:val="24"/>
         </w:rPr>
-        <w:t>/bin/echo -e "n\np\n\n\n\</w:t>
-      </w:r>
-      <w:proofErr w:type="spellStart"/>
-      <w:r>
-        <w:rPr>
-          <w:sz w:val="24"/>
-          <w:szCs w:val="24"/>
-        </w:rPr>
-        <w:t>nt</w:t>
-      </w:r>
-      <w:proofErr w:type="spellEnd"/>
-      <w:r>
-        <w:rPr>
-          <w:sz w:val="24"/>
-          <w:szCs w:val="24"/>
-        </w:rPr>
-        <w:t>\n8e\</w:t>
-      </w:r>
-      <w:proofErr w:type="spellStart"/>
-      <w:r>
-        <w:rPr>
-          <w:sz w:val="24"/>
-          <w:szCs w:val="24"/>
-        </w:rPr>
-        <w:t>nw</w:t>
-      </w:r>
-      <w:proofErr w:type="spellEnd"/>
-      <w:r>
-        <w:rPr>
-          <w:sz w:val="24"/>
-          <w:szCs w:val="24"/>
-        </w:rPr>
-        <w:t>" | /</w:t>
-      </w:r>
-      <w:proofErr w:type="spellStart"/>
-      <w:r>
-        <w:rPr>
-          <w:sz w:val="24"/>
-          <w:szCs w:val="24"/>
-        </w:rPr>
-        <w:t>sbin</w:t>
-      </w:r>
-      <w:proofErr w:type="spellEnd"/>
+        <w:t xml:space="preserve">/bin/echo -e "n\np\n\n\n\nt\n8e\nw" | /sbin/fdisk </w:t>
+      </w:r>
+      <w:r>
+        <w:rPr>
+          <w:sz w:val="24"/>
+          <w:szCs w:val="24"/>
+        </w:rPr>
+        <w:t>/dev/sd</w:t>
+      </w:r>
+      <w:r>
+        <w:rPr>
+          <w:b/>
+          <w:bCs/>
+          <w:color w:val="FF0000"/>
+          <w:sz w:val="24"/>
+          <w:szCs w:val="24"/>
+        </w:rPr>
+        <w:t>X</w:t>
+      </w:r>
+    </w:p>
+    <w:p>
+      <w:pPr>
+        <w:spacing w:after="0" w:line="240" w:lineRule="auto"/>
+        <w:rPr>
+          <w:sz w:val="24"/>
+          <w:szCs w:val="24"/>
+        </w:rPr>
+      </w:pPr>
+      <w:r>
+        <w:rPr>
+          <w:sz w:val="24"/>
+          <w:szCs w:val="24"/>
+        </w:rPr>
+        <w:t>/sbin/partx -av /dev/sd</w:t>
+      </w:r>
+      <w:r>
+        <w:rPr>
+          <w:b/>
+          <w:bCs/>
+          <w:color w:val="FF0000"/>
+          <w:sz w:val="24"/>
+          <w:szCs w:val="24"/>
+        </w:rPr>
+        <w:t>X</w:t>
+      </w:r>
+      <w:r>
+        <w:rPr>
+          <w:sz w:val="24"/>
+          <w:szCs w:val="24"/>
+        </w:rPr>
+        <w:t xml:space="preserve"> &amp;&gt;/dev/null</w:t>
+      </w:r>
+    </w:p>
+    <w:p>
+      <w:pPr>
+        <w:spacing w:after="0" w:line="240" w:lineRule="auto"/>
+        <w:rPr>
+          <w:sz w:val="24"/>
+          <w:szCs w:val="24"/>
+        </w:rPr>
+      </w:pPr>
+      <w:r>
+        <w:rPr>
+          <w:sz w:val="24"/>
+          <w:szCs w:val="24"/>
+        </w:rPr>
+        <w:t xml:space="preserve">pvcreate </w:t>
+      </w:r>
+      <w:r>
+        <w:rPr>
+          <w:sz w:val="24"/>
+          <w:szCs w:val="24"/>
+        </w:rPr>
+        <w:t>/dev/sd</w:t>
+      </w:r>
+      <w:r>
+        <w:rPr>
+          <w:b/>
+          <w:bCs/>
+          <w:color w:val="FF0000"/>
+          <w:sz w:val="24"/>
+          <w:szCs w:val="24"/>
+        </w:rPr>
+        <w:t>X</w:t>
+      </w:r>
+      <w:r>
+        <w:rPr>
+          <w:sz w:val="24"/>
+          <w:szCs w:val="24"/>
+        </w:rPr>
+        <w:t>1</w:t>
+      </w:r>
+    </w:p>
+    <w:p>
+      <w:pPr>
+        <w:spacing w:after="0" w:line="240" w:lineRule="auto"/>
+        <w:rPr>
+          <w:sz w:val="24"/>
+          <w:szCs w:val="24"/>
+        </w:rPr>
+      </w:pPr>
+      <w:r>
+        <w:rPr>
+          <w:sz w:val="24"/>
+          <w:szCs w:val="24"/>
+        </w:rPr>
+        <w:t xml:space="preserve">vgcreate </w:t>
+      </w:r>
+      <w:r>
+        <w:rPr>
+          <w:b/>
+          <w:bCs/>
+          <w:color w:val="FF0000"/>
+          <w:sz w:val="24"/>
+          <w:szCs w:val="24"/>
+        </w:rPr>
+        <w:t>VolGroupName</w:t>
+      </w:r>
+      <w:r>
+        <w:rPr>
+          <w:color w:val="FF0000"/>
+          <w:sz w:val="24"/>
+          <w:szCs w:val="24"/>
+        </w:rPr>
+        <w:t xml:space="preserve"> </w:t>
+      </w:r>
+      <w:r>
+        <w:rPr>
+          <w:sz w:val="24"/>
+          <w:szCs w:val="24"/>
+        </w:rPr>
+        <w:t>/dev/sd</w:t>
+      </w:r>
+      <w:r>
+        <w:rPr>
+          <w:b/>
+          <w:bCs/>
+          <w:color w:val="FF0000"/>
+          <w:sz w:val="24"/>
+          <w:szCs w:val="24"/>
+        </w:rPr>
+        <w:t>X</w:t>
+      </w:r>
+      <w:r>
+        <w:rPr>
+          <w:sz w:val="24"/>
+          <w:szCs w:val="24"/>
+        </w:rPr>
+        <w:t>1</w:t>
+      </w:r>
+    </w:p>
+    <w:p>
+      <w:pPr>
+        <w:spacing w:after="0" w:line="240" w:lineRule="auto"/>
+        <w:rPr>
+          <w:sz w:val="24"/>
+          <w:szCs w:val="24"/>
+        </w:rPr>
+      </w:pPr>
+      <w:r>
+        <w:rPr>
+          <w:sz w:val="24"/>
+          <w:szCs w:val="24"/>
+        </w:rPr>
+        <w:t xml:space="preserve">lvcreate -l 100%free -n </w:t>
+      </w:r>
+      <w:r>
+        <w:rPr>
+          <w:b/>
+          <w:bCs/>
+          <w:color w:val="FF0000"/>
+          <w:sz w:val="24"/>
+          <w:szCs w:val="24"/>
+        </w:rPr>
+        <w:t>LogVolName</w:t>
+      </w:r>
+      <w:r>
+        <w:rPr>
+          <w:sz w:val="24"/>
+          <w:szCs w:val="24"/>
+        </w:rPr>
+        <w:t xml:space="preserve"> </w:t>
+      </w:r>
+      <w:r>
+        <w:rPr>
+          <w:b/>
+          <w:bCs/>
+          <w:color w:val="FF0000"/>
+          <w:sz w:val="24"/>
+          <w:szCs w:val="24"/>
+        </w:rPr>
+        <w:t>VolGroupName</w:t>
+      </w:r>
+    </w:p>
+    <w:p>
+      <w:pPr>
+        <w:spacing w:after="0" w:line="240" w:lineRule="auto"/>
+        <w:rPr>
+          <w:sz w:val="24"/>
+          <w:szCs w:val="24"/>
+        </w:rPr>
+      </w:pPr>
+      <w:r>
+        <w:rPr>
+          <w:sz w:val="24"/>
+          <w:szCs w:val="24"/>
+        </w:rPr>
+        <w:t>mkfs.xfs /dev/</w:t>
+      </w:r>
+      <w:r>
+        <w:rPr>
+          <w:b/>
+          <w:bCs/>
+          <w:color w:val="FF0000"/>
+          <w:sz w:val="24"/>
+          <w:szCs w:val="24"/>
+        </w:rPr>
+        <w:t>VolGroupName</w:t>
+      </w:r>
       <w:r>
         <w:rPr>
           <w:sz w:val="24"/>
@@ -7041,37 +6142,6 @@
         </w:rPr>
         <w:t>/</w:t>
       </w:r>
-      <w:proofErr w:type="spellStart"/>
-      <w:r>
-        <w:rPr>
-          <w:sz w:val="24"/>
-          <w:szCs w:val="24"/>
-        </w:rPr>
-        <w:t>fdisk</w:t>
-      </w:r>
-      <w:proofErr w:type="spellEnd"/>
-      <w:r>
-        <w:rPr>
-          <w:sz w:val="24"/>
-          <w:szCs w:val="24"/>
-        </w:rPr>
-        <w:t xml:space="preserve"> </w:t>
-      </w:r>
-      <w:r>
-        <w:rPr>
-          <w:sz w:val="24"/>
-          <w:szCs w:val="24"/>
-        </w:rPr>
-        <w:t>/dev/</w:t>
-      </w:r>
-      <w:proofErr w:type="spellStart"/>
-      <w:r>
-        <w:rPr>
-          <w:sz w:val="24"/>
-          <w:szCs w:val="24"/>
-        </w:rPr>
-        <w:t>sd</w:t>
-      </w:r>
       <w:r>
         <w:rPr>
           <w:b/>
@@ -7080,313 +6150,8 @@
           <w:sz w:val="24"/>
           <w:szCs w:val="24"/>
         </w:rPr>
-        <w:t>X</w:t>
-      </w:r>
-      <w:proofErr w:type="spellEnd"/>
-    </w:p>
-    <w:p>
-      <w:pPr>
-        <w:spacing w:after="0" w:line="240" w:lineRule="auto"/>
-        <w:rPr>
-          <w:sz w:val="24"/>
-          <w:szCs w:val="24"/>
-        </w:rPr>
-      </w:pPr>
-      <w:r>
-        <w:rPr>
-          <w:sz w:val="24"/>
-          <w:szCs w:val="24"/>
-        </w:rPr>
-        <w:t>/</w:t>
-      </w:r>
-      <w:proofErr w:type="spellStart"/>
-      <w:r>
-        <w:rPr>
-          <w:sz w:val="24"/>
-          <w:szCs w:val="24"/>
-        </w:rPr>
-        <w:t>sbin</w:t>
-      </w:r>
-      <w:proofErr w:type="spellEnd"/>
-      <w:r>
-        <w:rPr>
-          <w:sz w:val="24"/>
-          <w:szCs w:val="24"/>
-        </w:rPr>
-        <w:t>/</w:t>
-      </w:r>
-      <w:proofErr w:type="spellStart"/>
-      <w:r>
-        <w:rPr>
-          <w:sz w:val="24"/>
-          <w:szCs w:val="24"/>
-        </w:rPr>
-        <w:t>partx</w:t>
-      </w:r>
-      <w:proofErr w:type="spellEnd"/>
-      <w:r>
-        <w:rPr>
-          <w:sz w:val="24"/>
-          <w:szCs w:val="24"/>
-        </w:rPr>
-        <w:t xml:space="preserve"> -av /dev/</w:t>
-      </w:r>
-      <w:proofErr w:type="spellStart"/>
-      <w:r>
-        <w:rPr>
-          <w:sz w:val="24"/>
-          <w:szCs w:val="24"/>
-        </w:rPr>
-        <w:t>sd</w:t>
-      </w:r>
-      <w:r>
-        <w:rPr>
-          <w:b/>
-          <w:bCs/>
-          <w:color w:val="FF0000"/>
-          <w:sz w:val="24"/>
-          <w:szCs w:val="24"/>
-        </w:rPr>
-        <w:t>X</w:t>
-      </w:r>
-      <w:proofErr w:type="spellEnd"/>
-      <w:r>
-        <w:rPr>
-          <w:sz w:val="24"/>
-          <w:szCs w:val="24"/>
-        </w:rPr>
-        <w:t xml:space="preserve"> &amp;&gt;/dev/null</w:t>
-      </w:r>
-    </w:p>
-    <w:p>
-      <w:pPr>
-        <w:spacing w:after="0" w:line="240" w:lineRule="auto"/>
-        <w:rPr>
-          <w:sz w:val="24"/>
-          <w:szCs w:val="24"/>
-        </w:rPr>
-      </w:pPr>
-      <w:proofErr w:type="spellStart"/>
-      <w:r>
-        <w:rPr>
-          <w:sz w:val="24"/>
-          <w:szCs w:val="24"/>
-        </w:rPr>
-        <w:t>pvcreate</w:t>
-      </w:r>
-      <w:proofErr w:type="spellEnd"/>
-      <w:r>
-        <w:rPr>
-          <w:sz w:val="24"/>
-          <w:szCs w:val="24"/>
-        </w:rPr>
-        <w:t xml:space="preserve"> </w:t>
-      </w:r>
-      <w:r>
-        <w:rPr>
-          <w:sz w:val="24"/>
-          <w:szCs w:val="24"/>
-        </w:rPr>
-        <w:t>/dev/sd</w:t>
-      </w:r>
-      <w:r>
-        <w:rPr>
-          <w:b/>
-          <w:bCs/>
-          <w:color w:val="FF0000"/>
-          <w:sz w:val="24"/>
-          <w:szCs w:val="24"/>
-        </w:rPr>
-        <w:t>X</w:t>
-      </w:r>
-      <w:r>
-        <w:rPr>
-          <w:sz w:val="24"/>
-          <w:szCs w:val="24"/>
-        </w:rPr>
-        <w:t>1</w:t>
-      </w:r>
-    </w:p>
-    <w:p>
-      <w:pPr>
-        <w:spacing w:after="0" w:line="240" w:lineRule="auto"/>
-        <w:rPr>
-          <w:sz w:val="24"/>
-          <w:szCs w:val="24"/>
-        </w:rPr>
-      </w:pPr>
-      <w:proofErr w:type="spellStart"/>
-      <w:r>
-        <w:rPr>
-          <w:sz w:val="24"/>
-          <w:szCs w:val="24"/>
-        </w:rPr>
-        <w:t>vgcreate</w:t>
-      </w:r>
-      <w:proofErr w:type="spellEnd"/>
-      <w:r>
-        <w:rPr>
-          <w:sz w:val="24"/>
-          <w:szCs w:val="24"/>
-        </w:rPr>
-        <w:t xml:space="preserve"> </w:t>
-      </w:r>
-      <w:proofErr w:type="spellStart"/>
-      <w:r>
-        <w:rPr>
-          <w:b/>
-          <w:bCs/>
-          <w:color w:val="FF0000"/>
-          <w:sz w:val="24"/>
-          <w:szCs w:val="24"/>
-        </w:rPr>
-        <w:t>VolGroupName</w:t>
-      </w:r>
-      <w:proofErr w:type="spellEnd"/>
-      <w:r>
-        <w:rPr>
-          <w:color w:val="FF0000"/>
-          <w:sz w:val="24"/>
-          <w:szCs w:val="24"/>
-        </w:rPr>
-        <w:t xml:space="preserve"> </w:t>
-      </w:r>
-      <w:r>
-        <w:rPr>
-          <w:sz w:val="24"/>
-          <w:szCs w:val="24"/>
-        </w:rPr>
-        <w:t>/dev/sd</w:t>
-      </w:r>
-      <w:r>
-        <w:rPr>
-          <w:b/>
-          <w:bCs/>
-          <w:color w:val="FF0000"/>
-          <w:sz w:val="24"/>
-          <w:szCs w:val="24"/>
-        </w:rPr>
-        <w:t>X</w:t>
-      </w:r>
-      <w:r>
-        <w:rPr>
-          <w:sz w:val="24"/>
-          <w:szCs w:val="24"/>
-        </w:rPr>
-        <w:t>1</w:t>
-      </w:r>
-    </w:p>
-    <w:p>
-      <w:pPr>
-        <w:spacing w:after="0" w:line="240" w:lineRule="auto"/>
-        <w:rPr>
-          <w:sz w:val="24"/>
-          <w:szCs w:val="24"/>
-        </w:rPr>
-      </w:pPr>
-      <w:proofErr w:type="spellStart"/>
-      <w:r>
-        <w:rPr>
-          <w:sz w:val="24"/>
-          <w:szCs w:val="24"/>
-        </w:rPr>
-        <w:t>lvcreate</w:t>
-      </w:r>
-      <w:proofErr w:type="spellEnd"/>
-      <w:r>
-        <w:rPr>
-          <w:sz w:val="24"/>
-          <w:szCs w:val="24"/>
-        </w:rPr>
-        <w:t xml:space="preserve"> -l 100%free -n </w:t>
-      </w:r>
-      <w:proofErr w:type="spellStart"/>
-      <w:r>
-        <w:rPr>
-          <w:b/>
-          <w:bCs/>
-          <w:color w:val="FF0000"/>
-          <w:sz w:val="24"/>
-          <w:szCs w:val="24"/>
-        </w:rPr>
         <w:t>LogVolName</w:t>
       </w:r>
-      <w:proofErr w:type="spellEnd"/>
-      <w:r>
-        <w:rPr>
-          <w:sz w:val="24"/>
-          <w:szCs w:val="24"/>
-        </w:rPr>
-        <w:t xml:space="preserve"> </w:t>
-      </w:r>
-      <w:proofErr w:type="spellStart"/>
-      <w:r>
-        <w:rPr>
-          <w:b/>
-          <w:bCs/>
-          <w:color w:val="FF0000"/>
-          <w:sz w:val="24"/>
-          <w:szCs w:val="24"/>
-        </w:rPr>
-        <w:t>VolGroupName</w:t>
-      </w:r>
-      <w:proofErr w:type="spellEnd"/>
-    </w:p>
-    <w:p>
-      <w:pPr>
-        <w:spacing w:after="0" w:line="240" w:lineRule="auto"/>
-        <w:rPr>
-          <w:sz w:val="24"/>
-          <w:szCs w:val="24"/>
-        </w:rPr>
-      </w:pPr>
-      <w:proofErr w:type="spellStart"/>
-      <w:r>
-        <w:rPr>
-          <w:sz w:val="24"/>
-          <w:szCs w:val="24"/>
-        </w:rPr>
-        <w:t>mkfs.xfs</w:t>
-      </w:r>
-      <w:proofErr w:type="spellEnd"/>
-      <w:r>
-        <w:rPr>
-          <w:sz w:val="24"/>
-          <w:szCs w:val="24"/>
-        </w:rPr>
-        <w:t xml:space="preserve"> /dev/</w:t>
-      </w:r>
-      <w:proofErr w:type="spellStart"/>
-      <w:r>
-        <w:rPr>
-          <w:b/>
-          <w:bCs/>
-          <w:color w:val="FF0000"/>
-          <w:sz w:val="24"/>
-          <w:szCs w:val="24"/>
-        </w:rPr>
-        <w:t>VolGroupName</w:t>
-      </w:r>
-      <w:proofErr w:type="spellEnd"/>
-      <w:r>
-        <w:rPr>
-          <w:sz w:val="24"/>
-          <w:szCs w:val="24"/>
-        </w:rPr>
-        <w:t>/</w:t>
-      </w:r>
-      <w:proofErr w:type="spellStart"/>
-      <w:r>
-        <w:rPr>
-          <w:b/>
-          <w:bCs/>
-          <w:color w:val="FF0000"/>
-          <w:sz w:val="24"/>
-          <w:szCs w:val="24"/>
-        </w:rPr>
-        <w:t>LogVolName</w:t>
-      </w:r>
-      <w:proofErr w:type="spellEnd"/>
     </w:p>
     <w:p>
       <w:pPr>
@@ -7446,7 +6211,6 @@
         </w:rPr>
         <w:t xml:space="preserve"> </w:t>
       </w:r>
-      <w:proofErr w:type="spellStart"/>
       <w:r>
         <w:rPr>
           <w:sz w:val="24"/>
@@ -7454,7 +6218,6 @@
         </w:rPr>
         <w:t>pipefail</w:t>
       </w:r>
-      <w:proofErr w:type="spellEnd"/>
       <w:r>
         <w:rPr>
           <w:rFonts w:hint="cs"/>
@@ -7464,7 +6227,6 @@
         </w:rPr>
         <w:t xml:space="preserve"> ו </w:t>
       </w:r>
-      <w:proofErr w:type="spellStart"/>
       <w:r>
         <w:rPr>
           <w:sz w:val="24"/>
@@ -7472,24 +6234,14 @@
         </w:rPr>
         <w:t>nounset</w:t>
       </w:r>
-      <w:proofErr w:type="spellEnd"/>
       <w:r>
         <w:rPr>
           <w:sz w:val="24"/>
           <w:szCs w:val="24"/>
         </w:rPr>
         <w:br/>
-        <w:t xml:space="preserve">set –o </w:t>
-      </w:r>
-      <w:proofErr w:type="spellStart"/>
-      <w:r>
-        <w:rPr>
-          <w:sz w:val="24"/>
-          <w:szCs w:val="24"/>
-        </w:rPr>
-        <w:t>pipefail</w:t>
-      </w:r>
-      <w:proofErr w:type="spellEnd"/>
+        <w:t>set –o pipefail</w:t>
+      </w:r>
       <w:r>
         <w:rPr>
           <w:rFonts w:hint="cs"/>
@@ -7531,17 +6283,8 @@
           <w:sz w:val="24"/>
           <w:szCs w:val="24"/>
         </w:rPr>
-        <w:t xml:space="preserve">Set –o </w:t>
-      </w:r>
-      <w:proofErr w:type="spellStart"/>
-      <w:r>
-        <w:rPr>
-          <w:sz w:val="24"/>
-          <w:szCs w:val="24"/>
-        </w:rPr>
-        <w:t>nounset</w:t>
-      </w:r>
-      <w:proofErr w:type="spellEnd"/>
+        <w:t>Set –o nounset</w:t>
+      </w:r>
       <w:r>
         <w:rPr>
           <w:rFonts w:hint="cs"/>
@@ -7679,17 +6422,8 @@
           <w:sz w:val="24"/>
           <w:szCs w:val="24"/>
         </w:rPr>
-        <w:t xml:space="preserve">set -o </w:t>
-      </w:r>
-      <w:proofErr w:type="spellStart"/>
-      <w:r>
-        <w:rPr>
-          <w:sz w:val="24"/>
-          <w:szCs w:val="24"/>
-        </w:rPr>
-        <w:t>nounset</w:t>
-      </w:r>
-      <w:proofErr w:type="spellEnd"/>
+        <w:t>set -o nounset</w:t>
+      </w:r>
       <w:r>
         <w:rPr>
           <w:sz w:val="24"/>

</xml_diff>